<commit_message>
Updated the story board
</commit_message>
<xml_diff>
--- a/GuestBookDemo/documents/gbStoryboard.docx
+++ b/GuestBookDemo/documents/gbStoryboard.docx
@@ -6,13 +6,13 @@
       <w:pPr>
         <w:pStyle w:val="TOCHeading"/>
         <w:rPr>
-          <w:rFonts w:asciiTheme="minorHAnsi" w:hAnsiTheme="minorHAnsi" w:cstheme="minorHAnsi"/>
+          <w:rFonts w:ascii="Times New Roman" w:hAnsi="Times New Roman"/>
           <w:color w:val="auto"/>
         </w:rPr>
       </w:pPr>
       <w:r>
         <w:rPr>
-          <w:rFonts w:asciiTheme="minorHAnsi" w:hAnsiTheme="minorHAnsi" w:cstheme="minorHAnsi"/>
+          <w:rFonts w:ascii="Times New Roman" w:hAnsi="Times New Roman"/>
           <w:color w:val="auto"/>
         </w:rPr>
         <w:t>Table of Contents</w:t>
@@ -22,7 +22,7 @@
       <w:pPr>
         <w:pStyle w:val="TOC2"/>
         <w:rPr>
-          <w:rFonts w:asciiTheme="minorHAnsi" w:hAnsiTheme="minorHAnsi"/>
+          <w:rFonts w:ascii="Times New Roman" w:hAnsi="Times New Roman"/>
         </w:rPr>
       </w:pPr>
     </w:p>
@@ -40,7 +40,7 @@
       </w:pPr>
       <w:r>
         <w:rPr>
-          <w:rFonts w:asciiTheme="minorHAnsi" w:hAnsiTheme="minorHAnsi" w:cstheme="minorHAnsi"/>
+          <w:rFonts w:ascii="Times New Roman" w:hAnsi="Times New Roman"/>
           <w:sz w:val="20"/>
           <w:szCs w:val="20"/>
         </w:rPr>
@@ -48,7 +48,7 @@
       </w:r>
       <w:r>
         <w:rPr>
-          <w:rFonts w:asciiTheme="minorHAnsi" w:hAnsiTheme="minorHAnsi" w:cstheme="minorHAnsi"/>
+          <w:rFonts w:ascii="Times New Roman" w:hAnsi="Times New Roman"/>
           <w:sz w:val="20"/>
           <w:szCs w:val="20"/>
         </w:rPr>
@@ -56,16 +56,17 @@
       </w:r>
       <w:r>
         <w:rPr>
-          <w:rFonts w:asciiTheme="minorHAnsi" w:hAnsiTheme="minorHAnsi" w:cstheme="minorHAnsi"/>
+          <w:rFonts w:ascii="Times New Roman" w:hAnsi="Times New Roman"/>
           <w:sz w:val="20"/>
           <w:szCs w:val="20"/>
         </w:rPr>
         <w:fldChar w:fldCharType="separate"/>
       </w:r>
-      <w:hyperlink w:anchor="_Toc53881369" w:history="1">
+      <w:hyperlink w:anchor="_Toc53958630" w:history="1">
         <w:r>
           <w:rPr>
             <w:rStyle w:val="Hyperlink"/>
+            <w:rFonts w:ascii="Times New Roman" w:hAnsi="Times New Roman"/>
             <w:b/>
             <w:noProof/>
           </w:rPr>
@@ -81,10 +82,11 @@
         <w:r>
           <w:rPr>
             <w:rStyle w:val="Hyperlink"/>
+            <w:rFonts w:ascii="Times New Roman" w:hAnsi="Times New Roman"/>
             <w:b/>
             <w:noProof/>
           </w:rPr>
-          <w:t xml:space="preserve"> Login Screen</w:t>
+          <w:t>Login Screen</w:t>
         </w:r>
         <w:r>
           <w:rPr>
@@ -105,7 +107,7 @@
             <w:noProof/>
             <w:webHidden/>
           </w:rPr>
-          <w:instrText xml:space="preserve"> PAGEREF _Toc53881369 \h </w:instrText>
+          <w:instrText xml:space="preserve"> PAGEREF _Toc53958630 \h </w:instrText>
         </w:r>
         <w:r>
           <w:rPr>
@@ -125,7 +127,7 @@
             <w:noProof/>
             <w:webHidden/>
           </w:rPr>
-          <w:t>1</w:t>
+          <w:t>3</w:t>
         </w:r>
         <w:r>
           <w:rPr>
@@ -147,10 +149,11 @@
           <w:noProof/>
         </w:rPr>
       </w:pPr>
-      <w:hyperlink w:anchor="_Toc53881370" w:history="1">
+      <w:hyperlink w:anchor="_Toc53958631" w:history="1">
         <w:r>
           <w:rPr>
             <w:rStyle w:val="Hyperlink"/>
+            <w:rFonts w:ascii="Times New Roman" w:hAnsi="Times New Roman"/>
             <w:b/>
             <w:noProof/>
           </w:rPr>
@@ -175,7 +178,7 @@
             <w:noProof/>
             <w:webHidden/>
           </w:rPr>
-          <w:instrText xml:space="preserve"> PAGEREF _Toc53881370 \h </w:instrText>
+          <w:instrText xml:space="preserve"> PAGEREF _Toc53958631 \h </w:instrText>
         </w:r>
         <w:r>
           <w:rPr>
@@ -195,7 +198,7 @@
             <w:noProof/>
             <w:webHidden/>
           </w:rPr>
-          <w:t>4</w:t>
+          <w:t>5</w:t>
         </w:r>
         <w:r>
           <w:rPr>
@@ -217,7 +220,7 @@
           <w:noProof/>
         </w:rPr>
       </w:pPr>
-      <w:hyperlink w:anchor="_Toc53881371" w:history="1">
+      <w:hyperlink w:anchor="_Toc53958632" w:history="1">
         <w:r>
           <w:rPr>
             <w:rStyle w:val="Hyperlink"/>
@@ -246,7 +249,7 @@
             <w:noProof/>
             <w:webHidden/>
           </w:rPr>
-          <w:instrText xml:space="preserve"> PAGEREF _Toc53881371 \h </w:instrText>
+          <w:instrText xml:space="preserve"> PAGEREF _Toc53958632 \h </w:instrText>
         </w:r>
         <w:r>
           <w:rPr>
@@ -266,7 +269,7 @@
             <w:noProof/>
             <w:webHidden/>
           </w:rPr>
-          <w:t>7</w:t>
+          <w:t>8</w:t>
         </w:r>
         <w:r>
           <w:rPr>
@@ -280,16 +283,14 @@
     <w:p>
       <w:pPr>
         <w:rPr>
-          <w:rFonts w:asciiTheme="minorHAnsi" w:hAnsiTheme="minorHAnsi" w:cstheme="minorHAnsi"/>
-          <w:bCs/>
-          <w:noProof/>
-          <w:sz w:val="20"/>
-          <w:szCs w:val="20"/>
-        </w:rPr>
-      </w:pPr>
-      <w:r>
-        <w:rPr>
-          <w:rFonts w:asciiTheme="minorHAnsi" w:hAnsiTheme="minorHAnsi" w:cstheme="minorHAnsi"/>
+          <w:bCs/>
+          <w:noProof/>
+          <w:sz w:val="20"/>
+          <w:szCs w:val="20"/>
+        </w:rPr>
+      </w:pPr>
+      <w:r>
+        <w:rPr>
           <w:bCs/>
           <w:noProof/>
           <w:sz w:val="20"/>
@@ -301,425 +302,378 @@
     <w:p>
       <w:pPr>
         <w:rPr>
-          <w:rFonts w:asciiTheme="minorHAnsi" w:hAnsiTheme="minorHAnsi" w:cstheme="minorHAnsi"/>
-          <w:bCs/>
-          <w:noProof/>
-          <w:sz w:val="20"/>
-          <w:szCs w:val="20"/>
-        </w:rPr>
-      </w:pPr>
-    </w:p>
-    <w:p>
-      <w:pPr>
-        <w:rPr>
-          <w:rFonts w:asciiTheme="minorHAnsi" w:hAnsiTheme="minorHAnsi" w:cstheme="minorHAnsi"/>
-          <w:bCs/>
-          <w:noProof/>
-          <w:sz w:val="20"/>
-          <w:szCs w:val="20"/>
-        </w:rPr>
-      </w:pPr>
-    </w:p>
-    <w:p>
-      <w:pPr>
-        <w:rPr>
-          <w:rFonts w:asciiTheme="minorHAnsi" w:hAnsiTheme="minorHAnsi" w:cstheme="minorHAnsi"/>
-          <w:bCs/>
-          <w:noProof/>
-          <w:sz w:val="20"/>
-          <w:szCs w:val="20"/>
-        </w:rPr>
-      </w:pPr>
-    </w:p>
-    <w:p>
-      <w:pPr>
-        <w:rPr>
-          <w:rFonts w:asciiTheme="minorHAnsi" w:hAnsiTheme="minorHAnsi" w:cstheme="minorHAnsi"/>
-          <w:bCs/>
-          <w:noProof/>
-          <w:sz w:val="20"/>
-          <w:szCs w:val="20"/>
-        </w:rPr>
-      </w:pPr>
-    </w:p>
-    <w:p>
-      <w:pPr>
-        <w:rPr>
-          <w:rFonts w:asciiTheme="minorHAnsi" w:hAnsiTheme="minorHAnsi" w:cstheme="minorHAnsi"/>
-          <w:bCs/>
-          <w:noProof/>
-          <w:sz w:val="20"/>
-          <w:szCs w:val="20"/>
-        </w:rPr>
-      </w:pPr>
-    </w:p>
-    <w:p>
-      <w:pPr>
-        <w:rPr>
-          <w:rFonts w:asciiTheme="minorHAnsi" w:hAnsiTheme="minorHAnsi" w:cstheme="minorHAnsi"/>
-          <w:bCs/>
-          <w:noProof/>
-          <w:sz w:val="20"/>
-          <w:szCs w:val="20"/>
-        </w:rPr>
-      </w:pPr>
-    </w:p>
-    <w:p>
-      <w:pPr>
-        <w:rPr>
-          <w:rFonts w:asciiTheme="minorHAnsi" w:hAnsiTheme="minorHAnsi" w:cstheme="minorHAnsi"/>
-          <w:bCs/>
-          <w:noProof/>
-          <w:sz w:val="20"/>
-          <w:szCs w:val="20"/>
-        </w:rPr>
-      </w:pPr>
-    </w:p>
-    <w:p>
-      <w:pPr>
-        <w:rPr>
-          <w:rFonts w:asciiTheme="minorHAnsi" w:hAnsiTheme="minorHAnsi" w:cstheme="minorHAnsi"/>
-          <w:bCs/>
-          <w:noProof/>
-          <w:sz w:val="20"/>
-          <w:szCs w:val="20"/>
-        </w:rPr>
-      </w:pPr>
-    </w:p>
-    <w:p>
-      <w:pPr>
-        <w:rPr>
-          <w:rFonts w:asciiTheme="minorHAnsi" w:hAnsiTheme="minorHAnsi" w:cstheme="minorHAnsi"/>
-          <w:bCs/>
-          <w:noProof/>
-          <w:sz w:val="20"/>
-          <w:szCs w:val="20"/>
-        </w:rPr>
-      </w:pPr>
-    </w:p>
-    <w:p>
-      <w:pPr>
-        <w:rPr>
-          <w:rFonts w:asciiTheme="minorHAnsi" w:hAnsiTheme="minorHAnsi" w:cstheme="minorHAnsi"/>
-          <w:bCs/>
-          <w:noProof/>
-          <w:sz w:val="20"/>
-          <w:szCs w:val="20"/>
-        </w:rPr>
-      </w:pPr>
-    </w:p>
-    <w:p>
-      <w:pPr>
-        <w:rPr>
-          <w:rFonts w:asciiTheme="minorHAnsi" w:hAnsiTheme="minorHAnsi" w:cstheme="minorHAnsi"/>
-          <w:bCs/>
-          <w:noProof/>
-          <w:sz w:val="20"/>
-          <w:szCs w:val="20"/>
-        </w:rPr>
-      </w:pPr>
-    </w:p>
-    <w:p>
-      <w:pPr>
-        <w:rPr>
-          <w:rFonts w:asciiTheme="minorHAnsi" w:hAnsiTheme="minorHAnsi" w:cstheme="minorHAnsi"/>
-          <w:bCs/>
-          <w:noProof/>
-          <w:sz w:val="20"/>
-          <w:szCs w:val="20"/>
-        </w:rPr>
-      </w:pPr>
-    </w:p>
-    <w:p>
-      <w:pPr>
-        <w:rPr>
-          <w:rFonts w:asciiTheme="minorHAnsi" w:hAnsiTheme="minorHAnsi" w:cstheme="minorHAnsi"/>
-          <w:bCs/>
-          <w:noProof/>
-          <w:sz w:val="20"/>
-          <w:szCs w:val="20"/>
-        </w:rPr>
-      </w:pPr>
-    </w:p>
-    <w:p>
-      <w:pPr>
-        <w:rPr>
-          <w:rFonts w:asciiTheme="minorHAnsi" w:hAnsiTheme="minorHAnsi" w:cstheme="minorHAnsi"/>
-          <w:bCs/>
-          <w:noProof/>
-          <w:sz w:val="20"/>
-          <w:szCs w:val="20"/>
-        </w:rPr>
-      </w:pPr>
-    </w:p>
-    <w:p>
-      <w:pPr>
-        <w:rPr>
-          <w:rFonts w:asciiTheme="minorHAnsi" w:hAnsiTheme="minorHAnsi" w:cstheme="minorHAnsi"/>
-          <w:bCs/>
-          <w:noProof/>
-          <w:sz w:val="20"/>
-          <w:szCs w:val="20"/>
-        </w:rPr>
-      </w:pPr>
-    </w:p>
-    <w:p>
-      <w:pPr>
-        <w:rPr>
-          <w:rFonts w:asciiTheme="minorHAnsi" w:hAnsiTheme="minorHAnsi" w:cstheme="minorHAnsi"/>
-          <w:bCs/>
-          <w:noProof/>
-          <w:sz w:val="20"/>
-          <w:szCs w:val="20"/>
-        </w:rPr>
-      </w:pPr>
-    </w:p>
-    <w:p>
-      <w:pPr>
-        <w:rPr>
-          <w:rFonts w:asciiTheme="minorHAnsi" w:hAnsiTheme="minorHAnsi" w:cstheme="minorHAnsi"/>
-          <w:bCs/>
-          <w:noProof/>
-          <w:sz w:val="20"/>
-          <w:szCs w:val="20"/>
-        </w:rPr>
-      </w:pPr>
-    </w:p>
-    <w:p>
-      <w:pPr>
-        <w:rPr>
-          <w:rFonts w:asciiTheme="minorHAnsi" w:hAnsiTheme="minorHAnsi" w:cstheme="minorHAnsi"/>
-          <w:bCs/>
-          <w:noProof/>
-          <w:sz w:val="20"/>
-          <w:szCs w:val="20"/>
-        </w:rPr>
-      </w:pPr>
-    </w:p>
-    <w:p>
-      <w:pPr>
-        <w:rPr>
-          <w:rFonts w:asciiTheme="minorHAnsi" w:hAnsiTheme="minorHAnsi" w:cstheme="minorHAnsi"/>
-          <w:bCs/>
-          <w:noProof/>
-          <w:sz w:val="20"/>
-          <w:szCs w:val="20"/>
-        </w:rPr>
-      </w:pPr>
-    </w:p>
-    <w:p>
-      <w:pPr>
-        <w:rPr>
-          <w:rFonts w:asciiTheme="minorHAnsi" w:hAnsiTheme="minorHAnsi" w:cstheme="minorHAnsi"/>
-          <w:bCs/>
-          <w:noProof/>
-          <w:sz w:val="20"/>
-          <w:szCs w:val="20"/>
-        </w:rPr>
-      </w:pPr>
-    </w:p>
-    <w:p>
-      <w:pPr>
-        <w:rPr>
-          <w:rFonts w:asciiTheme="minorHAnsi" w:hAnsiTheme="minorHAnsi" w:cstheme="minorHAnsi"/>
-          <w:bCs/>
-          <w:noProof/>
-          <w:sz w:val="20"/>
-          <w:szCs w:val="20"/>
-        </w:rPr>
-      </w:pPr>
-    </w:p>
-    <w:p>
-      <w:pPr>
-        <w:rPr>
-          <w:rFonts w:asciiTheme="minorHAnsi" w:hAnsiTheme="minorHAnsi" w:cstheme="minorHAnsi"/>
-          <w:bCs/>
-          <w:noProof/>
-          <w:sz w:val="20"/>
-          <w:szCs w:val="20"/>
-        </w:rPr>
-      </w:pPr>
-    </w:p>
-    <w:p>
-      <w:pPr>
-        <w:rPr>
-          <w:rFonts w:asciiTheme="minorHAnsi" w:hAnsiTheme="minorHAnsi" w:cstheme="minorHAnsi"/>
-          <w:bCs/>
-          <w:noProof/>
-          <w:sz w:val="20"/>
-          <w:szCs w:val="20"/>
-        </w:rPr>
-      </w:pPr>
-    </w:p>
-    <w:p>
-      <w:pPr>
-        <w:rPr>
-          <w:rFonts w:asciiTheme="minorHAnsi" w:hAnsiTheme="minorHAnsi" w:cstheme="minorHAnsi"/>
-          <w:bCs/>
-          <w:noProof/>
-          <w:sz w:val="20"/>
-          <w:szCs w:val="20"/>
-        </w:rPr>
-      </w:pPr>
-    </w:p>
-    <w:p>
-      <w:pPr>
-        <w:rPr>
-          <w:rFonts w:asciiTheme="minorHAnsi" w:hAnsiTheme="minorHAnsi" w:cstheme="minorHAnsi"/>
-          <w:bCs/>
-          <w:noProof/>
-          <w:sz w:val="20"/>
-          <w:szCs w:val="20"/>
-        </w:rPr>
-      </w:pPr>
-    </w:p>
-    <w:p>
-      <w:pPr>
-        <w:rPr>
-          <w:rFonts w:asciiTheme="minorHAnsi" w:hAnsiTheme="minorHAnsi" w:cstheme="minorHAnsi"/>
-          <w:bCs/>
-          <w:noProof/>
-          <w:sz w:val="20"/>
-          <w:szCs w:val="20"/>
-        </w:rPr>
-      </w:pPr>
-    </w:p>
-    <w:p>
-      <w:pPr>
-        <w:rPr>
-          <w:rFonts w:asciiTheme="minorHAnsi" w:hAnsiTheme="minorHAnsi" w:cstheme="minorHAnsi"/>
-          <w:bCs/>
-          <w:noProof/>
-          <w:sz w:val="20"/>
-          <w:szCs w:val="20"/>
-        </w:rPr>
-      </w:pPr>
-    </w:p>
-    <w:p>
-      <w:pPr>
-        <w:rPr>
-          <w:rFonts w:asciiTheme="minorHAnsi" w:hAnsiTheme="minorHAnsi" w:cstheme="minorHAnsi"/>
-          <w:bCs/>
-          <w:noProof/>
-          <w:sz w:val="20"/>
-          <w:szCs w:val="20"/>
-        </w:rPr>
-      </w:pPr>
-    </w:p>
-    <w:p>
-      <w:pPr>
-        <w:rPr>
-          <w:rFonts w:asciiTheme="minorHAnsi" w:hAnsiTheme="minorHAnsi" w:cstheme="minorHAnsi"/>
-          <w:bCs/>
-          <w:noProof/>
-          <w:sz w:val="20"/>
-          <w:szCs w:val="20"/>
-        </w:rPr>
-      </w:pPr>
-    </w:p>
-    <w:p>
-      <w:pPr>
-        <w:rPr>
-          <w:rFonts w:asciiTheme="minorHAnsi" w:hAnsiTheme="minorHAnsi" w:cstheme="minorHAnsi"/>
-          <w:bCs/>
-          <w:noProof/>
-          <w:sz w:val="20"/>
-          <w:szCs w:val="20"/>
-        </w:rPr>
-      </w:pPr>
-    </w:p>
-    <w:p>
-      <w:pPr>
-        <w:rPr>
-          <w:rFonts w:asciiTheme="minorHAnsi" w:hAnsiTheme="minorHAnsi" w:cstheme="minorHAnsi"/>
-          <w:bCs/>
-          <w:noProof/>
-          <w:sz w:val="20"/>
-          <w:szCs w:val="20"/>
-        </w:rPr>
-      </w:pPr>
-    </w:p>
-    <w:p>
-      <w:pPr>
-        <w:rPr>
-          <w:rFonts w:asciiTheme="minorHAnsi" w:hAnsiTheme="minorHAnsi" w:cstheme="minorHAnsi"/>
-          <w:bCs/>
-          <w:noProof/>
-          <w:sz w:val="20"/>
-          <w:szCs w:val="20"/>
-        </w:rPr>
-      </w:pPr>
-    </w:p>
-    <w:p>
-      <w:pPr>
-        <w:rPr>
-          <w:rFonts w:asciiTheme="minorHAnsi" w:hAnsiTheme="minorHAnsi" w:cstheme="minorHAnsi"/>
-          <w:bCs/>
-          <w:noProof/>
-          <w:sz w:val="20"/>
-          <w:szCs w:val="20"/>
-        </w:rPr>
-      </w:pPr>
-    </w:p>
-    <w:p>
-      <w:pPr>
-        <w:rPr>
-          <w:rFonts w:asciiTheme="minorHAnsi" w:hAnsiTheme="minorHAnsi" w:cstheme="minorHAnsi"/>
-          <w:bCs/>
-          <w:noProof/>
-          <w:sz w:val="20"/>
-          <w:szCs w:val="20"/>
-        </w:rPr>
-      </w:pPr>
-    </w:p>
-    <w:p>
-      <w:pPr>
-        <w:rPr>
-          <w:rFonts w:asciiTheme="minorHAnsi" w:hAnsiTheme="minorHAnsi" w:cstheme="minorHAnsi"/>
-          <w:bCs/>
-          <w:noProof/>
-          <w:sz w:val="20"/>
-          <w:szCs w:val="20"/>
-        </w:rPr>
-      </w:pPr>
-    </w:p>
-    <w:p>
-      <w:pPr>
-        <w:rPr>
-          <w:rFonts w:asciiTheme="minorHAnsi" w:hAnsiTheme="minorHAnsi" w:cstheme="minorHAnsi"/>
-          <w:bCs/>
-          <w:noProof/>
-          <w:sz w:val="20"/>
-          <w:szCs w:val="20"/>
-        </w:rPr>
-      </w:pPr>
-    </w:p>
-    <w:p>
-      <w:pPr>
-        <w:rPr>
-          <w:rFonts w:asciiTheme="minorHAnsi" w:hAnsiTheme="minorHAnsi" w:cstheme="minorHAnsi"/>
-          <w:bCs/>
-          <w:noProof/>
-          <w:sz w:val="20"/>
-          <w:szCs w:val="20"/>
-        </w:rPr>
-      </w:pPr>
-    </w:p>
-    <w:p>
-      <w:pPr>
-        <w:rPr>
-          <w:rFonts w:asciiTheme="minorHAnsi" w:hAnsiTheme="minorHAnsi" w:cstheme="minorHAnsi"/>
-          <w:bCs/>
-          <w:noProof/>
-          <w:sz w:val="20"/>
-          <w:szCs w:val="20"/>
-        </w:rPr>
-      </w:pPr>
-    </w:p>
-    <w:p>
-      <w:pPr>
-        <w:rPr>
-          <w:rFonts w:asciiTheme="minorHAnsi" w:hAnsiTheme="minorHAnsi" w:cstheme="minorHAnsi"/>
+          <w:bCs/>
+          <w:noProof/>
+          <w:sz w:val="20"/>
+          <w:szCs w:val="20"/>
+        </w:rPr>
+      </w:pPr>
+    </w:p>
+    <w:p>
+      <w:pPr>
+        <w:rPr>
+          <w:bCs/>
+          <w:noProof/>
+          <w:sz w:val="20"/>
+          <w:szCs w:val="20"/>
+        </w:rPr>
+      </w:pPr>
+    </w:p>
+    <w:p>
+      <w:pPr>
+        <w:rPr>
+          <w:bCs/>
+          <w:noProof/>
+          <w:sz w:val="20"/>
+          <w:szCs w:val="20"/>
+        </w:rPr>
+      </w:pPr>
+    </w:p>
+    <w:p>
+      <w:pPr>
+        <w:rPr>
+          <w:bCs/>
+          <w:noProof/>
+          <w:sz w:val="20"/>
+          <w:szCs w:val="20"/>
+        </w:rPr>
+      </w:pPr>
+    </w:p>
+    <w:p>
+      <w:pPr>
+        <w:rPr>
+          <w:bCs/>
+          <w:noProof/>
+          <w:sz w:val="20"/>
+          <w:szCs w:val="20"/>
+        </w:rPr>
+      </w:pPr>
+    </w:p>
+    <w:p>
+      <w:pPr>
+        <w:rPr>
+          <w:bCs/>
+          <w:noProof/>
+          <w:sz w:val="20"/>
+          <w:szCs w:val="20"/>
+        </w:rPr>
+      </w:pPr>
+    </w:p>
+    <w:p>
+      <w:pPr>
+        <w:rPr>
+          <w:bCs/>
+          <w:noProof/>
+          <w:sz w:val="20"/>
+          <w:szCs w:val="20"/>
+        </w:rPr>
+      </w:pPr>
+      <w:bookmarkStart w:id="0" w:name="_GoBack"/>
+      <w:bookmarkEnd w:id="0"/>
+    </w:p>
+    <w:p>
+      <w:pPr>
+        <w:rPr>
+          <w:bCs/>
+          <w:noProof/>
+          <w:sz w:val="20"/>
+          <w:szCs w:val="20"/>
+        </w:rPr>
+      </w:pPr>
+    </w:p>
+    <w:p>
+      <w:pPr>
+        <w:rPr>
+          <w:bCs/>
+          <w:noProof/>
+          <w:sz w:val="20"/>
+          <w:szCs w:val="20"/>
+        </w:rPr>
+      </w:pPr>
+    </w:p>
+    <w:p>
+      <w:pPr>
+        <w:rPr>
+          <w:bCs/>
+          <w:noProof/>
+          <w:sz w:val="20"/>
+          <w:szCs w:val="20"/>
+        </w:rPr>
+      </w:pPr>
+    </w:p>
+    <w:p>
+      <w:pPr>
+        <w:rPr>
+          <w:bCs/>
+          <w:noProof/>
+          <w:sz w:val="20"/>
+          <w:szCs w:val="20"/>
+        </w:rPr>
+      </w:pPr>
+    </w:p>
+    <w:p>
+      <w:pPr>
+        <w:rPr>
+          <w:bCs/>
+          <w:noProof/>
+          <w:sz w:val="20"/>
+          <w:szCs w:val="20"/>
+        </w:rPr>
+      </w:pPr>
+    </w:p>
+    <w:p>
+      <w:pPr>
+        <w:rPr>
+          <w:bCs/>
+          <w:noProof/>
+          <w:sz w:val="20"/>
+          <w:szCs w:val="20"/>
+        </w:rPr>
+      </w:pPr>
+    </w:p>
+    <w:p>
+      <w:pPr>
+        <w:rPr>
+          <w:bCs/>
+          <w:noProof/>
+          <w:sz w:val="20"/>
+          <w:szCs w:val="20"/>
+        </w:rPr>
+      </w:pPr>
+    </w:p>
+    <w:p>
+      <w:pPr>
+        <w:rPr>
+          <w:bCs/>
+          <w:noProof/>
+          <w:sz w:val="20"/>
+          <w:szCs w:val="20"/>
+        </w:rPr>
+      </w:pPr>
+    </w:p>
+    <w:p>
+      <w:pPr>
+        <w:rPr>
+          <w:bCs/>
+          <w:noProof/>
+          <w:sz w:val="20"/>
+          <w:szCs w:val="20"/>
+        </w:rPr>
+      </w:pPr>
+    </w:p>
+    <w:p>
+      <w:pPr>
+        <w:rPr>
+          <w:bCs/>
+          <w:noProof/>
+          <w:sz w:val="20"/>
+          <w:szCs w:val="20"/>
+        </w:rPr>
+      </w:pPr>
+    </w:p>
+    <w:p>
+      <w:pPr>
+        <w:rPr>
+          <w:bCs/>
+          <w:noProof/>
+          <w:sz w:val="20"/>
+          <w:szCs w:val="20"/>
+        </w:rPr>
+      </w:pPr>
+    </w:p>
+    <w:p>
+      <w:pPr>
+        <w:rPr>
+          <w:bCs/>
+          <w:noProof/>
+          <w:sz w:val="20"/>
+          <w:szCs w:val="20"/>
+        </w:rPr>
+      </w:pPr>
+    </w:p>
+    <w:p>
+      <w:pPr>
+        <w:rPr>
+          <w:bCs/>
+          <w:noProof/>
+          <w:sz w:val="20"/>
+          <w:szCs w:val="20"/>
+        </w:rPr>
+      </w:pPr>
+    </w:p>
+    <w:p>
+      <w:pPr>
+        <w:rPr>
+          <w:bCs/>
+          <w:noProof/>
+          <w:sz w:val="20"/>
+          <w:szCs w:val="20"/>
+        </w:rPr>
+      </w:pPr>
+    </w:p>
+    <w:p>
+      <w:pPr>
+        <w:rPr>
+          <w:bCs/>
+          <w:noProof/>
+          <w:sz w:val="20"/>
+          <w:szCs w:val="20"/>
+        </w:rPr>
+      </w:pPr>
+    </w:p>
+    <w:p>
+      <w:pPr>
+        <w:rPr>
+          <w:bCs/>
+          <w:noProof/>
+          <w:sz w:val="20"/>
+          <w:szCs w:val="20"/>
+        </w:rPr>
+      </w:pPr>
+    </w:p>
+    <w:p>
+      <w:pPr>
+        <w:rPr>
+          <w:bCs/>
+          <w:noProof/>
+          <w:sz w:val="20"/>
+          <w:szCs w:val="20"/>
+        </w:rPr>
+      </w:pPr>
+    </w:p>
+    <w:p>
+      <w:pPr>
+        <w:rPr>
+          <w:bCs/>
+          <w:noProof/>
+          <w:sz w:val="20"/>
+          <w:szCs w:val="20"/>
+        </w:rPr>
+      </w:pPr>
+    </w:p>
+    <w:p>
+      <w:pPr>
+        <w:rPr>
+          <w:bCs/>
+          <w:noProof/>
+          <w:sz w:val="20"/>
+          <w:szCs w:val="20"/>
+        </w:rPr>
+      </w:pPr>
+    </w:p>
+    <w:p>
+      <w:pPr>
+        <w:rPr>
+          <w:bCs/>
+          <w:noProof/>
+          <w:sz w:val="20"/>
+          <w:szCs w:val="20"/>
+        </w:rPr>
+      </w:pPr>
+    </w:p>
+    <w:p>
+      <w:pPr>
+        <w:rPr>
+          <w:bCs/>
+          <w:noProof/>
+          <w:sz w:val="20"/>
+          <w:szCs w:val="20"/>
+        </w:rPr>
+      </w:pPr>
+    </w:p>
+    <w:p>
+      <w:pPr>
+        <w:rPr>
+          <w:bCs/>
+          <w:noProof/>
+          <w:sz w:val="20"/>
+          <w:szCs w:val="20"/>
+        </w:rPr>
+      </w:pPr>
+    </w:p>
+    <w:p>
+      <w:pPr>
+        <w:rPr>
+          <w:bCs/>
+          <w:noProof/>
+          <w:sz w:val="20"/>
+          <w:szCs w:val="20"/>
+        </w:rPr>
+      </w:pPr>
+    </w:p>
+    <w:p>
+      <w:pPr>
+        <w:rPr>
+          <w:bCs/>
+          <w:noProof/>
+          <w:sz w:val="20"/>
+          <w:szCs w:val="20"/>
+        </w:rPr>
+      </w:pPr>
+    </w:p>
+    <w:p>
+      <w:pPr>
+        <w:rPr>
+          <w:bCs/>
+          <w:noProof/>
+          <w:sz w:val="20"/>
+          <w:szCs w:val="20"/>
+        </w:rPr>
+      </w:pPr>
+    </w:p>
+    <w:p>
+      <w:pPr>
+        <w:rPr>
+          <w:bCs/>
+          <w:noProof/>
+          <w:sz w:val="20"/>
+          <w:szCs w:val="20"/>
+        </w:rPr>
+      </w:pPr>
+    </w:p>
+    <w:p>
+      <w:pPr>
+        <w:rPr>
+          <w:bCs/>
+          <w:noProof/>
+          <w:sz w:val="20"/>
+          <w:szCs w:val="20"/>
+        </w:rPr>
+      </w:pPr>
+    </w:p>
+    <w:p>
+      <w:pPr>
+        <w:rPr>
+          <w:bCs/>
+          <w:noProof/>
+          <w:sz w:val="20"/>
+          <w:szCs w:val="20"/>
+        </w:rPr>
+      </w:pPr>
+    </w:p>
+    <w:p>
+      <w:pPr>
+        <w:rPr>
+          <w:bCs/>
+          <w:noProof/>
+          <w:sz w:val="20"/>
+          <w:szCs w:val="20"/>
+        </w:rPr>
+      </w:pPr>
+    </w:p>
+    <w:p>
+      <w:pPr>
+        <w:rPr>
+          <w:bCs/>
+          <w:noProof/>
+          <w:sz w:val="20"/>
+          <w:szCs w:val="20"/>
+        </w:rPr>
+      </w:pPr>
+    </w:p>
+    <w:p>
+      <w:pPr>
+        <w:rPr>
           <w:bCs/>
           <w:noProof/>
           <w:sz w:val="20"/>
@@ -731,56 +685,320 @@
       <w:pPr>
         <w:pStyle w:val="Heading1"/>
         <w:rPr>
-          <w:rFonts w:asciiTheme="minorHAnsi" w:hAnsiTheme="minorHAnsi"/>
+          <w:rFonts w:ascii="Times New Roman" w:eastAsia="Times New Roman" w:hAnsi="Times New Roman" w:cs="Times New Roman"/>
+          <w:bCs/>
+          <w:noProof/>
+          <w:color w:val="auto"/>
+          <w:sz w:val="20"/>
+          <w:szCs w:val="20"/>
+        </w:rPr>
+      </w:pPr>
+    </w:p>
+    <w:p/>
+    <w:p/>
+    <w:p>
+      <w:pPr>
+        <w:rPr>
+          <w:sz w:val="40"/>
+          <w:szCs w:val="40"/>
+        </w:rPr>
+      </w:pPr>
+      <w:r>
+        <w:rPr>
+          <w:sz w:val="40"/>
+          <w:szCs w:val="40"/>
+        </w:rPr>
+        <w:lastRenderedPageBreak/>
+        <w:t>Guestbook is application developed using the Spring boot, maven, spring security</w:t>
+      </w:r>
+      <w:r>
+        <w:rPr>
+          <w:sz w:val="40"/>
+          <w:szCs w:val="40"/>
+        </w:rPr>
+        <w:t xml:space="preserve">, Bootstrap, html and </w:t>
+      </w:r>
+      <w:proofErr w:type="spellStart"/>
+      <w:r>
+        <w:rPr>
+          <w:sz w:val="40"/>
+          <w:szCs w:val="40"/>
+        </w:rPr>
+        <w:t>css</w:t>
+      </w:r>
+      <w:proofErr w:type="spellEnd"/>
+      <w:r>
+        <w:rPr>
+          <w:sz w:val="40"/>
+          <w:szCs w:val="40"/>
+        </w:rPr>
+        <w:t>.</w:t>
+      </w:r>
+    </w:p>
+    <w:p>
+      <w:pPr>
+        <w:rPr>
+          <w:sz w:val="40"/>
+          <w:szCs w:val="40"/>
+        </w:rPr>
+      </w:pPr>
+    </w:p>
+    <w:p>
+      <w:pPr>
+        <w:pStyle w:val="ListParagraph"/>
+        <w:numPr>
+          <w:ilvl w:val="0"/>
+          <w:numId w:val="7"/>
+        </w:numPr>
+        <w:rPr>
+          <w:sz w:val="40"/>
+          <w:szCs w:val="40"/>
+        </w:rPr>
+      </w:pPr>
+      <w:r>
+        <w:rPr>
+          <w:sz w:val="40"/>
+          <w:szCs w:val="40"/>
+        </w:rPr>
+        <w:t>Can be accessed by Admin or Users(Guests).</w:t>
+      </w:r>
+    </w:p>
+    <w:p>
+      <w:pPr>
+        <w:pStyle w:val="ListParagraph"/>
+        <w:numPr>
+          <w:ilvl w:val="0"/>
+          <w:numId w:val="7"/>
+        </w:numPr>
+        <w:rPr>
+          <w:sz w:val="40"/>
+          <w:szCs w:val="40"/>
+        </w:rPr>
+      </w:pPr>
+      <w:r>
+        <w:rPr>
+          <w:sz w:val="40"/>
+          <w:szCs w:val="40"/>
+        </w:rPr>
+        <w:t>Users will be provided pre populated credentials.</w:t>
+      </w:r>
+    </w:p>
+    <w:p>
+      <w:pPr>
+        <w:pStyle w:val="ListParagraph"/>
+        <w:numPr>
+          <w:ilvl w:val="0"/>
+          <w:numId w:val="7"/>
+        </w:numPr>
+        <w:rPr>
+          <w:sz w:val="40"/>
+          <w:szCs w:val="40"/>
+        </w:rPr>
+      </w:pPr>
+      <w:r>
+        <w:rPr>
+          <w:sz w:val="40"/>
+          <w:szCs w:val="40"/>
+        </w:rPr>
+        <w:t>Users can add or view the feedback.</w:t>
+      </w:r>
+    </w:p>
+    <w:p>
+      <w:pPr>
+        <w:pStyle w:val="ListParagraph"/>
+        <w:numPr>
+          <w:ilvl w:val="0"/>
+          <w:numId w:val="7"/>
+        </w:numPr>
+        <w:rPr>
+          <w:sz w:val="40"/>
+          <w:szCs w:val="40"/>
+        </w:rPr>
+      </w:pPr>
+      <w:r>
+        <w:rPr>
+          <w:sz w:val="40"/>
+          <w:szCs w:val="40"/>
+        </w:rPr>
+        <w:t>Once user adds feedback it goes for Admin approval.</w:t>
+      </w:r>
+    </w:p>
+    <w:p>
+      <w:pPr>
+        <w:pStyle w:val="ListParagraph"/>
+        <w:numPr>
+          <w:ilvl w:val="0"/>
+          <w:numId w:val="7"/>
+        </w:numPr>
+        <w:rPr>
+          <w:sz w:val="40"/>
+          <w:szCs w:val="40"/>
+        </w:rPr>
+      </w:pPr>
+      <w:r>
+        <w:rPr>
+          <w:sz w:val="40"/>
+          <w:szCs w:val="40"/>
+        </w:rPr>
+        <w:t>After admin approves the feedback its visible to users.</w:t>
+      </w:r>
+    </w:p>
+    <w:p>
+      <w:pPr>
+        <w:pStyle w:val="ListParagraph"/>
+        <w:numPr>
+          <w:ilvl w:val="0"/>
+          <w:numId w:val="7"/>
+        </w:numPr>
+        <w:rPr>
+          <w:sz w:val="40"/>
+          <w:szCs w:val="40"/>
+        </w:rPr>
+      </w:pPr>
+      <w:r>
+        <w:rPr>
+          <w:sz w:val="40"/>
+          <w:szCs w:val="40"/>
+        </w:rPr>
+        <w:t>Admin can view all feedback</w:t>
+      </w:r>
+    </w:p>
+    <w:p>
+      <w:pPr>
+        <w:pStyle w:val="ListParagraph"/>
+        <w:numPr>
+          <w:ilvl w:val="0"/>
+          <w:numId w:val="7"/>
+        </w:numPr>
+        <w:rPr>
+          <w:sz w:val="40"/>
+          <w:szCs w:val="40"/>
+        </w:rPr>
+      </w:pPr>
+      <w:r>
+        <w:rPr>
+          <w:sz w:val="40"/>
+          <w:szCs w:val="40"/>
+        </w:rPr>
+        <w:t>Admin can approve the newly added user feedback</w:t>
+      </w:r>
+    </w:p>
+    <w:p>
+      <w:pPr>
+        <w:pStyle w:val="ListParagraph"/>
+        <w:numPr>
+          <w:ilvl w:val="0"/>
+          <w:numId w:val="7"/>
+        </w:numPr>
+        <w:rPr>
+          <w:sz w:val="40"/>
+          <w:szCs w:val="40"/>
+        </w:rPr>
+      </w:pPr>
+      <w:r>
+        <w:rPr>
+          <w:sz w:val="40"/>
+          <w:szCs w:val="40"/>
+        </w:rPr>
+        <w:t>Admin can edit the feedback</w:t>
+      </w:r>
+    </w:p>
+    <w:p>
+      <w:pPr>
+        <w:pStyle w:val="ListParagraph"/>
+        <w:numPr>
+          <w:ilvl w:val="0"/>
+          <w:numId w:val="7"/>
+        </w:numPr>
+        <w:rPr>
+          <w:sz w:val="40"/>
+          <w:szCs w:val="40"/>
+        </w:rPr>
+      </w:pPr>
+      <w:r>
+        <w:rPr>
+          <w:sz w:val="40"/>
+          <w:szCs w:val="40"/>
+        </w:rPr>
+        <w:t>Admin can delete the feedback.</w:t>
+      </w:r>
+    </w:p>
+    <w:p>
+      <w:pPr>
+        <w:rPr>
+          <w:sz w:val="40"/>
+          <w:szCs w:val="40"/>
+        </w:rPr>
+      </w:pPr>
+    </w:p>
+    <w:p/>
+    <w:p/>
+    <w:p/>
+    <w:p/>
+    <w:p/>
+    <w:p/>
+    <w:p/>
+    <w:p/>
+    <w:p/>
+    <w:p/>
+    <w:p/>
+    <w:p/>
+    <w:p/>
+    <w:p/>
+    <w:p/>
+    <w:p/>
+    <w:p/>
+    <w:p/>
+    <w:p/>
+    <w:p>
+      <w:pPr>
+        <w:rPr>
+          <w:bCs/>
+          <w:noProof/>
+          <w:sz w:val="20"/>
+          <w:szCs w:val="20"/>
+        </w:rPr>
+      </w:pPr>
+    </w:p>
+    <w:p>
+      <w:pPr>
+        <w:pStyle w:val="Heading1"/>
+        <w:numPr>
+          <w:ilvl w:val="0"/>
+          <w:numId w:val="8"/>
+        </w:numPr>
+        <w:rPr>
+          <w:rFonts w:ascii="Times New Roman" w:hAnsi="Times New Roman" w:cs="Times New Roman"/>
           <w:b/>
           <w:noProof/>
           <w:color w:val="auto"/>
         </w:rPr>
       </w:pPr>
-      <w:bookmarkStart w:id="0" w:name="_Toc53881369"/>
-      <w:r>
-        <w:rPr>
-          <w:rFonts w:asciiTheme="minorHAnsi" w:hAnsiTheme="minorHAnsi"/>
+      <w:bookmarkStart w:id="1" w:name="_Toc53958630"/>
+      <w:r>
+        <w:rPr>
+          <w:rFonts w:ascii="Times New Roman" w:hAnsi="Times New Roman" w:cs="Times New Roman"/>
           <w:b/>
           <w:noProof/>
           <w:color w:val="auto"/>
         </w:rPr>
         <w:lastRenderedPageBreak/>
-        <w:t>1.0</w:t>
-      </w:r>
-      <w:r>
-        <w:rPr>
-          <w:rFonts w:asciiTheme="minorHAnsi" w:hAnsiTheme="minorHAnsi"/>
+        <w:t>Login Screen</w:t>
+      </w:r>
+      <w:bookmarkEnd w:id="1"/>
+      <w:r>
+        <w:rPr>
+          <w:rFonts w:ascii="Times New Roman" w:hAnsi="Times New Roman" w:cs="Times New Roman"/>
           <w:b/>
           <w:noProof/>
           <w:color w:val="auto"/>
         </w:rPr>
-        <w:tab/>
-      </w:r>
-      <w:r>
-        <w:rPr>
-          <w:rFonts w:asciiTheme="minorHAnsi" w:hAnsiTheme="minorHAnsi"/>
-          <w:b/>
-          <w:noProof/>
-          <w:color w:val="auto"/>
-        </w:rPr>
-        <w:t xml:space="preserve"> Login Screen</w:t>
-      </w:r>
-      <w:bookmarkEnd w:id="0"/>
-      <w:r>
-        <w:rPr>
-          <w:rFonts w:asciiTheme="minorHAnsi" w:hAnsiTheme="minorHAnsi"/>
-          <w:b/>
-          <w:noProof/>
-          <w:color w:val="auto"/>
-        </w:rPr>
         <w:t xml:space="preserve"> </w:t>
       </w:r>
     </w:p>
     <w:p>
       <w:pPr>
         <w:rPr>
-          <w:rFonts w:asciiTheme="minorHAnsi" w:hAnsiTheme="minorHAnsi" w:cstheme="minorHAnsi"/>
           <w:bCs/>
           <w:noProof/>
           <w:sz w:val="20"/>
@@ -796,15 +1014,13 @@
           <w:numId w:val="3"/>
         </w:numPr>
         <w:rPr>
-          <w:rFonts w:asciiTheme="minorHAnsi" w:hAnsiTheme="minorHAnsi" w:cstheme="minorHAnsi"/>
-          <w:bCs/>
-          <w:noProof/>
-          <w:szCs w:val="20"/>
-        </w:rPr>
-      </w:pPr>
-      <w:r>
-        <w:rPr>
-          <w:rFonts w:asciiTheme="minorHAnsi" w:hAnsiTheme="minorHAnsi" w:cstheme="minorHAnsi"/>
+          <w:bCs/>
+          <w:noProof/>
+          <w:szCs w:val="20"/>
+        </w:rPr>
+      </w:pPr>
+      <w:r>
+        <w:rPr>
           <w:bCs/>
           <w:noProof/>
           <w:szCs w:val="20"/>
@@ -816,7 +1032,6 @@
       <w:pPr>
         <w:pStyle w:val="ListParagraph"/>
         <w:rPr>
-          <w:rFonts w:asciiTheme="minorHAnsi" w:hAnsiTheme="minorHAnsi" w:cstheme="minorHAnsi"/>
           <w:bCs/>
           <w:noProof/>
           <w:szCs w:val="20"/>
@@ -827,7 +1042,6 @@
       <w:pPr>
         <w:jc w:val="center"/>
         <w:rPr>
-          <w:rFonts w:asciiTheme="minorHAnsi" w:hAnsiTheme="minorHAnsi" w:cstheme="minorHAnsi"/>
           <w:bCs/>
           <w:noProof/>
           <w:sz w:val="20"/>
@@ -883,27 +1097,24 @@
     <w:p>
       <w:pPr>
         <w:rPr>
-          <w:rFonts w:asciiTheme="minorHAnsi" w:hAnsiTheme="minorHAnsi" w:cstheme="minorHAnsi"/>
-          <w:bCs/>
-          <w:noProof/>
-          <w:sz w:val="20"/>
-          <w:szCs w:val="20"/>
-        </w:rPr>
-      </w:pPr>
-    </w:p>
-    <w:p>
-      <w:pPr>
-        <w:rPr>
-          <w:rFonts w:asciiTheme="minorHAnsi" w:hAnsiTheme="minorHAnsi" w:cstheme="minorHAnsi"/>
-          <w:bCs/>
-          <w:noProof/>
-          <w:sz w:val="20"/>
-          <w:szCs w:val="20"/>
-        </w:rPr>
-      </w:pPr>
-      <w:r>
-        <w:rPr>
-          <w:rFonts w:asciiTheme="minorHAnsi" w:hAnsiTheme="minorHAnsi" w:cstheme="minorHAnsi"/>
+          <w:bCs/>
+          <w:noProof/>
+          <w:sz w:val="20"/>
+          <w:szCs w:val="20"/>
+        </w:rPr>
+      </w:pPr>
+    </w:p>
+    <w:p>
+      <w:pPr>
+        <w:rPr>
+          <w:bCs/>
+          <w:noProof/>
+          <w:sz w:val="20"/>
+          <w:szCs w:val="20"/>
+        </w:rPr>
+      </w:pPr>
+      <w:r>
+        <w:rPr>
           <w:bCs/>
           <w:noProof/>
           <w:sz w:val="20"/>
@@ -913,7 +1124,6 @@
       </w:r>
       <w:r>
         <w:rPr>
-          <w:rFonts w:asciiTheme="minorHAnsi" w:hAnsiTheme="minorHAnsi" w:cstheme="minorHAnsi"/>
           <w:bCs/>
           <w:noProof/>
           <w:sz w:val="20"/>
@@ -923,7 +1133,6 @@
       </w:r>
       <w:r>
         <w:rPr>
-          <w:rFonts w:asciiTheme="minorHAnsi" w:hAnsiTheme="minorHAnsi" w:cstheme="minorHAnsi"/>
           <w:bCs/>
           <w:noProof/>
           <w:sz w:val="20"/>
@@ -933,7 +1142,6 @@
       </w:r>
       <w:r>
         <w:rPr>
-          <w:rFonts w:asciiTheme="minorHAnsi" w:hAnsiTheme="minorHAnsi" w:cstheme="minorHAnsi"/>
           <w:bCs/>
           <w:noProof/>
           <w:sz w:val="20"/>
@@ -950,16 +1158,14 @@
           <w:numId w:val="3"/>
         </w:numPr>
         <w:rPr>
-          <w:rFonts w:asciiTheme="minorHAnsi" w:hAnsiTheme="minorHAnsi" w:cstheme="minorHAnsi"/>
-          <w:bCs/>
-          <w:noProof/>
-          <w:sz w:val="20"/>
-          <w:szCs w:val="20"/>
-        </w:rPr>
-      </w:pPr>
-      <w:r>
-        <w:rPr>
-          <w:rFonts w:asciiTheme="minorHAnsi" w:hAnsiTheme="minorHAnsi" w:cstheme="minorHAnsi"/>
+          <w:bCs/>
+          <w:noProof/>
+          <w:sz w:val="20"/>
+          <w:szCs w:val="20"/>
+        </w:rPr>
+      </w:pPr>
+      <w:r>
+        <w:rPr>
           <w:bCs/>
           <w:noProof/>
           <w:sz w:val="20"/>
@@ -969,7 +1175,6 @@
       </w:r>
       <w:r>
         <w:rPr>
-          <w:rFonts w:asciiTheme="minorHAnsi" w:hAnsiTheme="minorHAnsi" w:cstheme="minorHAnsi"/>
           <w:bCs/>
           <w:noProof/>
           <w:sz w:val="20"/>
@@ -981,27 +1186,24 @@
     <w:p>
       <w:pPr>
         <w:rPr>
-          <w:rFonts w:asciiTheme="minorHAnsi" w:hAnsiTheme="minorHAnsi" w:cstheme="minorHAnsi"/>
-          <w:bCs/>
-          <w:noProof/>
-          <w:sz w:val="20"/>
-          <w:szCs w:val="20"/>
-        </w:rPr>
-      </w:pPr>
-    </w:p>
-    <w:p>
-      <w:pPr>
-        <w:rPr>
-          <w:rFonts w:asciiTheme="minorHAnsi" w:hAnsiTheme="minorHAnsi" w:cstheme="minorHAnsi"/>
-          <w:bCs/>
-          <w:noProof/>
-          <w:sz w:val="20"/>
-          <w:szCs w:val="20"/>
-        </w:rPr>
-      </w:pPr>
-      <w:r>
-        <w:rPr>
-          <w:rFonts w:asciiTheme="minorHAnsi" w:hAnsiTheme="minorHAnsi" w:cstheme="minorHAnsi"/>
+          <w:bCs/>
+          <w:noProof/>
+          <w:sz w:val="20"/>
+          <w:szCs w:val="20"/>
+        </w:rPr>
+      </w:pPr>
+    </w:p>
+    <w:p>
+      <w:pPr>
+        <w:rPr>
+          <w:bCs/>
+          <w:noProof/>
+          <w:sz w:val="20"/>
+          <w:szCs w:val="20"/>
+        </w:rPr>
+      </w:pPr>
+      <w:r>
+        <w:rPr>
           <w:bCs/>
           <w:noProof/>
           <w:sz w:val="20"/>
@@ -1013,16 +1215,14 @@
     <w:p>
       <w:pPr>
         <w:rPr>
-          <w:rFonts w:asciiTheme="minorHAnsi" w:hAnsiTheme="minorHAnsi" w:cstheme="minorHAnsi"/>
-          <w:bCs/>
-          <w:noProof/>
-          <w:sz w:val="20"/>
-          <w:szCs w:val="20"/>
-        </w:rPr>
-      </w:pPr>
-      <w:r>
-        <w:rPr>
-          <w:rFonts w:asciiTheme="minorHAnsi" w:hAnsiTheme="minorHAnsi" w:cstheme="minorHAnsi"/>
+          <w:bCs/>
+          <w:noProof/>
+          <w:sz w:val="20"/>
+          <w:szCs w:val="20"/>
+        </w:rPr>
+      </w:pPr>
+      <w:r>
+        <w:rPr>
           <w:bCs/>
           <w:noProof/>
           <w:sz w:val="20"/>
@@ -1032,7 +1232,6 @@
       </w:r>
       <w:r>
         <w:rPr>
-          <w:rFonts w:asciiTheme="minorHAnsi" w:hAnsiTheme="minorHAnsi" w:cstheme="minorHAnsi"/>
           <w:bCs/>
           <w:noProof/>
           <w:sz w:val="20"/>
@@ -1315,14 +1514,16 @@
       <w:pPr>
         <w:pStyle w:val="Heading1"/>
         <w:rPr>
+          <w:rFonts w:ascii="Times New Roman" w:hAnsi="Times New Roman" w:cs="Times New Roman"/>
           <w:b/>
           <w:noProof/>
           <w:color w:val="auto"/>
         </w:rPr>
       </w:pPr>
-      <w:bookmarkStart w:id="1" w:name="_Toc53881370"/>
-      <w:r>
-        <w:rPr>
+      <w:bookmarkStart w:id="2" w:name="_Toc53958631"/>
+      <w:r>
+        <w:rPr>
+          <w:rFonts w:ascii="Times New Roman" w:hAnsi="Times New Roman" w:cs="Times New Roman"/>
           <w:b/>
           <w:noProof/>
           <w:color w:val="auto"/>
@@ -1332,6 +1533,7 @@
       </w:r>
       <w:r>
         <w:rPr>
+          <w:rFonts w:ascii="Times New Roman" w:hAnsi="Times New Roman" w:cs="Times New Roman"/>
           <w:b/>
           <w:noProof/>
           <w:color w:val="auto"/>
@@ -1340,13 +1542,14 @@
       </w:r>
       <w:r>
         <w:rPr>
+          <w:rFonts w:ascii="Times New Roman" w:hAnsi="Times New Roman" w:cs="Times New Roman"/>
           <w:b/>
           <w:noProof/>
           <w:color w:val="auto"/>
         </w:rPr>
         <w:t xml:space="preserve"> Screens</w:t>
       </w:r>
-      <w:bookmarkEnd w:id="1"/>
+      <w:bookmarkEnd w:id="2"/>
     </w:p>
     <w:p>
       <w:pPr>
@@ -1453,10 +1656,10 @@
           <w:noProof/>
         </w:rPr>
         <w:drawing>
-          <wp:inline distT="0" distB="0" distL="0" distR="0" wp14:anchorId="3F4935B1" wp14:editId="2661D3A9">
-            <wp:extent cx="5792442" cy="2811439"/>
-            <wp:effectExtent l="19050" t="19050" r="18415" b="27305"/>
-            <wp:docPr id="8" name="Picture 8"/>
+          <wp:inline distT="0" distB="0" distL="0" distR="0" wp14:anchorId="171403D4" wp14:editId="7F31D415">
+            <wp:extent cx="5943600" cy="2706370"/>
+            <wp:effectExtent l="19050" t="19050" r="19050" b="17780"/>
+            <wp:docPr id="29" name="Picture 29"/>
             <wp:cNvGraphicFramePr>
               <a:graphicFrameLocks xmlns:a="http://schemas.openxmlformats.org/drawingml/2006/main" noChangeAspect="1"/>
             </wp:cNvGraphicFramePr>
@@ -1476,7 +1679,7 @@
                   <pic:spPr>
                     <a:xfrm>
                       <a:off x="0" y="0"/>
-                      <a:ext cx="5836139" cy="2832648"/>
+                      <a:ext cx="5943600" cy="2706370"/>
                     </a:xfrm>
                     <a:prstGeom prst="rect">
                       <a:avLst/>
@@ -1521,10 +1724,10 @@
           <w:noProof/>
         </w:rPr>
         <w:drawing>
-          <wp:inline distT="0" distB="0" distL="0" distR="0" wp14:anchorId="20F1FD7E" wp14:editId="4C87C704">
-            <wp:extent cx="5943600" cy="2771775"/>
-            <wp:effectExtent l="19050" t="19050" r="19050" b="28575"/>
-            <wp:docPr id="9" name="Picture 9"/>
+          <wp:inline distT="0" distB="0" distL="0" distR="0" wp14:anchorId="1F7EBDD9" wp14:editId="2C9BA185">
+            <wp:extent cx="5943600" cy="2814320"/>
+            <wp:effectExtent l="19050" t="19050" r="19050" b="24130"/>
+            <wp:docPr id="31" name="Picture 31"/>
             <wp:cNvGraphicFramePr>
               <a:graphicFrameLocks xmlns:a="http://schemas.openxmlformats.org/drawingml/2006/main" noChangeAspect="1"/>
             </wp:cNvGraphicFramePr>
@@ -1544,7 +1747,7 @@
                   <pic:spPr>
                     <a:xfrm>
                       <a:off x="0" y="0"/>
-                      <a:ext cx="5943600" cy="2771775"/>
+                      <a:ext cx="5943600" cy="2814320"/>
                     </a:xfrm>
                     <a:prstGeom prst="rect">
                       <a:avLst/>
@@ -1627,6 +1830,7 @@
       </w:r>
     </w:p>
     <w:p/>
+    <w:p/>
     <w:p>
       <w:pPr>
         <w:pStyle w:val="ListParagraph"/>
@@ -1640,20 +1844,15 @@
       </w:r>
     </w:p>
     <w:p>
-      <w:pPr>
-        <w:pStyle w:val="ListParagraph"/>
-      </w:pPr>
-    </w:p>
-    <w:p>
       <w:r>
         <w:rPr>
           <w:noProof/>
         </w:rPr>
         <w:drawing>
-          <wp:inline distT="0" distB="0" distL="0" distR="0" wp14:anchorId="6D0B131D" wp14:editId="79C95F1A">
-            <wp:extent cx="5943600" cy="2640842"/>
-            <wp:effectExtent l="19050" t="19050" r="19050" b="26670"/>
-            <wp:docPr id="11" name="Picture 11"/>
+          <wp:inline distT="0" distB="0" distL="0" distR="0" wp14:anchorId="6B6D4499" wp14:editId="39E1F38B">
+            <wp:extent cx="5943600" cy="2435860"/>
+            <wp:effectExtent l="19050" t="19050" r="19050" b="21590"/>
+            <wp:docPr id="32" name="Picture 32"/>
             <wp:cNvGraphicFramePr>
               <a:graphicFrameLocks xmlns:a="http://schemas.openxmlformats.org/drawingml/2006/main" noChangeAspect="1"/>
             </wp:cNvGraphicFramePr>
@@ -1673,7 +1872,7 @@
                   <pic:spPr>
                     <a:xfrm>
                       <a:off x="0" y="0"/>
-                      <a:ext cx="5947319" cy="2642494"/>
+                      <a:ext cx="5943600" cy="2435860"/>
                     </a:xfrm>
                     <a:prstGeom prst="rect">
                       <a:avLst/>
@@ -1691,6 +1890,8 @@
         </w:drawing>
       </w:r>
     </w:p>
+    <w:p/>
+    <w:p/>
     <w:p>
       <w:pPr>
         <w:pStyle w:val="ListParagraph"/>
@@ -1703,20 +1904,13 @@
         </w:rPr>
       </w:pPr>
       <w:r>
-        <w:lastRenderedPageBreak/>
         <w:t>Edit Feedback by Admin:</w:t>
       </w:r>
       <w:r>
         <w:rPr>
           <w:noProof/>
         </w:rPr>
-        <w:t xml:space="preserve"> </w:t>
-      </w:r>
-      <w:r>
-        <w:rPr>
-          <w:noProof/>
-        </w:rPr>
-        <w:t xml:space="preserve">        </w:t>
+        <w:t xml:space="preserve">         </w:t>
       </w:r>
     </w:p>
     <w:p>
@@ -1911,17 +2105,16 @@
           <w:color w:val="auto"/>
         </w:rPr>
       </w:pPr>
-      <w:bookmarkStart w:id="2" w:name="_Toc53881371"/>
+      <w:bookmarkStart w:id="3" w:name="_Toc53958632"/>
       <w:r>
         <w:rPr>
           <w:rFonts w:ascii="Times New Roman" w:hAnsi="Times New Roman" w:cs="Times New Roman"/>
           <w:b/>
           <w:color w:val="auto"/>
         </w:rPr>
-        <w:lastRenderedPageBreak/>
         <w:t>3.0 User Screens</w:t>
       </w:r>
-      <w:bookmarkEnd w:id="2"/>
+      <w:bookmarkEnd w:id="3"/>
     </w:p>
     <w:p/>
     <w:p>
@@ -2134,7 +2327,6 @@
         </w:numPr>
       </w:pPr>
       <w:r>
-        <w:lastRenderedPageBreak/>
         <w:t xml:space="preserve">File upload user / validation (Only jpg and </w:t>
       </w:r>
       <w:proofErr w:type="spellStart"/>
@@ -2374,10 +2566,7 @@
     </w:p>
     <w:p/>
     <w:p/>
-    <w:p>
-      <w:bookmarkStart w:id="3" w:name="_GoBack"/>
-      <w:bookmarkEnd w:id="3"/>
-    </w:p>
+    <w:p/>
     <w:p/>
     <w:p/>
     <w:p/>
@@ -2390,7 +2579,6 @@
         </w:numPr>
       </w:pPr>
       <w:r>
-        <w:lastRenderedPageBreak/>
         <w:t>Download the attached feedback image:</w:t>
       </w:r>
     </w:p>
@@ -2407,9 +2595,9 @@
         </w:rPr>
         <w:drawing>
           <wp:inline distT="0" distB="0" distL="0" distR="0">
-            <wp:extent cx="5943600" cy="2756535"/>
-            <wp:effectExtent l="19050" t="19050" r="19050" b="24765"/>
-            <wp:docPr id="26" name="Picture 26"/>
+            <wp:extent cx="5934075" cy="2638425"/>
+            <wp:effectExtent l="19050" t="19050" r="28575" b="28575"/>
+            <wp:docPr id="33" name="Picture 33"/>
             <wp:cNvGraphicFramePr>
               <a:graphicFrameLocks xmlns:a="http://schemas.openxmlformats.org/drawingml/2006/main" noChangeAspect="1"/>
             </wp:cNvGraphicFramePr>
@@ -2417,7 +2605,7 @@
               <a:graphicData uri="http://schemas.openxmlformats.org/drawingml/2006/picture">
                 <pic:pic xmlns:pic="http://schemas.openxmlformats.org/drawingml/2006/picture">
                   <pic:nvPicPr>
-                    <pic:cNvPr id="0" name="Picture 8"/>
+                    <pic:cNvPr id="0" name="Picture 9"/>
                     <pic:cNvPicPr>
                       <a:picLocks noChangeAspect="1" noChangeArrowheads="1"/>
                     </pic:cNvPicPr>
@@ -2438,7 +2626,7 @@
                   <pic:spPr bwMode="auto">
                     <a:xfrm>
                       <a:off x="0" y="0"/>
-                      <a:ext cx="5943600" cy="2756535"/>
+                      <a:ext cx="5934075" cy="2638425"/>
                     </a:xfrm>
                     <a:prstGeom prst="rect">
                       <a:avLst/>
@@ -2635,7 +2823,7 @@
         </mc:Choice>
         <mc:Fallback>
           <w:pict>
-            <v:rect w14:anchorId="1CC5FCA2" id="Rectangle 222" o:spid="_x0000_s1026" style="position:absolute;margin-left:0;margin-top:0;width:580.8pt;height:752.4pt;z-index:251659264;visibility:visible;mso-wrap-style:square;mso-width-percent:950;mso-height-percent:950;mso-wrap-distance-left:9pt;mso-wrap-distance-top:0;mso-wrap-distance-right:9pt;mso-wrap-distance-bottom:0;mso-position-horizontal:center;mso-position-horizontal-relative:page;mso-position-vertical:center;mso-position-vertical-relative:page;mso-width-percent:950;mso-height-percent:950;mso-width-relative:page;mso-height-relative:page;v-text-anchor:middle" o:gfxdata="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" filled="f" strokecolor="#747070 [1614]" strokeweight="1.25pt">
+            <v:rect w14:anchorId="36130DC9" id="Rectangle 222" o:spid="_x0000_s1026" style="position:absolute;margin-left:0;margin-top:0;width:580.8pt;height:752.4pt;z-index:251659264;visibility:visible;mso-wrap-style:square;mso-width-percent:950;mso-height-percent:950;mso-wrap-distance-left:9pt;mso-wrap-distance-top:0;mso-wrap-distance-right:9pt;mso-wrap-distance-bottom:0;mso-position-horizontal:center;mso-position-horizontal-relative:page;mso-position-vertical:center;mso-position-vertical-relative:page;mso-width-percent:950;mso-height-percent:950;mso-width-relative:page;mso-height-relative:page;v-text-anchor:middle" o:gfxdata="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" filled="f" strokecolor="#747070 [1614]" strokeweight="1.25pt">
               <w10:wrap anchorx="page" anchory="page"/>
             </v:rect>
           </w:pict>
@@ -2657,6 +2845,7 @@
         <w:dataBinding w:prefixMappings="xmlns:ns0='http://schemas.openxmlformats.org/package/2006/metadata/core-properties' xmlns:ns1='http://purl.org/dc/elements/1.1/'" w:xpath="/ns0:coreProperties[1]/ns1:title[1]" w:storeItemID="{6C3C8BC8-F283-45AE-878A-BAB7291924A1}"/>
         <w:text/>
       </w:sdtPr>
+      <w:sdtEndPr/>
       <w:sdtContent>
         <w:r>
           <w:rPr>
@@ -2664,7 +2853,7 @@
             <w:sz w:val="20"/>
             <w:szCs w:val="20"/>
           </w:rPr>
-          <w:t xml:space="preserve">                                                       Guest Book Application Using Spring Boot</w:t>
+          <w:t>Guest Book Application Using Spring Boot</w:t>
         </w:r>
       </w:sdtContent>
     </w:sdt>
@@ -2779,6 +2968,119 @@
     </w:lvl>
   </w:abstractNum>
   <w:abstractNum w:abstractNumId="1" w15:restartNumberingAfterBreak="0">
+    <w:nsid w:val="1D25436F"/>
+    <w:multiLevelType w:val="multilevel"/>
+    <w:tmpl w:val="93F83048"/>
+    <w:lvl w:ilvl="0">
+      <w:start w:val="1"/>
+      <w:numFmt w:val="decimal"/>
+      <w:lvlText w:val="%1.0"/>
+      <w:lvlJc w:val="left"/>
+      <w:pPr>
+        <w:ind w:left="795" w:hanging="795"/>
+      </w:pPr>
+      <w:rPr>
+        <w:rFonts w:hint="default"/>
+      </w:rPr>
+    </w:lvl>
+    <w:lvl w:ilvl="1">
+      <w:start w:val="1"/>
+      <w:numFmt w:val="decimal"/>
+      <w:lvlText w:val="%1.%2"/>
+      <w:lvlJc w:val="left"/>
+      <w:pPr>
+        <w:ind w:left="1515" w:hanging="795"/>
+      </w:pPr>
+      <w:rPr>
+        <w:rFonts w:hint="default"/>
+      </w:rPr>
+    </w:lvl>
+    <w:lvl w:ilvl="2">
+      <w:start w:val="1"/>
+      <w:numFmt w:val="decimal"/>
+      <w:lvlText w:val="%1.%2.%3"/>
+      <w:lvlJc w:val="left"/>
+      <w:pPr>
+        <w:ind w:left="2235" w:hanging="795"/>
+      </w:pPr>
+      <w:rPr>
+        <w:rFonts w:hint="default"/>
+      </w:rPr>
+    </w:lvl>
+    <w:lvl w:ilvl="3">
+      <w:start w:val="1"/>
+      <w:numFmt w:val="decimal"/>
+      <w:lvlText w:val="%1.%2.%3.%4"/>
+      <w:lvlJc w:val="left"/>
+      <w:pPr>
+        <w:ind w:left="2955" w:hanging="795"/>
+      </w:pPr>
+      <w:rPr>
+        <w:rFonts w:hint="default"/>
+      </w:rPr>
+    </w:lvl>
+    <w:lvl w:ilvl="4">
+      <w:start w:val="1"/>
+      <w:numFmt w:val="decimal"/>
+      <w:lvlText w:val="%1.%2.%3.%4.%5"/>
+      <w:lvlJc w:val="left"/>
+      <w:pPr>
+        <w:ind w:left="3960" w:hanging="1080"/>
+      </w:pPr>
+      <w:rPr>
+        <w:rFonts w:hint="default"/>
+      </w:rPr>
+    </w:lvl>
+    <w:lvl w:ilvl="5">
+      <w:start w:val="1"/>
+      <w:numFmt w:val="decimal"/>
+      <w:lvlText w:val="%1.%2.%3.%4.%5.%6"/>
+      <w:lvlJc w:val="left"/>
+      <w:pPr>
+        <w:ind w:left="4680" w:hanging="1080"/>
+      </w:pPr>
+      <w:rPr>
+        <w:rFonts w:hint="default"/>
+      </w:rPr>
+    </w:lvl>
+    <w:lvl w:ilvl="6">
+      <w:start w:val="1"/>
+      <w:numFmt w:val="decimal"/>
+      <w:lvlText w:val="%1.%2.%3.%4.%5.%6.%7"/>
+      <w:lvlJc w:val="left"/>
+      <w:pPr>
+        <w:ind w:left="5760" w:hanging="1440"/>
+      </w:pPr>
+      <w:rPr>
+        <w:rFonts w:hint="default"/>
+      </w:rPr>
+    </w:lvl>
+    <w:lvl w:ilvl="7">
+      <w:start w:val="1"/>
+      <w:numFmt w:val="decimal"/>
+      <w:lvlText w:val="%1.%2.%3.%4.%5.%6.%7.%8"/>
+      <w:lvlJc w:val="left"/>
+      <w:pPr>
+        <w:ind w:left="6480" w:hanging="1440"/>
+      </w:pPr>
+      <w:rPr>
+        <w:rFonts w:hint="default"/>
+      </w:rPr>
+    </w:lvl>
+    <w:lvl w:ilvl="8">
+      <w:start w:val="1"/>
+      <w:numFmt w:val="decimal"/>
+      <w:lvlText w:val="%1.%2.%3.%4.%5.%6.%7.%8.%9"/>
+      <w:lvlJc w:val="left"/>
+      <w:pPr>
+        <w:ind w:left="7560" w:hanging="1800"/>
+      </w:pPr>
+      <w:rPr>
+        <w:rFonts w:hint="default"/>
+      </w:rPr>
+    </w:lvl>
+  </w:abstractNum>
+  <w:abstractNum w:abstractNumId="2" w15:restartNumberingAfterBreak="0">
     <w:nsid w:val="334763A0"/>
     <w:multiLevelType w:val="hybridMultilevel"/>
     <w:tmpl w:val="ED34A366"/>
@@ -2867,7 +3169,7 @@
       </w:pPr>
     </w:lvl>
   </w:abstractNum>
-  <w:abstractNum w:abstractNumId="2" w15:restartNumberingAfterBreak="0">
+  <w:abstractNum w:abstractNumId="3" w15:restartNumberingAfterBreak="0">
     <w:nsid w:val="544E68C9"/>
     <w:multiLevelType w:val="hybridMultilevel"/>
     <w:tmpl w:val="657EE918"/>
@@ -2956,7 +3258,7 @@
       </w:pPr>
     </w:lvl>
   </w:abstractNum>
-  <w:abstractNum w:abstractNumId="3" w15:restartNumberingAfterBreak="0">
+  <w:abstractNum w:abstractNumId="4" w15:restartNumberingAfterBreak="0">
     <w:nsid w:val="5A096282"/>
     <w:multiLevelType w:val="hybridMultilevel"/>
     <w:tmpl w:val="D8A83CF6"/>
@@ -3069,7 +3371,120 @@
       </w:rPr>
     </w:lvl>
   </w:abstractNum>
-  <w:abstractNum w:abstractNumId="4" w15:restartNumberingAfterBreak="0">
+  <w:abstractNum w:abstractNumId="5" w15:restartNumberingAfterBreak="0">
+    <w:nsid w:val="6BF573DC"/>
+    <w:multiLevelType w:val="multilevel"/>
+    <w:tmpl w:val="1EBC8116"/>
+    <w:lvl w:ilvl="0">
+      <w:start w:val="1"/>
+      <w:numFmt w:val="decimal"/>
+      <w:lvlText w:val="%1.0"/>
+      <w:lvlJc w:val="left"/>
+      <w:pPr>
+        <w:ind w:left="795" w:hanging="795"/>
+      </w:pPr>
+      <w:rPr>
+        <w:rFonts w:hint="default"/>
+      </w:rPr>
+    </w:lvl>
+    <w:lvl w:ilvl="1">
+      <w:start w:val="1"/>
+      <w:numFmt w:val="decimal"/>
+      <w:lvlText w:val="%1.%2"/>
+      <w:lvlJc w:val="left"/>
+      <w:pPr>
+        <w:ind w:left="1515" w:hanging="795"/>
+      </w:pPr>
+      <w:rPr>
+        <w:rFonts w:hint="default"/>
+      </w:rPr>
+    </w:lvl>
+    <w:lvl w:ilvl="2">
+      <w:start w:val="1"/>
+      <w:numFmt w:val="decimal"/>
+      <w:lvlText w:val="%1.%2.%3"/>
+      <w:lvlJc w:val="left"/>
+      <w:pPr>
+        <w:ind w:left="2235" w:hanging="795"/>
+      </w:pPr>
+      <w:rPr>
+        <w:rFonts w:hint="default"/>
+      </w:rPr>
+    </w:lvl>
+    <w:lvl w:ilvl="3">
+      <w:start w:val="1"/>
+      <w:numFmt w:val="decimal"/>
+      <w:lvlText w:val="%1.%2.%3.%4"/>
+      <w:lvlJc w:val="left"/>
+      <w:pPr>
+        <w:ind w:left="2955" w:hanging="795"/>
+      </w:pPr>
+      <w:rPr>
+        <w:rFonts w:hint="default"/>
+      </w:rPr>
+    </w:lvl>
+    <w:lvl w:ilvl="4">
+      <w:start w:val="1"/>
+      <w:numFmt w:val="decimal"/>
+      <w:lvlText w:val="%1.%2.%3.%4.%5"/>
+      <w:lvlJc w:val="left"/>
+      <w:pPr>
+        <w:ind w:left="3960" w:hanging="1080"/>
+      </w:pPr>
+      <w:rPr>
+        <w:rFonts w:hint="default"/>
+      </w:rPr>
+    </w:lvl>
+    <w:lvl w:ilvl="5">
+      <w:start w:val="1"/>
+      <w:numFmt w:val="decimal"/>
+      <w:lvlText w:val="%1.%2.%3.%4.%5.%6"/>
+      <w:lvlJc w:val="left"/>
+      <w:pPr>
+        <w:ind w:left="4680" w:hanging="1080"/>
+      </w:pPr>
+      <w:rPr>
+        <w:rFonts w:hint="default"/>
+      </w:rPr>
+    </w:lvl>
+    <w:lvl w:ilvl="6">
+      <w:start w:val="1"/>
+      <w:numFmt w:val="decimal"/>
+      <w:lvlText w:val="%1.%2.%3.%4.%5.%6.%7"/>
+      <w:lvlJc w:val="left"/>
+      <w:pPr>
+        <w:ind w:left="5760" w:hanging="1440"/>
+      </w:pPr>
+      <w:rPr>
+        <w:rFonts w:hint="default"/>
+      </w:rPr>
+    </w:lvl>
+    <w:lvl w:ilvl="7">
+      <w:start w:val="1"/>
+      <w:numFmt w:val="decimal"/>
+      <w:lvlText w:val="%1.%2.%3.%4.%5.%6.%7.%8"/>
+      <w:lvlJc w:val="left"/>
+      <w:pPr>
+        <w:ind w:left="6480" w:hanging="1440"/>
+      </w:pPr>
+      <w:rPr>
+        <w:rFonts w:hint="default"/>
+      </w:rPr>
+    </w:lvl>
+    <w:lvl w:ilvl="8">
+      <w:start w:val="1"/>
+      <w:numFmt w:val="decimal"/>
+      <w:lvlText w:val="%1.%2.%3.%4.%5.%6.%7.%8.%9"/>
+      <w:lvlJc w:val="left"/>
+      <w:pPr>
+        <w:ind w:left="7560" w:hanging="1800"/>
+      </w:pPr>
+      <w:rPr>
+        <w:rFonts w:hint="default"/>
+      </w:rPr>
+    </w:lvl>
+  </w:abstractNum>
+  <w:abstractNum w:abstractNumId="6" w15:restartNumberingAfterBreak="0">
     <w:nsid w:val="779025CD"/>
     <w:multiLevelType w:val="hybridMultilevel"/>
     <w:tmpl w:val="81F62E9C"/>
@@ -3158,19 +3573,141 @@
       </w:pPr>
     </w:lvl>
   </w:abstractNum>
+  <w:abstractNum w:abstractNumId="7" w15:restartNumberingAfterBreak="0">
+    <w:nsid w:val="7F2C1113"/>
+    <w:multiLevelType w:val="hybridMultilevel"/>
+    <w:tmpl w:val="650CE3BE"/>
+    <w:lvl w:ilvl="0" w:tplc="04090001">
+      <w:start w:val="1"/>
+      <w:numFmt w:val="bullet"/>
+      <w:lvlText w:val=""/>
+      <w:lvlJc w:val="left"/>
+      <w:pPr>
+        <w:ind w:left="720" w:hanging="360"/>
+      </w:pPr>
+      <w:rPr>
+        <w:rFonts w:ascii="Symbol" w:hAnsi="Symbol" w:hint="default"/>
+      </w:rPr>
+    </w:lvl>
+    <w:lvl w:ilvl="1" w:tplc="04090003" w:tentative="1">
+      <w:start w:val="1"/>
+      <w:numFmt w:val="bullet"/>
+      <w:lvlText w:val="o"/>
+      <w:lvlJc w:val="left"/>
+      <w:pPr>
+        <w:ind w:left="1440" w:hanging="360"/>
+      </w:pPr>
+      <w:rPr>
+        <w:rFonts w:ascii="Courier New" w:hAnsi="Courier New" w:cs="Courier New" w:hint="default"/>
+      </w:rPr>
+    </w:lvl>
+    <w:lvl w:ilvl="2" w:tplc="04090005" w:tentative="1">
+      <w:start w:val="1"/>
+      <w:numFmt w:val="bullet"/>
+      <w:lvlText w:val=""/>
+      <w:lvlJc w:val="left"/>
+      <w:pPr>
+        <w:ind w:left="2160" w:hanging="360"/>
+      </w:pPr>
+      <w:rPr>
+        <w:rFonts w:ascii="Wingdings" w:hAnsi="Wingdings" w:hint="default"/>
+      </w:rPr>
+    </w:lvl>
+    <w:lvl w:ilvl="3" w:tplc="04090001" w:tentative="1">
+      <w:start w:val="1"/>
+      <w:numFmt w:val="bullet"/>
+      <w:lvlText w:val=""/>
+      <w:lvlJc w:val="left"/>
+      <w:pPr>
+        <w:ind w:left="2880" w:hanging="360"/>
+      </w:pPr>
+      <w:rPr>
+        <w:rFonts w:ascii="Symbol" w:hAnsi="Symbol" w:hint="default"/>
+      </w:rPr>
+    </w:lvl>
+    <w:lvl w:ilvl="4" w:tplc="04090003" w:tentative="1">
+      <w:start w:val="1"/>
+      <w:numFmt w:val="bullet"/>
+      <w:lvlText w:val="o"/>
+      <w:lvlJc w:val="left"/>
+      <w:pPr>
+        <w:ind w:left="3600" w:hanging="360"/>
+      </w:pPr>
+      <w:rPr>
+        <w:rFonts w:ascii="Courier New" w:hAnsi="Courier New" w:cs="Courier New" w:hint="default"/>
+      </w:rPr>
+    </w:lvl>
+    <w:lvl w:ilvl="5" w:tplc="04090005" w:tentative="1">
+      <w:start w:val="1"/>
+      <w:numFmt w:val="bullet"/>
+      <w:lvlText w:val=""/>
+      <w:lvlJc w:val="left"/>
+      <w:pPr>
+        <w:ind w:left="4320" w:hanging="360"/>
+      </w:pPr>
+      <w:rPr>
+        <w:rFonts w:ascii="Wingdings" w:hAnsi="Wingdings" w:hint="default"/>
+      </w:rPr>
+    </w:lvl>
+    <w:lvl w:ilvl="6" w:tplc="04090001" w:tentative="1">
+      <w:start w:val="1"/>
+      <w:numFmt w:val="bullet"/>
+      <w:lvlText w:val=""/>
+      <w:lvlJc w:val="left"/>
+      <w:pPr>
+        <w:ind w:left="5040" w:hanging="360"/>
+      </w:pPr>
+      <w:rPr>
+        <w:rFonts w:ascii="Symbol" w:hAnsi="Symbol" w:hint="default"/>
+      </w:rPr>
+    </w:lvl>
+    <w:lvl w:ilvl="7" w:tplc="04090003" w:tentative="1">
+      <w:start w:val="1"/>
+      <w:numFmt w:val="bullet"/>
+      <w:lvlText w:val="o"/>
+      <w:lvlJc w:val="left"/>
+      <w:pPr>
+        <w:ind w:left="5760" w:hanging="360"/>
+      </w:pPr>
+      <w:rPr>
+        <w:rFonts w:ascii="Courier New" w:hAnsi="Courier New" w:cs="Courier New" w:hint="default"/>
+      </w:rPr>
+    </w:lvl>
+    <w:lvl w:ilvl="8" w:tplc="04090005" w:tentative="1">
+      <w:start w:val="1"/>
+      <w:numFmt w:val="bullet"/>
+      <w:lvlText w:val=""/>
+      <w:lvlJc w:val="left"/>
+      <w:pPr>
+        <w:ind w:left="6480" w:hanging="360"/>
+      </w:pPr>
+      <w:rPr>
+        <w:rFonts w:ascii="Wingdings" w:hAnsi="Wingdings" w:hint="default"/>
+      </w:rPr>
+    </w:lvl>
+  </w:abstractNum>
   <w:num w:numId="1">
-    <w:abstractNumId w:val="3"/>
+    <w:abstractNumId w:val="4"/>
   </w:num>
   <w:num w:numId="2">
     <w:abstractNumId w:val="0"/>
   </w:num>
   <w:num w:numId="3">
-    <w:abstractNumId w:val="4"/>
+    <w:abstractNumId w:val="6"/>
   </w:num>
   <w:num w:numId="4">
+    <w:abstractNumId w:val="3"/>
+  </w:num>
+  <w:num w:numId="5">
     <w:abstractNumId w:val="2"/>
   </w:num>
-  <w:num w:numId="5">
+  <w:num w:numId="6">
+    <w:abstractNumId w:val="5"/>
+  </w:num>
+  <w:num w:numId="7">
+    <w:abstractNumId w:val="7"/>
+  </w:num>
+  <w:num w:numId="8">
     <w:abstractNumId w:val="1"/>
   </w:num>
 </w:numbering>
@@ -3869,8 +4406,10 @@
   </w:compat>
   <w:rsids>
     <w:rsidRoot w:val="00541D57"/>
+    <w:rsid w:val="002054BD"/>
     <w:rsid w:val="00541D57"/>
-    <w:rsid w:val="00E14C34"/>
+    <w:rsid w:val="005F2EAB"/>
+    <w:rsid w:val="00DA36D2"/>
   </w:rsids>
   <m:mathPr>
     <m:mathFont m:val="Cambria Math"/>

</xml_diff>

<commit_message>
Updated the story board with test results
</commit_message>
<xml_diff>
--- a/GuestBookDemo/documents/gbStoryboard.docx
+++ b/GuestBookDemo/documents/gbStoryboard.docx
@@ -8,12 +8,16 @@
         <w:rPr>
           <w:rFonts w:ascii="Times New Roman" w:hAnsi="Times New Roman"/>
           <w:color w:val="auto"/>
+          <w:sz w:val="32"/>
+          <w:szCs w:val="32"/>
         </w:rPr>
       </w:pPr>
       <w:r>
         <w:rPr>
           <w:rFonts w:ascii="Times New Roman" w:hAnsi="Times New Roman"/>
           <w:color w:val="auto"/>
+          <w:sz w:val="32"/>
+          <w:szCs w:val="32"/>
         </w:rPr>
         <w:t>Table of Contents</w:t>
       </w:r>
@@ -23,6 +27,8 @@
         <w:pStyle w:val="TOC2"/>
         <w:rPr>
           <w:rFonts w:ascii="Times New Roman" w:hAnsi="Times New Roman"/>
+          <w:sz w:val="28"/>
+          <w:szCs w:val="28"/>
         </w:rPr>
       </w:pPr>
     </w:p>
@@ -34,48 +40,54 @@
           <w:tab w:val="right" w:leader="dot" w:pos="9350"/>
         </w:tabs>
         <w:rPr>
-          <w:rFonts w:asciiTheme="minorHAnsi" w:eastAsiaTheme="minorEastAsia" w:hAnsiTheme="minorHAnsi" w:cstheme="minorBidi"/>
-          <w:noProof/>
+          <w:rFonts w:ascii="Times New Roman" w:eastAsiaTheme="minorEastAsia" w:hAnsi="Times New Roman"/>
+          <w:noProof/>
+          <w:sz w:val="28"/>
+          <w:szCs w:val="28"/>
         </w:rPr>
       </w:pPr>
       <w:r>
         <w:rPr>
           <w:rFonts w:ascii="Times New Roman" w:hAnsi="Times New Roman"/>
-          <w:sz w:val="20"/>
-          <w:szCs w:val="20"/>
+          <w:sz w:val="28"/>
+          <w:szCs w:val="28"/>
         </w:rPr>
         <w:fldChar w:fldCharType="begin"/>
       </w:r>
       <w:r>
         <w:rPr>
           <w:rFonts w:ascii="Times New Roman" w:hAnsi="Times New Roman"/>
-          <w:sz w:val="20"/>
-          <w:szCs w:val="20"/>
+          <w:sz w:val="28"/>
+          <w:szCs w:val="28"/>
         </w:rPr>
         <w:instrText xml:space="preserve"> TOC \o "1-3" \h \z \u </w:instrText>
       </w:r>
       <w:r>
         <w:rPr>
           <w:rFonts w:ascii="Times New Roman" w:hAnsi="Times New Roman"/>
-          <w:sz w:val="20"/>
-          <w:szCs w:val="20"/>
+          <w:sz w:val="28"/>
+          <w:szCs w:val="28"/>
         </w:rPr>
         <w:fldChar w:fldCharType="separate"/>
       </w:r>
-      <w:hyperlink w:anchor="_Toc53958630" w:history="1">
+      <w:hyperlink w:anchor="_Toc53959392" w:history="1">
         <w:r>
           <w:rPr>
             <w:rStyle w:val="Hyperlink"/>
             <w:rFonts w:ascii="Times New Roman" w:hAnsi="Times New Roman"/>
             <w:b/>
             <w:noProof/>
+            <w:sz w:val="28"/>
+            <w:szCs w:val="28"/>
           </w:rPr>
           <w:t>1.0</w:t>
         </w:r>
         <w:r>
           <w:rPr>
-            <w:rFonts w:asciiTheme="minorHAnsi" w:eastAsiaTheme="minorEastAsia" w:hAnsiTheme="minorHAnsi" w:cstheme="minorBidi"/>
+            <w:rFonts w:ascii="Times New Roman" w:eastAsiaTheme="minorEastAsia" w:hAnsi="Times New Roman"/>
             <w:noProof/>
+            <w:sz w:val="28"/>
+            <w:szCs w:val="28"/>
           </w:rPr>
           <w:tab/>
         </w:r>
@@ -85,54 +97,77 @@
             <w:rFonts w:ascii="Times New Roman" w:hAnsi="Times New Roman"/>
             <w:b/>
             <w:noProof/>
+            <w:sz w:val="28"/>
+            <w:szCs w:val="28"/>
           </w:rPr>
-          <w:t>Login Screen</w:t>
+          <w:t>Introduction</w:t>
         </w:r>
         <w:r>
           <w:rPr>
+            <w:rFonts w:ascii="Times New Roman" w:hAnsi="Times New Roman"/>
             <w:noProof/>
             <w:webHidden/>
+            <w:sz w:val="28"/>
+            <w:szCs w:val="28"/>
           </w:rPr>
           <w:tab/>
         </w:r>
         <w:r>
           <w:rPr>
+            <w:rFonts w:ascii="Times New Roman" w:hAnsi="Times New Roman"/>
             <w:noProof/>
             <w:webHidden/>
+            <w:sz w:val="28"/>
+            <w:szCs w:val="28"/>
           </w:rPr>
           <w:fldChar w:fldCharType="begin"/>
         </w:r>
         <w:r>
           <w:rPr>
+            <w:rFonts w:ascii="Times New Roman" w:hAnsi="Times New Roman"/>
             <w:noProof/>
             <w:webHidden/>
+            <w:sz w:val="28"/>
+            <w:szCs w:val="28"/>
           </w:rPr>
-          <w:instrText xml:space="preserve"> PAGEREF _Toc53958630 \h </w:instrText>
+          <w:instrText xml:space="preserve"> PAGEREF _Toc53959392 \h </w:instrText>
         </w:r>
         <w:r>
           <w:rPr>
+            <w:rFonts w:ascii="Times New Roman" w:hAnsi="Times New Roman"/>
             <w:noProof/>
             <w:webHidden/>
+            <w:sz w:val="28"/>
+            <w:szCs w:val="28"/>
           </w:rPr>
         </w:r>
         <w:r>
           <w:rPr>
+            <w:rFonts w:ascii="Times New Roman" w:hAnsi="Times New Roman"/>
             <w:noProof/>
             <w:webHidden/>
+            <w:sz w:val="28"/>
+            <w:szCs w:val="28"/>
           </w:rPr>
           <w:fldChar w:fldCharType="separate"/>
         </w:r>
         <w:r>
           <w:rPr>
+            <w:rFonts w:ascii="Times New Roman" w:hAnsi="Times New Roman"/>
             <w:noProof/>
             <w:webHidden/>
+            <w:sz w:val="28"/>
+            <w:szCs w:val="28"/>
           </w:rPr>
-          <w:t>3</w:t>
+          <w:t>2</w:t>
         </w:r>
         <w:r>
           <w:rPr>
+            <w:rFonts w:ascii="Times New Roman" w:hAnsi="Times New Roman"/>
             <w:noProof/>
             <w:webHidden/>
+            <w:sz w:val="28"/>
+            <w:szCs w:val="28"/>
           </w:rPr>
           <w:fldChar w:fldCharType="end"/>
         </w:r>
@@ -142,139 +177,423 @@
       <w:pPr>
         <w:pStyle w:val="TOC1"/>
         <w:tabs>
+          <w:tab w:val="left" w:pos="660"/>
           <w:tab w:val="right" w:leader="dot" w:pos="9350"/>
         </w:tabs>
         <w:rPr>
-          <w:rFonts w:asciiTheme="minorHAnsi" w:eastAsiaTheme="minorEastAsia" w:hAnsiTheme="minorHAnsi" w:cstheme="minorBidi"/>
-          <w:noProof/>
-        </w:rPr>
-      </w:pPr>
-      <w:hyperlink w:anchor="_Toc53958631" w:history="1">
+          <w:rFonts w:ascii="Times New Roman" w:eastAsiaTheme="minorEastAsia" w:hAnsi="Times New Roman"/>
+          <w:noProof/>
+          <w:sz w:val="28"/>
+          <w:szCs w:val="28"/>
+        </w:rPr>
+      </w:pPr>
+      <w:hyperlink w:anchor="_Toc53959393" w:history="1">
         <w:r>
           <w:rPr>
             <w:rStyle w:val="Hyperlink"/>
             <w:rFonts w:ascii="Times New Roman" w:hAnsi="Times New Roman"/>
             <w:b/>
             <w:noProof/>
+            <w:sz w:val="28"/>
+            <w:szCs w:val="28"/>
           </w:rPr>
-          <w:t>2.0  Admin Screens</w:t>
+          <w:t>2.0</w:t>
         </w:r>
         <w:r>
           <w:rPr>
+            <w:rFonts w:ascii="Times New Roman" w:eastAsiaTheme="minorEastAsia" w:hAnsi="Times New Roman"/>
             <w:noProof/>
-            <w:webHidden/>
+            <w:sz w:val="28"/>
+            <w:szCs w:val="28"/>
           </w:rPr>
           <w:tab/>
         </w:r>
-        <w:r>
-          <w:rPr>
-            <w:noProof/>
-            <w:webHidden/>
-          </w:rPr>
-          <w:fldChar w:fldCharType="begin"/>
-        </w:r>
-        <w:r>
-          <w:rPr>
-            <w:noProof/>
-            <w:webHidden/>
-          </w:rPr>
-          <w:instrText xml:space="preserve"> PAGEREF _Toc53958631 \h </w:instrText>
-        </w:r>
-        <w:r>
-          <w:rPr>
-            <w:noProof/>
-            <w:webHidden/>
-          </w:rPr>
-        </w:r>
-        <w:r>
-          <w:rPr>
-            <w:noProof/>
-            <w:webHidden/>
-          </w:rPr>
-          <w:fldChar w:fldCharType="separate"/>
-        </w:r>
-        <w:r>
-          <w:rPr>
-            <w:noProof/>
-            <w:webHidden/>
-          </w:rPr>
-          <w:t>5</w:t>
-        </w:r>
-        <w:r>
-          <w:rPr>
-            <w:noProof/>
-            <w:webHidden/>
-          </w:rPr>
-          <w:fldChar w:fldCharType="end"/>
-        </w:r>
-      </w:hyperlink>
-    </w:p>
-    <w:p>
-      <w:pPr>
-        <w:pStyle w:val="TOC1"/>
-        <w:tabs>
-          <w:tab w:val="right" w:leader="dot" w:pos="9350"/>
-        </w:tabs>
-        <w:rPr>
-          <w:rFonts w:asciiTheme="minorHAnsi" w:eastAsiaTheme="minorEastAsia" w:hAnsiTheme="minorHAnsi" w:cstheme="minorBidi"/>
-          <w:noProof/>
-        </w:rPr>
-      </w:pPr>
-      <w:hyperlink w:anchor="_Toc53958632" w:history="1">
         <w:r>
           <w:rPr>
             <w:rStyle w:val="Hyperlink"/>
             <w:rFonts w:ascii="Times New Roman" w:hAnsi="Times New Roman"/>
             <w:b/>
             <w:noProof/>
+            <w:sz w:val="28"/>
+            <w:szCs w:val="28"/>
+          </w:rPr>
+          <w:t>Test Report</w:t>
+        </w:r>
+        <w:r>
+          <w:rPr>
+            <w:rFonts w:ascii="Times New Roman" w:hAnsi="Times New Roman"/>
+            <w:noProof/>
+            <w:webHidden/>
+            <w:sz w:val="28"/>
+            <w:szCs w:val="28"/>
+          </w:rPr>
+          <w:tab/>
+        </w:r>
+        <w:r>
+          <w:rPr>
+            <w:rFonts w:ascii="Times New Roman" w:hAnsi="Times New Roman"/>
+            <w:noProof/>
+            <w:webHidden/>
+            <w:sz w:val="28"/>
+            <w:szCs w:val="28"/>
+          </w:rPr>
+          <w:fldChar w:fldCharType="begin"/>
+        </w:r>
+        <w:r>
+          <w:rPr>
+            <w:rFonts w:ascii="Times New Roman" w:hAnsi="Times New Roman"/>
+            <w:noProof/>
+            <w:webHidden/>
+            <w:sz w:val="28"/>
+            <w:szCs w:val="28"/>
+          </w:rPr>
+          <w:instrText xml:space="preserve"> PAGEREF _Toc53959393 \h </w:instrText>
+        </w:r>
+        <w:r>
+          <w:rPr>
+            <w:rFonts w:ascii="Times New Roman" w:hAnsi="Times New Roman"/>
+            <w:noProof/>
+            <w:webHidden/>
+            <w:sz w:val="28"/>
+            <w:szCs w:val="28"/>
+          </w:rPr>
+        </w:r>
+        <w:r>
+          <w:rPr>
+            <w:rFonts w:ascii="Times New Roman" w:hAnsi="Times New Roman"/>
+            <w:noProof/>
+            <w:webHidden/>
+            <w:sz w:val="28"/>
+            <w:szCs w:val="28"/>
+          </w:rPr>
+          <w:fldChar w:fldCharType="separate"/>
+        </w:r>
+        <w:r>
+          <w:rPr>
+            <w:rFonts w:ascii="Times New Roman" w:hAnsi="Times New Roman"/>
+            <w:noProof/>
+            <w:webHidden/>
+            <w:sz w:val="28"/>
+            <w:szCs w:val="28"/>
+          </w:rPr>
+          <w:t>3</w:t>
+        </w:r>
+        <w:r>
+          <w:rPr>
+            <w:rFonts w:ascii="Times New Roman" w:hAnsi="Times New Roman"/>
+            <w:noProof/>
+            <w:webHidden/>
+            <w:sz w:val="28"/>
+            <w:szCs w:val="28"/>
+          </w:rPr>
+          <w:fldChar w:fldCharType="end"/>
+        </w:r>
+      </w:hyperlink>
+    </w:p>
+    <w:p>
+      <w:pPr>
+        <w:pStyle w:val="TOC1"/>
+        <w:tabs>
+          <w:tab w:val="left" w:pos="660"/>
+          <w:tab w:val="right" w:leader="dot" w:pos="9350"/>
+        </w:tabs>
+        <w:rPr>
+          <w:rFonts w:ascii="Times New Roman" w:eastAsiaTheme="minorEastAsia" w:hAnsi="Times New Roman"/>
+          <w:noProof/>
+          <w:sz w:val="28"/>
+          <w:szCs w:val="28"/>
+        </w:rPr>
+      </w:pPr>
+      <w:hyperlink w:anchor="_Toc53959394" w:history="1">
+        <w:r>
+          <w:rPr>
+            <w:rStyle w:val="Hyperlink"/>
+            <w:rFonts w:ascii="Times New Roman" w:hAnsi="Times New Roman"/>
+            <w:b/>
+            <w:noProof/>
+            <w:sz w:val="28"/>
+            <w:szCs w:val="28"/>
+          </w:rPr>
+          <w:t>3.0</w:t>
+        </w:r>
+        <w:r>
+          <w:rPr>
+            <w:rFonts w:ascii="Times New Roman" w:eastAsiaTheme="minorEastAsia" w:hAnsi="Times New Roman"/>
+            <w:noProof/>
+            <w:sz w:val="28"/>
+            <w:szCs w:val="28"/>
+          </w:rPr>
+          <w:tab/>
+        </w:r>
+        <w:r>
+          <w:rPr>
+            <w:rStyle w:val="Hyperlink"/>
+            <w:rFonts w:ascii="Times New Roman" w:hAnsi="Times New Roman"/>
+            <w:b/>
+            <w:noProof/>
+            <w:sz w:val="28"/>
+            <w:szCs w:val="28"/>
+          </w:rPr>
+          <w:t>Login Screen</w:t>
+        </w:r>
+        <w:r>
+          <w:rPr>
+            <w:rFonts w:ascii="Times New Roman" w:hAnsi="Times New Roman"/>
+            <w:noProof/>
+            <w:webHidden/>
+            <w:sz w:val="28"/>
+            <w:szCs w:val="28"/>
+          </w:rPr>
+          <w:tab/>
+        </w:r>
+        <w:r>
+          <w:rPr>
+            <w:rFonts w:ascii="Times New Roman" w:hAnsi="Times New Roman"/>
+            <w:noProof/>
+            <w:webHidden/>
+            <w:sz w:val="28"/>
+            <w:szCs w:val="28"/>
+          </w:rPr>
+          <w:fldChar w:fldCharType="begin"/>
+        </w:r>
+        <w:r>
+          <w:rPr>
+            <w:rFonts w:ascii="Times New Roman" w:hAnsi="Times New Roman"/>
+            <w:noProof/>
+            <w:webHidden/>
+            <w:sz w:val="28"/>
+            <w:szCs w:val="28"/>
+          </w:rPr>
+          <w:instrText xml:space="preserve"> PAGEREF _Toc53959394 \h </w:instrText>
+        </w:r>
+        <w:r>
+          <w:rPr>
+            <w:rFonts w:ascii="Times New Roman" w:hAnsi="Times New Roman"/>
+            <w:noProof/>
+            <w:webHidden/>
+            <w:sz w:val="28"/>
+            <w:szCs w:val="28"/>
+          </w:rPr>
+        </w:r>
+        <w:r>
+          <w:rPr>
+            <w:rFonts w:ascii="Times New Roman" w:hAnsi="Times New Roman"/>
+            <w:noProof/>
+            <w:webHidden/>
+            <w:sz w:val="28"/>
+            <w:szCs w:val="28"/>
+          </w:rPr>
+          <w:fldChar w:fldCharType="separate"/>
+        </w:r>
+        <w:r>
+          <w:rPr>
+            <w:rFonts w:ascii="Times New Roman" w:hAnsi="Times New Roman"/>
+            <w:noProof/>
+            <w:webHidden/>
+            <w:sz w:val="28"/>
+            <w:szCs w:val="28"/>
+          </w:rPr>
+          <w:t>4</w:t>
+        </w:r>
+        <w:r>
+          <w:rPr>
+            <w:rFonts w:ascii="Times New Roman" w:hAnsi="Times New Roman"/>
+            <w:noProof/>
+            <w:webHidden/>
+            <w:sz w:val="28"/>
+            <w:szCs w:val="28"/>
+          </w:rPr>
+          <w:fldChar w:fldCharType="end"/>
+        </w:r>
+      </w:hyperlink>
+    </w:p>
+    <w:p>
+      <w:pPr>
+        <w:pStyle w:val="TOC1"/>
+        <w:tabs>
+          <w:tab w:val="right" w:leader="dot" w:pos="9350"/>
+        </w:tabs>
+        <w:rPr>
+          <w:rFonts w:ascii="Times New Roman" w:eastAsiaTheme="minorEastAsia" w:hAnsi="Times New Roman"/>
+          <w:noProof/>
+          <w:sz w:val="28"/>
+          <w:szCs w:val="28"/>
+        </w:rPr>
+      </w:pPr>
+      <w:hyperlink w:anchor="_Toc53959395" w:history="1">
+        <w:r>
+          <w:rPr>
+            <w:rStyle w:val="Hyperlink"/>
+            <w:rFonts w:ascii="Times New Roman" w:hAnsi="Times New Roman"/>
+            <w:b/>
+            <w:noProof/>
+            <w:sz w:val="28"/>
+            <w:szCs w:val="28"/>
+          </w:rPr>
+          <w:t>2.0  Admin Screens</w:t>
+        </w:r>
+        <w:r>
+          <w:rPr>
+            <w:rFonts w:ascii="Times New Roman" w:hAnsi="Times New Roman"/>
+            <w:noProof/>
+            <w:webHidden/>
+            <w:sz w:val="28"/>
+            <w:szCs w:val="28"/>
+          </w:rPr>
+          <w:tab/>
+        </w:r>
+        <w:r>
+          <w:rPr>
+            <w:rFonts w:ascii="Times New Roman" w:hAnsi="Times New Roman"/>
+            <w:noProof/>
+            <w:webHidden/>
+            <w:sz w:val="28"/>
+            <w:szCs w:val="28"/>
+          </w:rPr>
+          <w:fldChar w:fldCharType="begin"/>
+        </w:r>
+        <w:r>
+          <w:rPr>
+            <w:rFonts w:ascii="Times New Roman" w:hAnsi="Times New Roman"/>
+            <w:noProof/>
+            <w:webHidden/>
+            <w:sz w:val="28"/>
+            <w:szCs w:val="28"/>
+          </w:rPr>
+          <w:instrText xml:space="preserve"> PAGEREF _Toc53959395 \h </w:instrText>
+        </w:r>
+        <w:r>
+          <w:rPr>
+            <w:rFonts w:ascii="Times New Roman" w:hAnsi="Times New Roman"/>
+            <w:noProof/>
+            <w:webHidden/>
+            <w:sz w:val="28"/>
+            <w:szCs w:val="28"/>
+          </w:rPr>
+        </w:r>
+        <w:r>
+          <w:rPr>
+            <w:rFonts w:ascii="Times New Roman" w:hAnsi="Times New Roman"/>
+            <w:noProof/>
+            <w:webHidden/>
+            <w:sz w:val="28"/>
+            <w:szCs w:val="28"/>
+          </w:rPr>
+          <w:fldChar w:fldCharType="separate"/>
+        </w:r>
+        <w:r>
+          <w:rPr>
+            <w:rFonts w:ascii="Times New Roman" w:hAnsi="Times New Roman"/>
+            <w:noProof/>
+            <w:webHidden/>
+            <w:sz w:val="28"/>
+            <w:szCs w:val="28"/>
+          </w:rPr>
+          <w:t>6</w:t>
+        </w:r>
+        <w:r>
+          <w:rPr>
+            <w:rFonts w:ascii="Times New Roman" w:hAnsi="Times New Roman"/>
+            <w:noProof/>
+            <w:webHidden/>
+            <w:sz w:val="28"/>
+            <w:szCs w:val="28"/>
+          </w:rPr>
+          <w:fldChar w:fldCharType="end"/>
+        </w:r>
+      </w:hyperlink>
+    </w:p>
+    <w:p>
+      <w:pPr>
+        <w:pStyle w:val="TOC1"/>
+        <w:tabs>
+          <w:tab w:val="right" w:leader="dot" w:pos="9350"/>
+        </w:tabs>
+        <w:rPr>
+          <w:rFonts w:ascii="Times New Roman" w:eastAsiaTheme="minorEastAsia" w:hAnsi="Times New Roman"/>
+          <w:noProof/>
+          <w:sz w:val="28"/>
+          <w:szCs w:val="28"/>
+        </w:rPr>
+      </w:pPr>
+      <w:hyperlink w:anchor="_Toc53959396" w:history="1">
+        <w:r>
+          <w:rPr>
+            <w:rStyle w:val="Hyperlink"/>
+            <w:rFonts w:ascii="Times New Roman" w:hAnsi="Times New Roman"/>
+            <w:b/>
+            <w:noProof/>
+            <w:sz w:val="28"/>
+            <w:szCs w:val="28"/>
           </w:rPr>
           <w:t>3.0 User Screens</w:t>
         </w:r>
         <w:r>
           <w:rPr>
+            <w:rFonts w:ascii="Times New Roman" w:hAnsi="Times New Roman"/>
             <w:noProof/>
             <w:webHidden/>
+            <w:sz w:val="28"/>
+            <w:szCs w:val="28"/>
           </w:rPr>
           <w:tab/>
         </w:r>
         <w:r>
           <w:rPr>
+            <w:rFonts w:ascii="Times New Roman" w:hAnsi="Times New Roman"/>
             <w:noProof/>
             <w:webHidden/>
+            <w:sz w:val="28"/>
+            <w:szCs w:val="28"/>
           </w:rPr>
           <w:fldChar w:fldCharType="begin"/>
         </w:r>
         <w:r>
           <w:rPr>
+            <w:rFonts w:ascii="Times New Roman" w:hAnsi="Times New Roman"/>
             <w:noProof/>
             <w:webHidden/>
+            <w:sz w:val="28"/>
+            <w:szCs w:val="28"/>
           </w:rPr>
-          <w:instrText xml:space="preserve"> PAGEREF _Toc53958632 \h </w:instrText>
+          <w:instrText xml:space="preserve"> PAGEREF _Toc53959396 \h </w:instrText>
         </w:r>
         <w:r>
           <w:rPr>
+            <w:rFonts w:ascii="Times New Roman" w:hAnsi="Times New Roman"/>
             <w:noProof/>
             <w:webHidden/>
+            <w:sz w:val="28"/>
+            <w:szCs w:val="28"/>
           </w:rPr>
         </w:r>
         <w:r>
           <w:rPr>
+            <w:rFonts w:ascii="Times New Roman" w:hAnsi="Times New Roman"/>
             <w:noProof/>
             <w:webHidden/>
+            <w:sz w:val="28"/>
+            <w:szCs w:val="28"/>
           </w:rPr>
           <w:fldChar w:fldCharType="separate"/>
         </w:r>
         <w:r>
           <w:rPr>
+            <w:rFonts w:ascii="Times New Roman" w:hAnsi="Times New Roman"/>
             <w:noProof/>
             <w:webHidden/>
+            <w:sz w:val="28"/>
+            <w:szCs w:val="28"/>
           </w:rPr>
-          <w:t>8</w:t>
+          <w:t>9</w:t>
         </w:r>
         <w:r>
           <w:rPr>
+            <w:rFonts w:ascii="Times New Roman" w:hAnsi="Times New Roman"/>
             <w:noProof/>
             <w:webHidden/>
+            <w:sz w:val="28"/>
+            <w:szCs w:val="28"/>
           </w:rPr>
           <w:fldChar w:fldCharType="end"/>
         </w:r>
@@ -285,19 +604,69 @@
         <w:rPr>
           <w:bCs/>
           <w:noProof/>
+          <w:sz w:val="28"/>
+          <w:szCs w:val="28"/>
+        </w:rPr>
+      </w:pPr>
+      <w:r>
+        <w:rPr>
+          <w:bCs/>
+          <w:noProof/>
+          <w:sz w:val="28"/>
+          <w:szCs w:val="28"/>
+        </w:rPr>
+        <w:fldChar w:fldCharType="end"/>
+      </w:r>
+    </w:p>
+    <w:p>
+      <w:pPr>
+        <w:rPr>
+          <w:bCs/>
+          <w:noProof/>
+          <w:sz w:val="28"/>
+          <w:szCs w:val="28"/>
+        </w:rPr>
+      </w:pPr>
+    </w:p>
+    <w:p>
+      <w:pPr>
+        <w:rPr>
+          <w:bCs/>
+          <w:noProof/>
+          <w:sz w:val="28"/>
+          <w:szCs w:val="28"/>
+        </w:rPr>
+      </w:pPr>
+    </w:p>
+    <w:p>
+      <w:pPr>
+        <w:rPr>
+          <w:bCs/>
+          <w:noProof/>
+          <w:sz w:val="28"/>
+          <w:szCs w:val="28"/>
+        </w:rPr>
+      </w:pPr>
+    </w:p>
+    <w:p>
+      <w:pPr>
+        <w:rPr>
+          <w:bCs/>
+          <w:noProof/>
           <w:sz w:val="20"/>
           <w:szCs w:val="20"/>
         </w:rPr>
       </w:pPr>
-      <w:r>
+    </w:p>
+    <w:p>
+      <w:pPr>
         <w:rPr>
           <w:bCs/>
           <w:noProof/>
           <w:sz w:val="20"/>
           <w:szCs w:val="20"/>
         </w:rPr>
-        <w:fldChar w:fldCharType="end"/>
-      </w:r>
+      </w:pPr>
     </w:p>
     <w:p>
       <w:pPr>
@@ -318,58 +687,6 @@
           <w:szCs w:val="20"/>
         </w:rPr>
       </w:pPr>
-    </w:p>
-    <w:p>
-      <w:pPr>
-        <w:rPr>
-          <w:bCs/>
-          <w:noProof/>
-          <w:sz w:val="20"/>
-          <w:szCs w:val="20"/>
-        </w:rPr>
-      </w:pPr>
-    </w:p>
-    <w:p>
-      <w:pPr>
-        <w:rPr>
-          <w:bCs/>
-          <w:noProof/>
-          <w:sz w:val="20"/>
-          <w:szCs w:val="20"/>
-        </w:rPr>
-      </w:pPr>
-    </w:p>
-    <w:p>
-      <w:pPr>
-        <w:rPr>
-          <w:bCs/>
-          <w:noProof/>
-          <w:sz w:val="20"/>
-          <w:szCs w:val="20"/>
-        </w:rPr>
-      </w:pPr>
-    </w:p>
-    <w:p>
-      <w:pPr>
-        <w:rPr>
-          <w:bCs/>
-          <w:noProof/>
-          <w:sz w:val="20"/>
-          <w:szCs w:val="20"/>
-        </w:rPr>
-      </w:pPr>
-    </w:p>
-    <w:p>
-      <w:pPr>
-        <w:rPr>
-          <w:bCs/>
-          <w:noProof/>
-          <w:sz w:val="20"/>
-          <w:szCs w:val="20"/>
-        </w:rPr>
-      </w:pPr>
-      <w:bookmarkStart w:id="0" w:name="_GoBack"/>
-      <w:bookmarkEnd w:id="0"/>
     </w:p>
     <w:p>
       <w:pPr>
@@ -696,53 +1013,51 @@
     </w:p>
     <w:p/>
     <w:p/>
-    <w:p>
-      <w:pPr>
-        <w:rPr>
-          <w:sz w:val="40"/>
-          <w:szCs w:val="40"/>
-        </w:rPr>
-      </w:pPr>
-      <w:r>
-        <w:rPr>
-          <w:sz w:val="40"/>
-          <w:szCs w:val="40"/>
-        </w:rPr>
-        <w:lastRenderedPageBreak/>
+    <w:p/>
+    <w:p>
+      <w:pPr>
+        <w:pStyle w:val="Heading1"/>
+        <w:numPr>
+          <w:ilvl w:val="0"/>
+          <w:numId w:val="8"/>
+        </w:numPr>
+        <w:rPr>
+          <w:rFonts w:ascii="Times New Roman" w:hAnsi="Times New Roman" w:cs="Times New Roman"/>
+          <w:b/>
+          <w:noProof/>
+          <w:color w:val="auto"/>
+        </w:rPr>
+      </w:pPr>
+      <w:bookmarkStart w:id="0" w:name="_Toc53959392"/>
+      <w:r>
+        <w:rPr>
+          <w:rFonts w:ascii="Times New Roman" w:hAnsi="Times New Roman" w:cs="Times New Roman"/>
+          <w:b/>
+          <w:noProof/>
+          <w:color w:val="auto"/>
+        </w:rPr>
+        <w:t>Introduction</w:t>
+      </w:r>
+      <w:bookmarkEnd w:id="0"/>
+    </w:p>
+    <w:p/>
+    <w:p>
+      <w:r>
         <w:t>Guestbook is application developed using the Spring boot, maven, spring security</w:t>
       </w:r>
       <w:r>
-        <w:rPr>
-          <w:sz w:val="40"/>
-          <w:szCs w:val="40"/>
-        </w:rPr>
         <w:t xml:space="preserve">, Bootstrap, html and </w:t>
       </w:r>
       <w:proofErr w:type="spellStart"/>
       <w:r>
-        <w:rPr>
-          <w:sz w:val="40"/>
-          <w:szCs w:val="40"/>
-        </w:rPr>
         <w:t>css</w:t>
       </w:r>
       <w:proofErr w:type="spellEnd"/>
       <w:r>
-        <w:rPr>
-          <w:sz w:val="40"/>
-          <w:szCs w:val="40"/>
-        </w:rPr>
         <w:t>.</w:t>
       </w:r>
     </w:p>
-    <w:p>
-      <w:pPr>
-        <w:rPr>
-          <w:sz w:val="40"/>
-          <w:szCs w:val="40"/>
-        </w:rPr>
-      </w:pPr>
-    </w:p>
+    <w:p/>
     <w:p>
       <w:pPr>
         <w:pStyle w:val="ListParagraph"/>
@@ -750,16 +1065,8 @@
           <w:ilvl w:val="0"/>
           <w:numId w:val="7"/>
         </w:numPr>
-        <w:rPr>
-          <w:sz w:val="40"/>
-          <w:szCs w:val="40"/>
-        </w:rPr>
-      </w:pPr>
-      <w:r>
-        <w:rPr>
-          <w:sz w:val="40"/>
-          <w:szCs w:val="40"/>
-        </w:rPr>
+      </w:pPr>
+      <w:r>
         <w:t>Can be accessed by Admin or Users(Guests).</w:t>
       </w:r>
     </w:p>
@@ -770,16 +1077,8 @@
           <w:ilvl w:val="0"/>
           <w:numId w:val="7"/>
         </w:numPr>
-        <w:rPr>
-          <w:sz w:val="40"/>
-          <w:szCs w:val="40"/>
-        </w:rPr>
-      </w:pPr>
-      <w:r>
-        <w:rPr>
-          <w:sz w:val="40"/>
-          <w:szCs w:val="40"/>
-        </w:rPr>
+      </w:pPr>
+      <w:r>
         <w:t>Users will be provided pre populated credentials.</w:t>
       </w:r>
     </w:p>
@@ -790,16 +1089,8 @@
           <w:ilvl w:val="0"/>
           <w:numId w:val="7"/>
         </w:numPr>
-        <w:rPr>
-          <w:sz w:val="40"/>
-          <w:szCs w:val="40"/>
-        </w:rPr>
-      </w:pPr>
-      <w:r>
-        <w:rPr>
-          <w:sz w:val="40"/>
-          <w:szCs w:val="40"/>
-        </w:rPr>
+      </w:pPr>
+      <w:r>
         <w:t>Users can add or view the feedback.</w:t>
       </w:r>
     </w:p>
@@ -810,16 +1101,8 @@
           <w:ilvl w:val="0"/>
           <w:numId w:val="7"/>
         </w:numPr>
-        <w:rPr>
-          <w:sz w:val="40"/>
-          <w:szCs w:val="40"/>
-        </w:rPr>
-      </w:pPr>
-      <w:r>
-        <w:rPr>
-          <w:sz w:val="40"/>
-          <w:szCs w:val="40"/>
-        </w:rPr>
+      </w:pPr>
+      <w:r>
         <w:t>Once user adds feedback it goes for Admin approval.</w:t>
       </w:r>
     </w:p>
@@ -830,16 +1113,8 @@
           <w:ilvl w:val="0"/>
           <w:numId w:val="7"/>
         </w:numPr>
-        <w:rPr>
-          <w:sz w:val="40"/>
-          <w:szCs w:val="40"/>
-        </w:rPr>
-      </w:pPr>
-      <w:r>
-        <w:rPr>
-          <w:sz w:val="40"/>
-          <w:szCs w:val="40"/>
-        </w:rPr>
+      </w:pPr>
+      <w:r>
         <w:t>After admin approves the feedback its visible to users.</w:t>
       </w:r>
     </w:p>
@@ -850,16 +1125,8 @@
           <w:ilvl w:val="0"/>
           <w:numId w:val="7"/>
         </w:numPr>
-        <w:rPr>
-          <w:sz w:val="40"/>
-          <w:szCs w:val="40"/>
-        </w:rPr>
-      </w:pPr>
-      <w:r>
-        <w:rPr>
-          <w:sz w:val="40"/>
-          <w:szCs w:val="40"/>
-        </w:rPr>
+      </w:pPr>
+      <w:r>
         <w:t>Admin can view all feedback</w:t>
       </w:r>
     </w:p>
@@ -870,16 +1137,8 @@
           <w:ilvl w:val="0"/>
           <w:numId w:val="7"/>
         </w:numPr>
-        <w:rPr>
-          <w:sz w:val="40"/>
-          <w:szCs w:val="40"/>
-        </w:rPr>
-      </w:pPr>
-      <w:r>
-        <w:rPr>
-          <w:sz w:val="40"/>
-          <w:szCs w:val="40"/>
-        </w:rPr>
+      </w:pPr>
+      <w:r>
         <w:t>Admin can approve the newly added user feedback</w:t>
       </w:r>
     </w:p>
@@ -890,16 +1149,8 @@
           <w:ilvl w:val="0"/>
           <w:numId w:val="7"/>
         </w:numPr>
-        <w:rPr>
-          <w:sz w:val="40"/>
-          <w:szCs w:val="40"/>
-        </w:rPr>
-      </w:pPr>
-      <w:r>
-        <w:rPr>
-          <w:sz w:val="40"/>
-          <w:szCs w:val="40"/>
-        </w:rPr>
+      </w:pPr>
+      <w:r>
         <w:t>Admin can edit the feedback</w:t>
       </w:r>
     </w:p>
@@ -910,18 +1161,68 @@
           <w:ilvl w:val="0"/>
           <w:numId w:val="7"/>
         </w:numPr>
+      </w:pPr>
+      <w:r>
+        <w:t>Admin can delete the feedback.</w:t>
+      </w:r>
+    </w:p>
+    <w:p/>
+    <w:p/>
+    <w:p>
+      <w:pPr>
         <w:rPr>
           <w:sz w:val="40"/>
           <w:szCs w:val="40"/>
         </w:rPr>
       </w:pPr>
-      <w:r>
+    </w:p>
+    <w:p>
+      <w:pPr>
         <w:rPr>
           <w:sz w:val="40"/>
           <w:szCs w:val="40"/>
         </w:rPr>
-        <w:t>Admin can delete the feedback.</w:t>
-      </w:r>
+      </w:pPr>
+    </w:p>
+    <w:p>
+      <w:pPr>
+        <w:rPr>
+          <w:sz w:val="40"/>
+          <w:szCs w:val="40"/>
+        </w:rPr>
+      </w:pPr>
+    </w:p>
+    <w:p>
+      <w:pPr>
+        <w:rPr>
+          <w:sz w:val="40"/>
+          <w:szCs w:val="40"/>
+        </w:rPr>
+      </w:pPr>
+    </w:p>
+    <w:p>
+      <w:pPr>
+        <w:rPr>
+          <w:sz w:val="40"/>
+          <w:szCs w:val="40"/>
+        </w:rPr>
+      </w:pPr>
+    </w:p>
+    <w:p>
+      <w:pPr>
+        <w:rPr>
+          <w:sz w:val="40"/>
+          <w:szCs w:val="40"/>
+        </w:rPr>
+      </w:pPr>
+    </w:p>
+    <w:p>
+      <w:pPr>
+        <w:rPr>
+          <w:sz w:val="40"/>
+          <w:szCs w:val="40"/>
+        </w:rPr>
+      </w:pPr>
     </w:p>
     <w:p>
       <w:pPr>
@@ -938,27 +1239,9 @@
     <w:p/>
     <w:p/>
     <w:p/>
-    <w:p/>
-    <w:p/>
-    <w:p/>
-    <w:p/>
-    <w:p/>
-    <w:p/>
-    <w:p/>
-    <w:p/>
-    <w:p/>
-    <w:p/>
-    <w:p/>
-    <w:p/>
-    <w:p>
-      <w:pPr>
-        <w:rPr>
-          <w:bCs/>
-          <w:noProof/>
-          <w:sz w:val="20"/>
-          <w:szCs w:val="20"/>
-        </w:rPr>
-      </w:pPr>
+    <w:p>
+      <w:bookmarkStart w:id="1" w:name="_GoBack"/>
+      <w:bookmarkEnd w:id="1"/>
     </w:p>
     <w:p>
       <w:pPr>
@@ -974,7 +1257,7 @@
           <w:color w:val="auto"/>
         </w:rPr>
       </w:pPr>
-      <w:bookmarkStart w:id="1" w:name="_Toc53958630"/>
+      <w:bookmarkStart w:id="2" w:name="_Toc53959393"/>
       <w:r>
         <w:rPr>
           <w:rFonts w:ascii="Times New Roman" w:hAnsi="Times New Roman" w:cs="Times New Roman"/>
@@ -983,9 +1266,155 @@
           <w:color w:val="auto"/>
         </w:rPr>
         <w:lastRenderedPageBreak/>
+        <w:t>Test Report</w:t>
+      </w:r>
+      <w:bookmarkEnd w:id="2"/>
+    </w:p>
+    <w:p/>
+    <w:p/>
+    <w:p>
+      <w:r>
+        <w:t>Test Run:</w:t>
+      </w:r>
+    </w:p>
+    <w:p>
+      <w:r>
+        <w:rPr>
+          <w:noProof/>
+        </w:rPr>
+        <w:drawing>
+          <wp:inline distT="0" distB="0" distL="0" distR="0" wp14:anchorId="11AE1151" wp14:editId="310A122A">
+            <wp:extent cx="4981238" cy="2800350"/>
+            <wp:effectExtent l="19050" t="19050" r="10160" b="19050"/>
+            <wp:docPr id="3" name="Picture 3"/>
+            <wp:cNvGraphicFramePr>
+              <a:graphicFrameLocks xmlns:a="http://schemas.openxmlformats.org/drawingml/2006/main" noChangeAspect="1"/>
+            </wp:cNvGraphicFramePr>
+            <a:graphic xmlns:a="http://schemas.openxmlformats.org/drawingml/2006/main">
+              <a:graphicData uri="http://schemas.openxmlformats.org/drawingml/2006/picture">
+                <pic:pic xmlns:pic="http://schemas.openxmlformats.org/drawingml/2006/picture">
+                  <pic:nvPicPr>
+                    <pic:cNvPr id="1" name=""/>
+                    <pic:cNvPicPr/>
+                  </pic:nvPicPr>
+                  <pic:blipFill>
+                    <a:blip r:embed="rId7"/>
+                    <a:stretch>
+                      <a:fillRect/>
+                    </a:stretch>
+                  </pic:blipFill>
+                  <pic:spPr>
+                    <a:xfrm>
+                      <a:off x="0" y="0"/>
+                      <a:ext cx="4996895" cy="2809152"/>
+                    </a:xfrm>
+                    <a:prstGeom prst="rect">
+                      <a:avLst/>
+                    </a:prstGeom>
+                    <a:ln>
+                      <a:solidFill>
+                        <a:schemeClr val="accent1"/>
+                      </a:solidFill>
+                    </a:ln>
+                  </pic:spPr>
+                </pic:pic>
+              </a:graphicData>
+            </a:graphic>
+          </wp:inline>
+        </w:drawing>
+      </w:r>
+    </w:p>
+    <w:p/>
+    <w:p/>
+    <w:p/>
+    <w:p>
+      <w:r>
+        <w:t>Coverage:</w:t>
+      </w:r>
+    </w:p>
+    <w:p>
+      <w:r>
+        <w:rPr>
+          <w:noProof/>
+        </w:rPr>
+        <w:drawing>
+          <wp:inline distT="0" distB="0" distL="0" distR="0" wp14:anchorId="232F712B" wp14:editId="3A4FA6C7">
+            <wp:extent cx="5943600" cy="3341370"/>
+            <wp:effectExtent l="19050" t="19050" r="19050" b="11430"/>
+            <wp:docPr id="8" name="Picture 8"/>
+            <wp:cNvGraphicFramePr>
+              <a:graphicFrameLocks xmlns:a="http://schemas.openxmlformats.org/drawingml/2006/main" noChangeAspect="1"/>
+            </wp:cNvGraphicFramePr>
+            <a:graphic xmlns:a="http://schemas.openxmlformats.org/drawingml/2006/main">
+              <a:graphicData uri="http://schemas.openxmlformats.org/drawingml/2006/picture">
+                <pic:pic xmlns:pic="http://schemas.openxmlformats.org/drawingml/2006/picture">
+                  <pic:nvPicPr>
+                    <pic:cNvPr id="1" name=""/>
+                    <pic:cNvPicPr/>
+                  </pic:nvPicPr>
+                  <pic:blipFill>
+                    <a:blip r:embed="rId8"/>
+                    <a:stretch>
+                      <a:fillRect/>
+                    </a:stretch>
+                  </pic:blipFill>
+                  <pic:spPr>
+                    <a:xfrm>
+                      <a:off x="0" y="0"/>
+                      <a:ext cx="5943600" cy="3341370"/>
+                    </a:xfrm>
+                    <a:prstGeom prst="rect">
+                      <a:avLst/>
+                    </a:prstGeom>
+                    <a:ln>
+                      <a:solidFill>
+                        <a:schemeClr val="accent1"/>
+                      </a:solidFill>
+                    </a:ln>
+                  </pic:spPr>
+                </pic:pic>
+              </a:graphicData>
+            </a:graphic>
+          </wp:inline>
+        </w:drawing>
+      </w:r>
+    </w:p>
+    <w:p>
+      <w:pPr>
+        <w:rPr>
+          <w:bCs/>
+          <w:noProof/>
+          <w:sz w:val="20"/>
+          <w:szCs w:val="20"/>
+        </w:rPr>
+      </w:pPr>
+    </w:p>
+    <w:p>
+      <w:pPr>
+        <w:pStyle w:val="Heading1"/>
+        <w:numPr>
+          <w:ilvl w:val="0"/>
+          <w:numId w:val="8"/>
+        </w:numPr>
+        <w:rPr>
+          <w:rFonts w:ascii="Times New Roman" w:hAnsi="Times New Roman" w:cs="Times New Roman"/>
+          <w:b/>
+          <w:noProof/>
+          <w:color w:val="auto"/>
+        </w:rPr>
+      </w:pPr>
+      <w:bookmarkStart w:id="3" w:name="_Toc53959394"/>
+      <w:r>
+        <w:rPr>
+          <w:rFonts w:ascii="Times New Roman" w:hAnsi="Times New Roman" w:cs="Times New Roman"/>
+          <w:b/>
+          <w:noProof/>
+          <w:color w:val="auto"/>
+        </w:rPr>
+        <w:lastRenderedPageBreak/>
         <w:t>Login Screen</w:t>
       </w:r>
-      <w:bookmarkEnd w:id="1"/>
+      <w:bookmarkEnd w:id="3"/>
       <w:r>
         <w:rPr>
           <w:rFonts w:ascii="Times New Roman" w:hAnsi="Times New Roman" w:cs="Times New Roman"/>
@@ -1068,7 +1497,7 @@
                     <pic:cNvPicPr/>
                   </pic:nvPicPr>
                   <pic:blipFill>
-                    <a:blip r:embed="rId7"/>
+                    <a:blip r:embed="rId9"/>
                     <a:stretch>
                       <a:fillRect/>
                     </a:stretch>
@@ -1255,7 +1684,7 @@
                     </pic:cNvPicPr>
                   </pic:nvPicPr>
                   <pic:blipFill>
-                    <a:blip r:embed="rId8">
+                    <a:blip r:embed="rId10">
                       <a:extLst>
                         <a:ext uri="{28A0092B-C50C-407E-A947-70E740481C1C}">
                           <a14:useLocalDpi xmlns:a14="http://schemas.microsoft.com/office/drawing/2010/main" val="0"/>
@@ -1310,7 +1739,7 @@
                     </pic:cNvPicPr>
                   </pic:nvPicPr>
                   <pic:blipFill>
-                    <a:blip r:embed="rId9">
+                    <a:blip r:embed="rId11">
                       <a:extLst>
                         <a:ext uri="{28A0092B-C50C-407E-A947-70E740481C1C}">
                           <a14:useLocalDpi xmlns:a14="http://schemas.microsoft.com/office/drawing/2010/main" val="0"/>
@@ -1388,7 +1817,7 @@
                     <pic:cNvPicPr/>
                   </pic:nvPicPr>
                   <pic:blipFill>
-                    <a:blip r:embed="rId10"/>
+                    <a:blip r:embed="rId12"/>
                     <a:stretch>
                       <a:fillRect/>
                     </a:stretch>
@@ -1468,7 +1897,7 @@
                     <pic:cNvPicPr/>
                   </pic:nvPicPr>
                   <pic:blipFill>
-                    <a:blip r:embed="rId11"/>
+                    <a:blip r:embed="rId13"/>
                     <a:stretch>
                       <a:fillRect/>
                     </a:stretch>
@@ -1520,7 +1949,7 @@
           <w:color w:val="auto"/>
         </w:rPr>
       </w:pPr>
-      <w:bookmarkStart w:id="2" w:name="_Toc53958631"/>
+      <w:bookmarkStart w:id="4" w:name="_Toc53959395"/>
       <w:r>
         <w:rPr>
           <w:rFonts w:ascii="Times New Roman" w:hAnsi="Times New Roman" w:cs="Times New Roman"/>
@@ -1549,7 +1978,7 @@
         </w:rPr>
         <w:t xml:space="preserve"> Screens</w:t>
       </w:r>
-      <w:bookmarkEnd w:id="2"/>
+      <w:bookmarkEnd w:id="4"/>
     </w:p>
     <w:p>
       <w:pPr>
@@ -1604,7 +2033,7 @@
                     <pic:cNvPicPr/>
                   </pic:nvPicPr>
                   <pic:blipFill>
-                    <a:blip r:embed="rId12"/>
+                    <a:blip r:embed="rId14"/>
                     <a:stretch>
                       <a:fillRect/>
                     </a:stretch>
@@ -1671,7 +2100,7 @@
                     <pic:cNvPicPr/>
                   </pic:nvPicPr>
                   <pic:blipFill>
-                    <a:blip r:embed="rId13"/>
+                    <a:blip r:embed="rId15"/>
                     <a:stretch>
                       <a:fillRect/>
                     </a:stretch>
@@ -1739,7 +2168,7 @@
                     <pic:cNvPicPr/>
                   </pic:nvPicPr>
                   <pic:blipFill>
-                    <a:blip r:embed="rId14"/>
+                    <a:blip r:embed="rId16"/>
                     <a:stretch>
                       <a:fillRect/>
                     </a:stretch>
@@ -1803,7 +2232,7 @@
                     <pic:cNvPicPr/>
                   </pic:nvPicPr>
                   <pic:blipFill>
-                    <a:blip r:embed="rId15"/>
+                    <a:blip r:embed="rId17"/>
                     <a:stretch>
                       <a:fillRect/>
                     </a:stretch>
@@ -1864,7 +2293,7 @@
                     <pic:cNvPicPr/>
                   </pic:nvPicPr>
                   <pic:blipFill>
-                    <a:blip r:embed="rId16"/>
+                    <a:blip r:embed="rId18"/>
                     <a:stretch>
                       <a:fillRect/>
                     </a:stretch>
@@ -1946,7 +2375,7 @@
                     <pic:cNvPicPr/>
                   </pic:nvPicPr>
                   <pic:blipFill>
-                    <a:blip r:embed="rId17"/>
+                    <a:blip r:embed="rId19"/>
                     <a:stretch>
                       <a:fillRect/>
                     </a:stretch>
@@ -2015,7 +2444,7 @@
                     <pic:cNvPicPr/>
                   </pic:nvPicPr>
                   <pic:blipFill>
-                    <a:blip r:embed="rId18"/>
+                    <a:blip r:embed="rId20"/>
                     <a:stretch>
                       <a:fillRect/>
                     </a:stretch>
@@ -2105,7 +2534,7 @@
           <w:color w:val="auto"/>
         </w:rPr>
       </w:pPr>
-      <w:bookmarkStart w:id="3" w:name="_Toc53958632"/>
+      <w:bookmarkStart w:id="5" w:name="_Toc53959396"/>
       <w:r>
         <w:rPr>
           <w:rFonts w:ascii="Times New Roman" w:hAnsi="Times New Roman" w:cs="Times New Roman"/>
@@ -2114,7 +2543,7 @@
         </w:rPr>
         <w:t>3.0 User Screens</w:t>
       </w:r>
-      <w:bookmarkEnd w:id="3"/>
+      <w:bookmarkEnd w:id="5"/>
     </w:p>
     <w:p/>
     <w:p>
@@ -2154,7 +2583,7 @@
                     <pic:cNvPicPr/>
                   </pic:nvPicPr>
                   <pic:blipFill>
-                    <a:blip r:embed="rId19"/>
+                    <a:blip r:embed="rId21"/>
                     <a:stretch>
                       <a:fillRect/>
                     </a:stretch>
@@ -2223,7 +2652,7 @@
                     </pic:cNvPicPr>
                   </pic:nvPicPr>
                   <pic:blipFill>
-                    <a:blip r:embed="rId20">
+                    <a:blip r:embed="rId22">
                       <a:extLst>
                         <a:ext uri="{28A0092B-C50C-407E-A947-70E740481C1C}">
                           <a14:useLocalDpi xmlns:a14="http://schemas.microsoft.com/office/drawing/2010/main" val="0"/>
@@ -2282,7 +2711,7 @@
                     <pic:cNvPicPr/>
                   </pic:nvPicPr>
                   <pic:blipFill>
-                    <a:blip r:embed="rId21"/>
+                    <a:blip r:embed="rId23"/>
                     <a:stretch>
                       <a:fillRect/>
                     </a:stretch>
@@ -2364,7 +2793,7 @@
                     <pic:cNvPicPr/>
                   </pic:nvPicPr>
                   <pic:blipFill>
-                    <a:blip r:embed="rId22"/>
+                    <a:blip r:embed="rId24"/>
                     <a:stretch>
                       <a:fillRect/>
                     </a:stretch>
@@ -2412,7 +2841,7 @@
                     <pic:cNvPicPr/>
                   </pic:nvPicPr>
                   <pic:blipFill>
-                    <a:blip r:embed="rId23"/>
+                    <a:blip r:embed="rId25"/>
                     <a:stretch>
                       <a:fillRect/>
                     </a:stretch>
@@ -2473,7 +2902,7 @@
                     <pic:cNvPicPr/>
                   </pic:nvPicPr>
                   <pic:blipFill>
-                    <a:blip r:embed="rId24"/>
+                    <a:blip r:embed="rId26"/>
                     <a:stretch>
                       <a:fillRect/>
                     </a:stretch>
@@ -2538,7 +2967,7 @@
                     <pic:cNvPicPr/>
                   </pic:nvPicPr>
                   <pic:blipFill>
-                    <a:blip r:embed="rId25"/>
+                    <a:blip r:embed="rId27"/>
                     <a:stretch>
                       <a:fillRect/>
                     </a:stretch>
@@ -2611,7 +3040,7 @@
                     </pic:cNvPicPr>
                   </pic:nvPicPr>
                   <pic:blipFill>
-                    <a:blip r:embed="rId26">
+                    <a:blip r:embed="rId28">
                       <a:extLst>
                         <a:ext uri="{28A0092B-C50C-407E-A947-70E740481C1C}">
                           <a14:useLocalDpi xmlns:a14="http://schemas.microsoft.com/office/drawing/2010/main" val="0"/>
@@ -2646,12 +3075,12 @@
       </w:r>
     </w:p>
     <w:sectPr>
-      <w:headerReference w:type="even" r:id="rId27"/>
-      <w:headerReference w:type="default" r:id="rId28"/>
-      <w:footerReference w:type="even" r:id="rId29"/>
-      <w:footerReference w:type="default" r:id="rId30"/>
-      <w:headerReference w:type="first" r:id="rId31"/>
-      <w:footerReference w:type="first" r:id="rId32"/>
+      <w:headerReference w:type="even" r:id="rId29"/>
+      <w:headerReference w:type="default" r:id="rId30"/>
+      <w:footerReference w:type="even" r:id="rId31"/>
+      <w:footerReference w:type="default" r:id="rId32"/>
+      <w:headerReference w:type="first" r:id="rId33"/>
+      <w:footerReference w:type="first" r:id="rId34"/>
       <w:pgSz w:w="12240" w:h="15840"/>
       <w:pgMar w:top="1440" w:right="1440" w:bottom="1440" w:left="1440" w:header="720" w:footer="720" w:gutter="0"/>
       <w:cols w:space="720"/>
@@ -4407,6 +4836,7 @@
   <w:rsids>
     <w:rsidRoot w:val="00541D57"/>
     <w:rsid w:val="002054BD"/>
+    <w:rsid w:val="004C4277"/>
     <w:rsid w:val="00541D57"/>
     <w:rsid w:val="005F2EAB"/>
     <w:rsid w:val="00DA36D2"/>

</xml_diff>

<commit_message>
Code review comments implemented
</commit_message>
<xml_diff>
--- a/GuestBookDemo/documents/gbStoryboard.docx
+++ b/GuestBookDemo/documents/gbStoryboard.docx
@@ -1,6 +1,6 @@
 
 <file path=word/document.xml><?xml version="1.0" encoding="utf-8"?>
-<w:document xmlns:wpc="http://schemas.microsoft.com/office/word/2010/wordprocessingCanvas" xmlns:cx="http://schemas.microsoft.com/office/drawing/2014/chartex" xmlns:cx1="http://schemas.microsoft.com/office/drawing/2015/9/8/chartex" xmlns:mc="http://schemas.openxmlformats.org/markup-compatibility/2006" xmlns:o="urn:schemas-microsoft-com:office:office" xmlns:r="http://schemas.openxmlformats.org/officeDocument/2006/relationships" xmlns:m="http://schemas.openxmlformats.org/officeDocument/2006/math" xmlns:v="urn:schemas-microsoft-com:vml" xmlns:wp14="http://schemas.microsoft.com/office/word/2010/wordprocessingDrawing" xmlns:wp="http://schemas.openxmlformats.org/drawingml/2006/wordprocessingDrawing" xmlns:w10="urn:schemas-microsoft-com:office:word" xmlns:w="http://schemas.openxmlformats.org/wordprocessingml/2006/main" xmlns:w14="http://schemas.microsoft.com/office/word/2010/wordml" xmlns:w15="http://schemas.microsoft.com/office/word/2012/wordml" xmlns:w16se="http://schemas.microsoft.com/office/word/2015/wordml/symex" xmlns:wpg="http://schemas.microsoft.com/office/word/2010/wordprocessingGroup" xmlns:wpi="http://schemas.microsoft.com/office/word/2010/wordprocessingInk" xmlns:wne="http://schemas.microsoft.com/office/word/2006/wordml" xmlns:wps="http://schemas.microsoft.com/office/word/2010/wordprocessingShape" mc:Ignorable="w14 w15 w16se wp14">
+<w:document xmlns:wpc="http://schemas.microsoft.com/office/word/2010/wordprocessingCanvas" xmlns:cx="http://schemas.microsoft.com/office/drawing/2014/chartex" xmlns:cx1="http://schemas.microsoft.com/office/drawing/2015/9/8/chartex" xmlns:cx2="http://schemas.microsoft.com/office/drawing/2015/10/21/chartex" xmlns:cx3="http://schemas.microsoft.com/office/drawing/2016/5/9/chartex" xmlns:cx4="http://schemas.microsoft.com/office/drawing/2016/5/10/chartex" xmlns:cx5="http://schemas.microsoft.com/office/drawing/2016/5/11/chartex" xmlns:cx6="http://schemas.microsoft.com/office/drawing/2016/5/12/chartex" xmlns:cx7="http://schemas.microsoft.com/office/drawing/2016/5/13/chartex" xmlns:cx8="http://schemas.microsoft.com/office/drawing/2016/5/14/chartex" xmlns:mc="http://schemas.openxmlformats.org/markup-compatibility/2006" xmlns:aink="http://schemas.microsoft.com/office/drawing/2016/ink" xmlns:am3d="http://schemas.microsoft.com/office/drawing/2017/model3d" xmlns:o="urn:schemas-microsoft-com:office:office" xmlns:r="http://schemas.openxmlformats.org/officeDocument/2006/relationships" xmlns:m="http://schemas.openxmlformats.org/officeDocument/2006/math" xmlns:v="urn:schemas-microsoft-com:vml" xmlns:wp14="http://schemas.microsoft.com/office/word/2010/wordprocessingDrawing" xmlns:wp="http://schemas.openxmlformats.org/drawingml/2006/wordprocessingDrawing" xmlns:w10="urn:schemas-microsoft-com:office:word" xmlns:w="http://schemas.openxmlformats.org/wordprocessingml/2006/main" xmlns:w14="http://schemas.microsoft.com/office/word/2010/wordml" xmlns:w15="http://schemas.microsoft.com/office/word/2012/wordml" xmlns:w16cid="http://schemas.microsoft.com/office/word/2016/wordml/cid" xmlns:w16se="http://schemas.microsoft.com/office/word/2015/wordml/symex" xmlns:wpg="http://schemas.microsoft.com/office/word/2010/wordprocessingGroup" xmlns:wpi="http://schemas.microsoft.com/office/word/2010/wordprocessingInk" xmlns:wne="http://schemas.microsoft.com/office/word/2006/wordml" xmlns:wps="http://schemas.microsoft.com/office/word/2010/wordprocessingShape" mc:Ignorable="w14 w15 w16se w16cid wp14">
   <w:body>
     <w:p>
       <w:pPr>
@@ -8,16 +8,16 @@
         <w:rPr>
           <w:rFonts w:ascii="Times New Roman" w:hAnsi="Times New Roman"/>
           <w:color w:val="auto"/>
-          <w:sz w:val="32"/>
-          <w:szCs w:val="32"/>
+          <w:sz w:val="48"/>
+          <w:szCs w:val="48"/>
         </w:rPr>
       </w:pPr>
       <w:r>
         <w:rPr>
           <w:rFonts w:ascii="Times New Roman" w:hAnsi="Times New Roman"/>
           <w:color w:val="auto"/>
-          <w:sz w:val="32"/>
-          <w:szCs w:val="32"/>
+          <w:sz w:val="48"/>
+          <w:szCs w:val="48"/>
         </w:rPr>
         <w:t>Table of Contents</w:t>
       </w:r>
@@ -40,10 +40,11 @@
           <w:tab w:val="right" w:leader="dot" w:pos="9350"/>
         </w:tabs>
         <w:rPr>
-          <w:rFonts w:ascii="Times New Roman" w:eastAsiaTheme="minorEastAsia" w:hAnsi="Times New Roman"/>
+          <w:rFonts w:asciiTheme="minorHAnsi" w:eastAsiaTheme="minorEastAsia" w:hAnsiTheme="minorHAnsi" w:cstheme="minorBidi"/>
           <w:noProof/>
           <w:sz w:val="28"/>
           <w:szCs w:val="28"/>
+          <w:lang w:val="en-IN" w:eastAsia="en-IN"/>
         </w:rPr>
       </w:pPr>
       <w:r>
@@ -70,7 +71,7 @@
         </w:rPr>
         <w:fldChar w:fldCharType="separate"/>
       </w:r>
-      <w:hyperlink w:anchor="_Toc53959392" w:history="1">
+      <w:hyperlink w:anchor="_Toc54225968" w:history="1">
         <w:r>
           <w:rPr>
             <w:rStyle w:val="Hyperlink"/>
@@ -84,10 +85,11 @@
         </w:r>
         <w:r>
           <w:rPr>
-            <w:rFonts w:ascii="Times New Roman" w:eastAsiaTheme="minorEastAsia" w:hAnsi="Times New Roman"/>
+            <w:rFonts w:asciiTheme="minorHAnsi" w:eastAsiaTheme="minorEastAsia" w:hAnsiTheme="minorHAnsi" w:cstheme="minorBidi"/>
             <w:noProof/>
             <w:sz w:val="28"/>
             <w:szCs w:val="28"/>
+            <w:lang w:val="en-IN" w:eastAsia="en-IN"/>
           </w:rPr>
           <w:tab/>
         </w:r>
@@ -104,7 +106,6 @@
         </w:r>
         <w:r>
           <w:rPr>
-            <w:rFonts w:ascii="Times New Roman" w:hAnsi="Times New Roman"/>
             <w:noProof/>
             <w:webHidden/>
             <w:sz w:val="28"/>
@@ -114,7 +115,6 @@
         </w:r>
         <w:r>
           <w:rPr>
-            <w:rFonts w:ascii="Times New Roman" w:hAnsi="Times New Roman"/>
             <w:noProof/>
             <w:webHidden/>
             <w:sz w:val="28"/>
@@ -124,17 +124,15 @@
         </w:r>
         <w:r>
           <w:rPr>
-            <w:rFonts w:ascii="Times New Roman" w:hAnsi="Times New Roman"/>
             <w:noProof/>
             <w:webHidden/>
             <w:sz w:val="28"/>
             <w:szCs w:val="28"/>
           </w:rPr>
-          <w:instrText xml:space="preserve"> PAGEREF _Toc53959392 \h </w:instrText>
+          <w:instrText xml:space="preserve"> PAGEREF _Toc54225968 \h </w:instrText>
         </w:r>
         <w:r>
           <w:rPr>
-            <w:rFonts w:ascii="Times New Roman" w:hAnsi="Times New Roman"/>
             <w:noProof/>
             <w:webHidden/>
             <w:sz w:val="28"/>
@@ -143,7 +141,6 @@
         </w:r>
         <w:r>
           <w:rPr>
-            <w:rFonts w:ascii="Times New Roman" w:hAnsi="Times New Roman"/>
             <w:noProof/>
             <w:webHidden/>
             <w:sz w:val="28"/>
@@ -153,7 +150,6 @@
         </w:r>
         <w:r>
           <w:rPr>
-            <w:rFonts w:ascii="Times New Roman" w:hAnsi="Times New Roman"/>
             <w:noProof/>
             <w:webHidden/>
             <w:sz w:val="28"/>
@@ -163,7 +159,6 @@
         </w:r>
         <w:r>
           <w:rPr>
-            <w:rFonts w:ascii="Times New Roman" w:hAnsi="Times New Roman"/>
             <w:noProof/>
             <w:webHidden/>
             <w:sz w:val="28"/>
@@ -181,13 +176,14 @@
           <w:tab w:val="right" w:leader="dot" w:pos="9350"/>
         </w:tabs>
         <w:rPr>
-          <w:rFonts w:ascii="Times New Roman" w:eastAsiaTheme="minorEastAsia" w:hAnsi="Times New Roman"/>
+          <w:rFonts w:asciiTheme="minorHAnsi" w:eastAsiaTheme="minorEastAsia" w:hAnsiTheme="minorHAnsi" w:cstheme="minorBidi"/>
           <w:noProof/>
           <w:sz w:val="28"/>
           <w:szCs w:val="28"/>
-        </w:rPr>
-      </w:pPr>
-      <w:hyperlink w:anchor="_Toc53959393" w:history="1">
+          <w:lang w:val="en-IN" w:eastAsia="en-IN"/>
+        </w:rPr>
+      </w:pPr>
+      <w:hyperlink w:anchor="_Toc54225969" w:history="1">
         <w:r>
           <w:rPr>
             <w:rStyle w:val="Hyperlink"/>
@@ -201,10 +197,11 @@
         </w:r>
         <w:r>
           <w:rPr>
-            <w:rFonts w:ascii="Times New Roman" w:eastAsiaTheme="minorEastAsia" w:hAnsi="Times New Roman"/>
+            <w:rFonts w:asciiTheme="minorHAnsi" w:eastAsiaTheme="minorEastAsia" w:hAnsiTheme="minorHAnsi" w:cstheme="minorBidi"/>
             <w:noProof/>
             <w:sz w:val="28"/>
             <w:szCs w:val="28"/>
+            <w:lang w:val="en-IN" w:eastAsia="en-IN"/>
           </w:rPr>
           <w:tab/>
         </w:r>
@@ -221,7 +218,6 @@
         </w:r>
         <w:r>
           <w:rPr>
-            <w:rFonts w:ascii="Times New Roman" w:hAnsi="Times New Roman"/>
             <w:noProof/>
             <w:webHidden/>
             <w:sz w:val="28"/>
@@ -231,7 +227,6 @@
         </w:r>
         <w:r>
           <w:rPr>
-            <w:rFonts w:ascii="Times New Roman" w:hAnsi="Times New Roman"/>
             <w:noProof/>
             <w:webHidden/>
             <w:sz w:val="28"/>
@@ -241,17 +236,15 @@
         </w:r>
         <w:r>
           <w:rPr>
-            <w:rFonts w:ascii="Times New Roman" w:hAnsi="Times New Roman"/>
             <w:noProof/>
             <w:webHidden/>
             <w:sz w:val="28"/>
             <w:szCs w:val="28"/>
           </w:rPr>
-          <w:instrText xml:space="preserve"> PAGEREF _Toc53959393 \h </w:instrText>
+          <w:instrText xml:space="preserve"> PAGEREF _Toc54225969 \h </w:instrText>
         </w:r>
         <w:r>
           <w:rPr>
-            <w:rFonts w:ascii="Times New Roman" w:hAnsi="Times New Roman"/>
             <w:noProof/>
             <w:webHidden/>
             <w:sz w:val="28"/>
@@ -260,7 +253,6 @@
         </w:r>
         <w:r>
           <w:rPr>
-            <w:rFonts w:ascii="Times New Roman" w:hAnsi="Times New Roman"/>
             <w:noProof/>
             <w:webHidden/>
             <w:sz w:val="28"/>
@@ -270,7 +262,6 @@
         </w:r>
         <w:r>
           <w:rPr>
-            <w:rFonts w:ascii="Times New Roman" w:hAnsi="Times New Roman"/>
             <w:noProof/>
             <w:webHidden/>
             <w:sz w:val="28"/>
@@ -280,7 +271,6 @@
         </w:r>
         <w:r>
           <w:rPr>
-            <w:rFonts w:ascii="Times New Roman" w:hAnsi="Times New Roman"/>
             <w:noProof/>
             <w:webHidden/>
             <w:sz w:val="28"/>
@@ -298,13 +288,14 @@
           <w:tab w:val="right" w:leader="dot" w:pos="9350"/>
         </w:tabs>
         <w:rPr>
-          <w:rFonts w:ascii="Times New Roman" w:eastAsiaTheme="minorEastAsia" w:hAnsi="Times New Roman"/>
+          <w:rFonts w:asciiTheme="minorHAnsi" w:eastAsiaTheme="minorEastAsia" w:hAnsiTheme="minorHAnsi" w:cstheme="minorBidi"/>
           <w:noProof/>
           <w:sz w:val="28"/>
           <w:szCs w:val="28"/>
-        </w:rPr>
-      </w:pPr>
-      <w:hyperlink w:anchor="_Toc53959394" w:history="1">
+          <w:lang w:val="en-IN" w:eastAsia="en-IN"/>
+        </w:rPr>
+      </w:pPr>
+      <w:hyperlink w:anchor="_Toc54225970" w:history="1">
         <w:r>
           <w:rPr>
             <w:rStyle w:val="Hyperlink"/>
@@ -318,10 +309,123 @@
         </w:r>
         <w:r>
           <w:rPr>
-            <w:rFonts w:ascii="Times New Roman" w:eastAsiaTheme="minorEastAsia" w:hAnsi="Times New Roman"/>
+            <w:rFonts w:asciiTheme="minorHAnsi" w:eastAsiaTheme="minorEastAsia" w:hAnsiTheme="minorHAnsi" w:cstheme="minorBidi"/>
             <w:noProof/>
             <w:sz w:val="28"/>
             <w:szCs w:val="28"/>
+            <w:lang w:val="en-IN" w:eastAsia="en-IN"/>
+          </w:rPr>
+          <w:tab/>
+        </w:r>
+        <w:r>
+          <w:rPr>
+            <w:rStyle w:val="Hyperlink"/>
+            <w:rFonts w:ascii="Times New Roman" w:hAnsi="Times New Roman"/>
+            <w:b/>
+            <w:noProof/>
+            <w:sz w:val="28"/>
+            <w:szCs w:val="28"/>
+          </w:rPr>
+          <w:t>Registration  Screen</w:t>
+        </w:r>
+        <w:r>
+          <w:rPr>
+            <w:noProof/>
+            <w:webHidden/>
+            <w:sz w:val="28"/>
+            <w:szCs w:val="28"/>
+          </w:rPr>
+          <w:tab/>
+        </w:r>
+        <w:r>
+          <w:rPr>
+            <w:noProof/>
+            <w:webHidden/>
+            <w:sz w:val="28"/>
+            <w:szCs w:val="28"/>
+          </w:rPr>
+          <w:fldChar w:fldCharType="begin"/>
+        </w:r>
+        <w:r>
+          <w:rPr>
+            <w:noProof/>
+            <w:webHidden/>
+            <w:sz w:val="28"/>
+            <w:szCs w:val="28"/>
+          </w:rPr>
+          <w:instrText xml:space="preserve"> PAGEREF _Toc54225970 \h </w:instrText>
+        </w:r>
+        <w:r>
+          <w:rPr>
+            <w:noProof/>
+            <w:webHidden/>
+            <w:sz w:val="28"/>
+            <w:szCs w:val="28"/>
+          </w:rPr>
+        </w:r>
+        <w:r>
+          <w:rPr>
+            <w:noProof/>
+            <w:webHidden/>
+            <w:sz w:val="28"/>
+            <w:szCs w:val="28"/>
+          </w:rPr>
+          <w:fldChar w:fldCharType="separate"/>
+        </w:r>
+        <w:r>
+          <w:rPr>
+            <w:noProof/>
+            <w:webHidden/>
+            <w:sz w:val="28"/>
+            <w:szCs w:val="28"/>
+          </w:rPr>
+          <w:t>4</w:t>
+        </w:r>
+        <w:r>
+          <w:rPr>
+            <w:noProof/>
+            <w:webHidden/>
+            <w:sz w:val="28"/>
+            <w:szCs w:val="28"/>
+          </w:rPr>
+          <w:fldChar w:fldCharType="end"/>
+        </w:r>
+      </w:hyperlink>
+    </w:p>
+    <w:p>
+      <w:pPr>
+        <w:pStyle w:val="TOC1"/>
+        <w:tabs>
+          <w:tab w:val="left" w:pos="660"/>
+          <w:tab w:val="right" w:leader="dot" w:pos="9350"/>
+        </w:tabs>
+        <w:rPr>
+          <w:rFonts w:asciiTheme="minorHAnsi" w:eastAsiaTheme="minorEastAsia" w:hAnsiTheme="minorHAnsi" w:cstheme="minorBidi"/>
+          <w:noProof/>
+          <w:sz w:val="28"/>
+          <w:szCs w:val="28"/>
+          <w:lang w:val="en-IN" w:eastAsia="en-IN"/>
+        </w:rPr>
+      </w:pPr>
+      <w:hyperlink w:anchor="_Toc54225971" w:history="1">
+        <w:r>
+          <w:rPr>
+            <w:rStyle w:val="Hyperlink"/>
+            <w:rFonts w:ascii="Times New Roman" w:hAnsi="Times New Roman"/>
+            <w:b/>
+            <w:noProof/>
+            <w:sz w:val="28"/>
+            <w:szCs w:val="28"/>
+          </w:rPr>
+          <w:t>4.0</w:t>
+        </w:r>
+        <w:r>
+          <w:rPr>
+            <w:rFonts w:asciiTheme="minorHAnsi" w:eastAsiaTheme="minorEastAsia" w:hAnsiTheme="minorHAnsi" w:cstheme="minorBidi"/>
+            <w:noProof/>
+            <w:sz w:val="28"/>
+            <w:szCs w:val="28"/>
+            <w:lang w:val="en-IN" w:eastAsia="en-IN"/>
           </w:rPr>
           <w:tab/>
         </w:r>
@@ -338,7 +442,6 @@
         </w:r>
         <w:r>
           <w:rPr>
-            <w:rFonts w:ascii="Times New Roman" w:hAnsi="Times New Roman"/>
             <w:noProof/>
             <w:webHidden/>
             <w:sz w:val="28"/>
@@ -348,7 +451,6 @@
         </w:r>
         <w:r>
           <w:rPr>
-            <w:rFonts w:ascii="Times New Roman" w:hAnsi="Times New Roman"/>
             <w:noProof/>
             <w:webHidden/>
             <w:sz w:val="28"/>
@@ -358,17 +460,15 @@
         </w:r>
         <w:r>
           <w:rPr>
-            <w:rFonts w:ascii="Times New Roman" w:hAnsi="Times New Roman"/>
             <w:noProof/>
             <w:webHidden/>
             <w:sz w:val="28"/>
             <w:szCs w:val="28"/>
           </w:rPr>
-          <w:instrText xml:space="preserve"> PAGEREF _Toc53959394 \h </w:instrText>
+          <w:instrText xml:space="preserve"> PAGEREF _Toc54225971 \h </w:instrText>
         </w:r>
         <w:r>
           <w:rPr>
-            <w:rFonts w:ascii="Times New Roman" w:hAnsi="Times New Roman"/>
             <w:noProof/>
             <w:webHidden/>
             <w:sz w:val="28"/>
@@ -377,7 +477,6 @@
         </w:r>
         <w:r>
           <w:rPr>
-            <w:rFonts w:ascii="Times New Roman" w:hAnsi="Times New Roman"/>
             <w:noProof/>
             <w:webHidden/>
             <w:sz w:val="28"/>
@@ -387,17 +486,15 @@
         </w:r>
         <w:r>
           <w:rPr>
-            <w:rFonts w:ascii="Times New Roman" w:hAnsi="Times New Roman"/>
             <w:noProof/>
             <w:webHidden/>
             <w:sz w:val="28"/>
             <w:szCs w:val="28"/>
           </w:rPr>
-          <w:t>4</w:t>
+          <w:t>7</w:t>
         </w:r>
         <w:r>
           <w:rPr>
-            <w:rFonts w:ascii="Times New Roman" w:hAnsi="Times New Roman"/>
             <w:noProof/>
             <w:webHidden/>
             <w:sz w:val="28"/>
@@ -414,13 +511,14 @@
           <w:tab w:val="right" w:leader="dot" w:pos="9350"/>
         </w:tabs>
         <w:rPr>
-          <w:rFonts w:ascii="Times New Roman" w:eastAsiaTheme="minorEastAsia" w:hAnsi="Times New Roman"/>
+          <w:rFonts w:asciiTheme="minorHAnsi" w:eastAsiaTheme="minorEastAsia" w:hAnsiTheme="minorHAnsi" w:cstheme="minorBidi"/>
           <w:noProof/>
           <w:sz w:val="28"/>
           <w:szCs w:val="28"/>
-        </w:rPr>
-      </w:pPr>
-      <w:hyperlink w:anchor="_Toc53959395" w:history="1">
+          <w:lang w:val="en-IN" w:eastAsia="en-IN"/>
+        </w:rPr>
+      </w:pPr>
+      <w:hyperlink w:anchor="_Toc54225972" w:history="1">
         <w:r>
           <w:rPr>
             <w:rStyle w:val="Hyperlink"/>
@@ -434,7 +532,6 @@
         </w:r>
         <w:r>
           <w:rPr>
-            <w:rFonts w:ascii="Times New Roman" w:hAnsi="Times New Roman"/>
             <w:noProof/>
             <w:webHidden/>
             <w:sz w:val="28"/>
@@ -444,7 +541,6 @@
         </w:r>
         <w:r>
           <w:rPr>
-            <w:rFonts w:ascii="Times New Roman" w:hAnsi="Times New Roman"/>
             <w:noProof/>
             <w:webHidden/>
             <w:sz w:val="28"/>
@@ -454,17 +550,15 @@
         </w:r>
         <w:r>
           <w:rPr>
-            <w:rFonts w:ascii="Times New Roman" w:hAnsi="Times New Roman"/>
             <w:noProof/>
             <w:webHidden/>
             <w:sz w:val="28"/>
             <w:szCs w:val="28"/>
           </w:rPr>
-          <w:instrText xml:space="preserve"> PAGEREF _Toc53959395 \h </w:instrText>
+          <w:instrText xml:space="preserve"> PAGEREF _Toc54225972 \h </w:instrText>
         </w:r>
         <w:r>
           <w:rPr>
-            <w:rFonts w:ascii="Times New Roman" w:hAnsi="Times New Roman"/>
             <w:noProof/>
             <w:webHidden/>
             <w:sz w:val="28"/>
@@ -473,7 +567,6 @@
         </w:r>
         <w:r>
           <w:rPr>
-            <w:rFonts w:ascii="Times New Roman" w:hAnsi="Times New Roman"/>
             <w:noProof/>
             <w:webHidden/>
             <w:sz w:val="28"/>
@@ -483,17 +576,15 @@
         </w:r>
         <w:r>
           <w:rPr>
-            <w:rFonts w:ascii="Times New Roman" w:hAnsi="Times New Roman"/>
             <w:noProof/>
             <w:webHidden/>
             <w:sz w:val="28"/>
             <w:szCs w:val="28"/>
           </w:rPr>
-          <w:t>6</w:t>
+          <w:t>9</w:t>
         </w:r>
         <w:r>
           <w:rPr>
-            <w:rFonts w:ascii="Times New Roman" w:hAnsi="Times New Roman"/>
             <w:noProof/>
             <w:webHidden/>
             <w:sz w:val="28"/>
@@ -510,13 +601,14 @@
           <w:tab w:val="right" w:leader="dot" w:pos="9350"/>
         </w:tabs>
         <w:rPr>
-          <w:rFonts w:ascii="Times New Roman" w:eastAsiaTheme="minorEastAsia" w:hAnsi="Times New Roman"/>
+          <w:rFonts w:asciiTheme="minorHAnsi" w:eastAsiaTheme="minorEastAsia" w:hAnsiTheme="minorHAnsi" w:cstheme="minorBidi"/>
           <w:noProof/>
           <w:sz w:val="28"/>
           <w:szCs w:val="28"/>
-        </w:rPr>
-      </w:pPr>
-      <w:hyperlink w:anchor="_Toc53959396" w:history="1">
+          <w:lang w:val="en-IN" w:eastAsia="en-IN"/>
+        </w:rPr>
+      </w:pPr>
+      <w:hyperlink w:anchor="_Toc54225973" w:history="1">
         <w:r>
           <w:rPr>
             <w:rStyle w:val="Hyperlink"/>
@@ -530,7 +622,6 @@
         </w:r>
         <w:r>
           <w:rPr>
-            <w:rFonts w:ascii="Times New Roman" w:hAnsi="Times New Roman"/>
             <w:noProof/>
             <w:webHidden/>
             <w:sz w:val="28"/>
@@ -540,7 +631,6 @@
         </w:r>
         <w:r>
           <w:rPr>
-            <w:rFonts w:ascii="Times New Roman" w:hAnsi="Times New Roman"/>
             <w:noProof/>
             <w:webHidden/>
             <w:sz w:val="28"/>
@@ -550,17 +640,15 @@
         </w:r>
         <w:r>
           <w:rPr>
-            <w:rFonts w:ascii="Times New Roman" w:hAnsi="Times New Roman"/>
             <w:noProof/>
             <w:webHidden/>
             <w:sz w:val="28"/>
             <w:szCs w:val="28"/>
           </w:rPr>
-          <w:instrText xml:space="preserve"> PAGEREF _Toc53959396 \h </w:instrText>
+          <w:instrText xml:space="preserve"> PAGEREF _Toc54225973 \h </w:instrText>
         </w:r>
         <w:r>
           <w:rPr>
-            <w:rFonts w:ascii="Times New Roman" w:hAnsi="Times New Roman"/>
             <w:noProof/>
             <w:webHidden/>
             <w:sz w:val="28"/>
@@ -569,7 +657,6 @@
         </w:r>
         <w:r>
           <w:rPr>
-            <w:rFonts w:ascii="Times New Roman" w:hAnsi="Times New Roman"/>
             <w:noProof/>
             <w:webHidden/>
             <w:sz w:val="28"/>
@@ -579,17 +666,15 @@
         </w:r>
         <w:r>
           <w:rPr>
-            <w:rFonts w:ascii="Times New Roman" w:hAnsi="Times New Roman"/>
             <w:noProof/>
             <w:webHidden/>
             <w:sz w:val="28"/>
             <w:szCs w:val="28"/>
           </w:rPr>
-          <w:t>9</w:t>
+          <w:t>13</w:t>
         </w:r>
         <w:r>
           <w:rPr>
-            <w:rFonts w:ascii="Times New Roman" w:hAnsi="Times New Roman"/>
             <w:noProof/>
             <w:webHidden/>
             <w:sz w:val="28"/>
@@ -898,119 +983,7 @@
         </w:rPr>
       </w:pPr>
     </w:p>
-    <w:p>
-      <w:pPr>
-        <w:rPr>
-          <w:bCs/>
-          <w:noProof/>
-          <w:sz w:val="20"/>
-          <w:szCs w:val="20"/>
-        </w:rPr>
-      </w:pPr>
-    </w:p>
-    <w:p>
-      <w:pPr>
-        <w:rPr>
-          <w:bCs/>
-          <w:noProof/>
-          <w:sz w:val="20"/>
-          <w:szCs w:val="20"/>
-        </w:rPr>
-      </w:pPr>
-    </w:p>
-    <w:p>
-      <w:pPr>
-        <w:rPr>
-          <w:bCs/>
-          <w:noProof/>
-          <w:sz w:val="20"/>
-          <w:szCs w:val="20"/>
-        </w:rPr>
-      </w:pPr>
-    </w:p>
-    <w:p>
-      <w:pPr>
-        <w:rPr>
-          <w:bCs/>
-          <w:noProof/>
-          <w:sz w:val="20"/>
-          <w:szCs w:val="20"/>
-        </w:rPr>
-      </w:pPr>
-    </w:p>
-    <w:p>
-      <w:pPr>
-        <w:rPr>
-          <w:bCs/>
-          <w:noProof/>
-          <w:sz w:val="20"/>
-          <w:szCs w:val="20"/>
-        </w:rPr>
-      </w:pPr>
-    </w:p>
-    <w:p>
-      <w:pPr>
-        <w:rPr>
-          <w:bCs/>
-          <w:noProof/>
-          <w:sz w:val="20"/>
-          <w:szCs w:val="20"/>
-        </w:rPr>
-      </w:pPr>
-    </w:p>
-    <w:p>
-      <w:pPr>
-        <w:rPr>
-          <w:bCs/>
-          <w:noProof/>
-          <w:sz w:val="20"/>
-          <w:szCs w:val="20"/>
-        </w:rPr>
-      </w:pPr>
-    </w:p>
-    <w:p>
-      <w:pPr>
-        <w:rPr>
-          <w:bCs/>
-          <w:noProof/>
-          <w:sz w:val="20"/>
-          <w:szCs w:val="20"/>
-        </w:rPr>
-      </w:pPr>
-    </w:p>
-    <w:p>
-      <w:pPr>
-        <w:rPr>
-          <w:bCs/>
-          <w:noProof/>
-          <w:sz w:val="20"/>
-          <w:szCs w:val="20"/>
-        </w:rPr>
-      </w:pPr>
-    </w:p>
-    <w:p>
-      <w:pPr>
-        <w:rPr>
-          <w:bCs/>
-          <w:noProof/>
-          <w:sz w:val="20"/>
-          <w:szCs w:val="20"/>
-        </w:rPr>
-      </w:pPr>
-    </w:p>
-    <w:p>
-      <w:pPr>
-        <w:pStyle w:val="Heading1"/>
-        <w:rPr>
-          <w:rFonts w:ascii="Times New Roman" w:eastAsia="Times New Roman" w:hAnsi="Times New Roman" w:cs="Times New Roman"/>
-          <w:bCs/>
-          <w:noProof/>
-          <w:color w:val="auto"/>
-          <w:sz w:val="20"/>
-          <w:szCs w:val="20"/>
-        </w:rPr>
-      </w:pPr>
-    </w:p>
+    <w:p/>
     <w:p/>
     <w:p/>
     <w:p/>
@@ -1028,7 +1001,7 @@
           <w:color w:val="auto"/>
         </w:rPr>
       </w:pPr>
-      <w:bookmarkStart w:id="0" w:name="_Toc53959392"/>
+      <w:bookmarkStart w:id="0" w:name="_Toc54225968"/>
       <w:r>
         <w:rPr>
           <w:rFonts w:ascii="Times New Roman" w:hAnsi="Times New Roman" w:cs="Times New Roman"/>
@@ -1036,28 +1009,72 @@
           <w:noProof/>
           <w:color w:val="auto"/>
         </w:rPr>
+        <w:lastRenderedPageBreak/>
         <w:t>Introduction</w:t>
       </w:r>
       <w:bookmarkEnd w:id="0"/>
     </w:p>
     <w:p/>
     <w:p>
-      <w:r>
+      <w:pPr>
+        <w:rPr>
+          <w:sz w:val="32"/>
+          <w:szCs w:val="32"/>
+        </w:rPr>
+      </w:pPr>
+      <w:r>
+        <w:rPr>
+          <w:sz w:val="32"/>
+          <w:szCs w:val="32"/>
+        </w:rPr>
         <w:t>Guestbook is application developed using the Spring boot, maven, spring security</w:t>
       </w:r>
       <w:r>
-        <w:t xml:space="preserve">, Bootstrap, html and </w:t>
+        <w:rPr>
+          <w:sz w:val="32"/>
+          <w:szCs w:val="32"/>
+        </w:rPr>
+        <w:t>, Bootstrap, html</w:t>
+      </w:r>
+      <w:r>
+        <w:rPr>
+          <w:sz w:val="32"/>
+          <w:szCs w:val="32"/>
+        </w:rPr>
+        <w:t>5</w:t>
+      </w:r>
+      <w:r>
+        <w:rPr>
+          <w:sz w:val="32"/>
+          <w:szCs w:val="32"/>
+        </w:rPr>
+        <w:t xml:space="preserve"> and </w:t>
       </w:r>
       <w:proofErr w:type="spellStart"/>
       <w:r>
+        <w:rPr>
+          <w:sz w:val="32"/>
+          <w:szCs w:val="32"/>
+        </w:rPr>
         <w:t>css</w:t>
       </w:r>
       <w:proofErr w:type="spellEnd"/>
       <w:r>
+        <w:rPr>
+          <w:sz w:val="32"/>
+          <w:szCs w:val="32"/>
+        </w:rPr>
         <w:t>.</w:t>
       </w:r>
     </w:p>
-    <w:p/>
+    <w:p>
+      <w:pPr>
+        <w:rPr>
+          <w:sz w:val="32"/>
+          <w:szCs w:val="32"/>
+        </w:rPr>
+      </w:pPr>
+    </w:p>
     <w:p>
       <w:pPr>
         <w:pStyle w:val="ListParagraph"/>
@@ -1065,8 +1082,16 @@
           <w:ilvl w:val="0"/>
           <w:numId w:val="7"/>
         </w:numPr>
-      </w:pPr>
-      <w:r>
+        <w:rPr>
+          <w:sz w:val="32"/>
+          <w:szCs w:val="32"/>
+        </w:rPr>
+      </w:pPr>
+      <w:r>
+        <w:rPr>
+          <w:sz w:val="32"/>
+          <w:szCs w:val="32"/>
+        </w:rPr>
         <w:t>Can be accessed by Admin or Users(Guests).</w:t>
       </w:r>
     </w:p>
@@ -1077,9 +1102,24 @@
           <w:ilvl w:val="0"/>
           <w:numId w:val="7"/>
         </w:numPr>
-      </w:pPr>
-      <w:r>
-        <w:t>Users will be provided pre populated credentials.</w:t>
+        <w:rPr>
+          <w:sz w:val="32"/>
+          <w:szCs w:val="32"/>
+        </w:rPr>
+      </w:pPr>
+      <w:r>
+        <w:rPr>
+          <w:sz w:val="32"/>
+          <w:szCs w:val="32"/>
+        </w:rPr>
+        <w:t>User need to register in order to access the application</w:t>
+      </w:r>
+      <w:r>
+        <w:rPr>
+          <w:sz w:val="32"/>
+          <w:szCs w:val="32"/>
+        </w:rPr>
+        <w:t>.</w:t>
       </w:r>
     </w:p>
     <w:p>
@@ -1089,9 +1129,31 @@
           <w:ilvl w:val="0"/>
           <w:numId w:val="7"/>
         </w:numPr>
-      </w:pPr>
-      <w:r>
-        <w:t>Users can add or view the feedback.</w:t>
+        <w:rPr>
+          <w:sz w:val="32"/>
+          <w:szCs w:val="32"/>
+        </w:rPr>
+      </w:pPr>
+      <w:r>
+        <w:rPr>
+          <w:sz w:val="32"/>
+          <w:szCs w:val="32"/>
+        </w:rPr>
+        <w:t>Users can add or view</w:t>
+      </w:r>
+      <w:r>
+        <w:rPr>
+          <w:sz w:val="32"/>
+          <w:szCs w:val="32"/>
+        </w:rPr>
+        <w:t xml:space="preserve"> their </w:t>
+      </w:r>
+      <w:r>
+        <w:rPr>
+          <w:sz w:val="32"/>
+          <w:szCs w:val="32"/>
+        </w:rPr>
+        <w:t>feedback.</w:t>
       </w:r>
     </w:p>
     <w:p>
@@ -1101,9 +1163,17 @@
           <w:ilvl w:val="0"/>
           <w:numId w:val="7"/>
         </w:numPr>
-      </w:pPr>
-      <w:r>
-        <w:t>Once user adds feedback it goes for Admin approval.</w:t>
+        <w:rPr>
+          <w:sz w:val="32"/>
+          <w:szCs w:val="32"/>
+        </w:rPr>
+      </w:pPr>
+      <w:r>
+        <w:rPr>
+          <w:sz w:val="32"/>
+          <w:szCs w:val="32"/>
+        </w:rPr>
+        <w:t>User can either add a text feedback or image feedback</w:t>
       </w:r>
     </w:p>
     <w:p>
@@ -1113,9 +1183,17 @@
           <w:ilvl w:val="0"/>
           <w:numId w:val="7"/>
         </w:numPr>
-      </w:pPr>
-      <w:r>
-        <w:t>After admin approves the feedback its visible to users.</w:t>
+        <w:rPr>
+          <w:sz w:val="32"/>
+          <w:szCs w:val="32"/>
+        </w:rPr>
+      </w:pPr>
+      <w:r>
+        <w:rPr>
+          <w:sz w:val="32"/>
+          <w:szCs w:val="32"/>
+        </w:rPr>
+        <w:t>Once user adds feedback it goes for Admin approval.</w:t>
       </w:r>
     </w:p>
     <w:p>
@@ -1125,9 +1203,17 @@
           <w:ilvl w:val="0"/>
           <w:numId w:val="7"/>
         </w:numPr>
-      </w:pPr>
-      <w:r>
-        <w:t>Admin can view all feedback</w:t>
+        <w:rPr>
+          <w:sz w:val="32"/>
+          <w:szCs w:val="32"/>
+        </w:rPr>
+      </w:pPr>
+      <w:r>
+        <w:rPr>
+          <w:sz w:val="32"/>
+          <w:szCs w:val="32"/>
+        </w:rPr>
+        <w:t>After admin approves the feedback its visible to users.</w:t>
       </w:r>
     </w:p>
     <w:p>
@@ -1137,9 +1223,17 @@
           <w:ilvl w:val="0"/>
           <w:numId w:val="7"/>
         </w:numPr>
-      </w:pPr>
-      <w:r>
-        <w:t>Admin can approve the newly added user feedback</w:t>
+        <w:rPr>
+          <w:sz w:val="32"/>
+          <w:szCs w:val="32"/>
+        </w:rPr>
+      </w:pPr>
+      <w:r>
+        <w:rPr>
+          <w:sz w:val="32"/>
+          <w:szCs w:val="32"/>
+        </w:rPr>
+        <w:t>Admin can view all feedback</w:t>
       </w:r>
     </w:p>
     <w:p>
@@ -1149,9 +1243,17 @@
           <w:ilvl w:val="0"/>
           <w:numId w:val="7"/>
         </w:numPr>
-      </w:pPr>
-      <w:r>
-        <w:t>Admin can edit the feedback</w:t>
+        <w:rPr>
+          <w:sz w:val="32"/>
+          <w:szCs w:val="32"/>
+        </w:rPr>
+      </w:pPr>
+      <w:r>
+        <w:rPr>
+          <w:sz w:val="32"/>
+          <w:szCs w:val="32"/>
+        </w:rPr>
+        <w:t>Admin can approve the newly added user feedback</w:t>
       </w:r>
     </w:p>
     <w:p>
@@ -1161,13 +1263,55 @@
           <w:ilvl w:val="0"/>
           <w:numId w:val="7"/>
         </w:numPr>
-      </w:pPr>
-      <w:r>
+        <w:rPr>
+          <w:sz w:val="32"/>
+          <w:szCs w:val="32"/>
+        </w:rPr>
+      </w:pPr>
+      <w:r>
+        <w:rPr>
+          <w:sz w:val="32"/>
+          <w:szCs w:val="32"/>
+        </w:rPr>
+        <w:t>Admin can edit the feedback</w:t>
+      </w:r>
+    </w:p>
+    <w:p>
+      <w:pPr>
+        <w:pStyle w:val="ListParagraph"/>
+        <w:numPr>
+          <w:ilvl w:val="0"/>
+          <w:numId w:val="7"/>
+        </w:numPr>
+        <w:rPr>
+          <w:sz w:val="32"/>
+          <w:szCs w:val="32"/>
+        </w:rPr>
+      </w:pPr>
+      <w:r>
+        <w:rPr>
+          <w:sz w:val="32"/>
+          <w:szCs w:val="32"/>
+        </w:rPr>
         <w:t>Admin can delete the feedback.</w:t>
       </w:r>
     </w:p>
-    <w:p/>
-    <w:p/>
+    <w:p>
+      <w:pPr>
+        <w:rPr>
+          <w:sz w:val="32"/>
+          <w:szCs w:val="32"/>
+        </w:rPr>
+      </w:pPr>
+    </w:p>
+    <w:p>
+      <w:pPr>
+        <w:rPr>
+          <w:sz w:val="32"/>
+          <w:szCs w:val="32"/>
+        </w:rPr>
+      </w:pPr>
+    </w:p>
     <w:p>
       <w:pPr>
         <w:spacing w:after="160" w:line="259" w:lineRule="auto"/>
@@ -1232,16 +1376,10 @@
       </w:pPr>
     </w:p>
     <w:p>
-      <w:pPr>
-        <w:spacing w:after="160" w:line="259" w:lineRule="auto"/>
-        <w:rPr>
-          <w:sz w:val="40"/>
-          <w:szCs w:val="40"/>
-        </w:rPr>
-      </w:pPr>
       <w:bookmarkStart w:id="1" w:name="_GoBack"/>
       <w:bookmarkEnd w:id="1"/>
     </w:p>
+    <w:p/>
     <w:p/>
     <w:p/>
     <w:p>
@@ -1258,7 +1396,7 @@
           <w:color w:val="auto"/>
         </w:rPr>
       </w:pPr>
-      <w:bookmarkStart w:id="2" w:name="_Toc53959393"/>
+      <w:bookmarkStart w:id="2" w:name="_Toc54225969"/>
       <w:r>
         <w:rPr>
           <w:rFonts w:ascii="Times New Roman" w:hAnsi="Times New Roman" w:cs="Times New Roman"/>
@@ -1287,7 +1425,16 @@
         <w:t xml:space="preserve">  </w:t>
       </w:r>
       <w:r>
-        <w:t>44 Junit tests</w:t>
+        <w:rPr>
+          <w:highlight w:val="green"/>
+        </w:rPr>
+        <w:t>61</w:t>
+      </w:r>
+      <w:r>
+        <w:rPr>
+          <w:highlight w:val="green"/>
+        </w:rPr>
+        <w:t xml:space="preserve"> Junit tests</w:t>
       </w:r>
     </w:p>
     <w:p/>
@@ -1297,10 +1444,10 @@
           <w:noProof/>
         </w:rPr>
         <w:drawing>
-          <wp:inline distT="0" distB="0" distL="0" distR="0" wp14:anchorId="11AE1151" wp14:editId="310A122A">
-            <wp:extent cx="4981238" cy="2800350"/>
-            <wp:effectExtent l="19050" t="19050" r="10160" b="19050"/>
-            <wp:docPr id="3" name="Picture 3"/>
+          <wp:inline distT="0" distB="0" distL="0" distR="0" wp14:anchorId="30E85A21" wp14:editId="7C9B4144">
+            <wp:extent cx="5497830" cy="2912206"/>
+            <wp:effectExtent l="19050" t="19050" r="26670" b="21590"/>
+            <wp:docPr id="10" name="Picture 10"/>
             <wp:cNvGraphicFramePr>
               <a:graphicFrameLocks xmlns:a="http://schemas.openxmlformats.org/drawingml/2006/main" noChangeAspect="1"/>
             </wp:cNvGraphicFramePr>
@@ -1320,7 +1467,7 @@
                   <pic:spPr>
                     <a:xfrm>
                       <a:off x="0" y="0"/>
-                      <a:ext cx="4996895" cy="2809152"/>
+                      <a:ext cx="5503464" cy="2915190"/>
                     </a:xfrm>
                     <a:prstGeom prst="rect">
                       <a:avLst/>
@@ -1352,20 +1499,29 @@
         <w:t>:</w:t>
       </w:r>
       <w:r>
-        <w:t xml:space="preserve"> ~82% Test coverage</w:t>
+        <w:t xml:space="preserve"> ~</w:t>
+      </w:r>
+      <w:r>
+        <w:rPr>
+          <w:highlight w:val="green"/>
+        </w:rPr>
+        <w:t>9</w:t>
+      </w:r>
+      <w:r>
+        <w:rPr>
+          <w:highlight w:val="green"/>
+        </w:rPr>
+        <w:t>2% Test coverage</w:t>
       </w:r>
     </w:p>
     <w:p/>
     <w:p>
       <w:r>
-        <w:rPr>
-          <w:noProof/>
-        </w:rPr>
         <w:drawing>
-          <wp:inline distT="0" distB="0" distL="0" distR="0" wp14:anchorId="232F712B" wp14:editId="3A4FA6C7">
-            <wp:extent cx="5943600" cy="3341370"/>
-            <wp:effectExtent l="19050" t="19050" r="19050" b="11430"/>
-            <wp:docPr id="8" name="Picture 8"/>
+          <wp:inline distT="0" distB="0" distL="0" distR="0" wp14:anchorId="13E38F4B" wp14:editId="55FB61E9">
+            <wp:extent cx="5676900" cy="3029500"/>
+            <wp:effectExtent l="19050" t="19050" r="19050" b="19050"/>
+            <wp:docPr id="9" name="Picture 9"/>
             <wp:cNvGraphicFramePr>
               <a:graphicFrameLocks xmlns:a="http://schemas.openxmlformats.org/drawingml/2006/main" noChangeAspect="1"/>
             </wp:cNvGraphicFramePr>
@@ -1385,7 +1541,7 @@
                   <pic:spPr>
                     <a:xfrm>
                       <a:off x="0" y="0"/>
-                      <a:ext cx="5943600" cy="3341370"/>
+                      <a:ext cx="5697797" cy="3040652"/>
                     </a:xfrm>
                     <a:prstGeom prst="rect">
                       <a:avLst/>
@@ -1415,6 +1571,16 @@
     </w:p>
     <w:p>
       <w:pPr>
+        <w:rPr>
+          <w:bCs/>
+          <w:noProof/>
+          <w:sz w:val="20"/>
+          <w:szCs w:val="20"/>
+        </w:rPr>
+      </w:pPr>
+    </w:p>
+    <w:p>
+      <w:pPr>
         <w:pStyle w:val="Heading1"/>
         <w:numPr>
           <w:ilvl w:val="0"/>
@@ -1427,7 +1593,7 @@
           <w:color w:val="auto"/>
         </w:rPr>
       </w:pPr>
-      <w:bookmarkStart w:id="3" w:name="_Toc53959394"/>
+      <w:bookmarkStart w:id="3" w:name="_Toc54225970"/>
       <w:r>
         <w:rPr>
           <w:rFonts w:ascii="Times New Roman" w:hAnsi="Times New Roman" w:cs="Times New Roman"/>
@@ -1436,9 +1602,8 @@
           <w:color w:val="auto"/>
         </w:rPr>
         <w:lastRenderedPageBreak/>
-        <w:t>Login Screen</w:t>
-      </w:r>
-      <w:bookmarkEnd w:id="3"/>
+        <w:t xml:space="preserve">Registration </w:t>
+      </w:r>
       <w:r>
         <w:rPr>
           <w:rFonts w:ascii="Times New Roman" w:hAnsi="Times New Roman" w:cs="Times New Roman"/>
@@ -1446,69 +1611,56 @@
           <w:noProof/>
           <w:color w:val="auto"/>
         </w:rPr>
+        <w:t xml:space="preserve"> Screen</w:t>
+      </w:r>
+      <w:bookmarkEnd w:id="3"/>
+      <w:r>
+        <w:rPr>
+          <w:rFonts w:ascii="Times New Roman" w:hAnsi="Times New Roman" w:cs="Times New Roman"/>
+          <w:b/>
+          <w:noProof/>
+          <w:color w:val="auto"/>
+        </w:rPr>
         <w:t xml:space="preserve"> </w:t>
       </w:r>
     </w:p>
-    <w:p>
-      <w:pPr>
-        <w:rPr>
-          <w:bCs/>
-          <w:noProof/>
-          <w:sz w:val="20"/>
-          <w:szCs w:val="20"/>
-        </w:rPr>
-      </w:pPr>
-    </w:p>
+    <w:p/>
     <w:p>
       <w:pPr>
         <w:pStyle w:val="ListParagraph"/>
         <w:numPr>
           <w:ilvl w:val="0"/>
-          <w:numId w:val="3"/>
+          <w:numId w:val="9"/>
         </w:numPr>
-        <w:rPr>
-          <w:bCs/>
-          <w:noProof/>
-          <w:szCs w:val="20"/>
-        </w:rPr>
-      </w:pPr>
-      <w:r>
-        <w:rPr>
-          <w:bCs/>
-          <w:noProof/>
-          <w:szCs w:val="20"/>
-        </w:rPr>
-        <w:t>Initial login Screen:</w:t>
+      </w:pPr>
+      <w:r>
+        <w:t>Click on Register here to go to registration page</w:t>
       </w:r>
     </w:p>
     <w:p>
       <w:pPr>
         <w:pStyle w:val="ListParagraph"/>
-        <w:rPr>
-          <w:bCs/>
-          <w:noProof/>
-          <w:szCs w:val="20"/>
-        </w:rPr>
-      </w:pPr>
-    </w:p>
-    <w:p>
-      <w:pPr>
-        <w:jc w:val="center"/>
-        <w:rPr>
-          <w:bCs/>
-          <w:noProof/>
-          <w:sz w:val="20"/>
-          <w:szCs w:val="20"/>
-        </w:rPr>
-      </w:pPr>
-      <w:r>
-        <w:rPr>
-          <w:noProof/>
-        </w:rPr>
+      </w:pPr>
+    </w:p>
+    <w:p>
+      <w:r>
+        <w:t xml:space="preserve">                </w:t>
+      </w:r>
+    </w:p>
+    <w:p/>
+    <w:p/>
+    <w:p>
+      <w:r>
+        <w:t xml:space="preserve">             </w:t>
+      </w:r>
+      <w:r>
+        <w:t xml:space="preserve">  </w:t>
+      </w:r>
+      <w:r>
         <w:drawing>
-          <wp:inline distT="0" distB="0" distL="0" distR="0" wp14:anchorId="0E4DCD9A" wp14:editId="66711141">
-            <wp:extent cx="2728342" cy="3439236"/>
-            <wp:effectExtent l="19050" t="19050" r="15240" b="27940"/>
+          <wp:inline distT="0" distB="0" distL="0" distR="0" wp14:anchorId="100E1D3D" wp14:editId="28211F2C">
+            <wp:extent cx="4876800" cy="6492240"/>
+            <wp:effectExtent l="0" t="0" r="0" b="3810"/>
             <wp:docPr id="1" name="Picture 1"/>
             <wp:cNvGraphicFramePr>
               <a:graphicFrameLocks xmlns:a="http://schemas.openxmlformats.org/drawingml/2006/main" noChangeAspect="1"/>
@@ -1529,7 +1681,70 @@
                   <pic:spPr>
                     <a:xfrm>
                       <a:off x="0" y="0"/>
-                      <a:ext cx="2759182" cy="3478112"/>
+                      <a:ext cx="4906430" cy="6531685"/>
+                    </a:xfrm>
+                    <a:prstGeom prst="rect">
+                      <a:avLst/>
+                    </a:prstGeom>
+                  </pic:spPr>
+                </pic:pic>
+              </a:graphicData>
+            </a:graphic>
+          </wp:inline>
+        </w:drawing>
+      </w:r>
+    </w:p>
+    <w:p/>
+    <w:p/>
+    <w:p/>
+    <w:p/>
+    <w:p>
+      <w:pPr>
+        <w:pStyle w:val="ListParagraph"/>
+        <w:numPr>
+          <w:ilvl w:val="0"/>
+          <w:numId w:val="9"/>
+        </w:numPr>
+      </w:pPr>
+      <w:r>
+        <w:t xml:space="preserve">Validations on Registration screen               </w:t>
+      </w:r>
+    </w:p>
+    <w:p/>
+    <w:p/>
+    <w:p/>
+    <w:p/>
+    <w:p/>
+    <w:p>
+      <w:pPr>
+        <w:jc w:val="center"/>
+      </w:pPr>
+      <w:r>
+        <w:drawing>
+          <wp:inline distT="0" distB="0" distL="0" distR="0" wp14:anchorId="42286241" wp14:editId="146254E9">
+            <wp:extent cx="2811145" cy="5488064"/>
+            <wp:effectExtent l="19050" t="19050" r="27305" b="17780"/>
+            <wp:docPr id="15" name="Picture 15"/>
+            <wp:cNvGraphicFramePr>
+              <a:graphicFrameLocks xmlns:a="http://schemas.openxmlformats.org/drawingml/2006/main" noChangeAspect="1"/>
+            </wp:cNvGraphicFramePr>
+            <a:graphic xmlns:a="http://schemas.openxmlformats.org/drawingml/2006/main">
+              <a:graphicData uri="http://schemas.openxmlformats.org/drawingml/2006/picture">
+                <pic:pic xmlns:pic="http://schemas.openxmlformats.org/drawingml/2006/picture">
+                  <pic:nvPicPr>
+                    <pic:cNvPr id="1" name=""/>
+                    <pic:cNvPicPr/>
+                  </pic:nvPicPr>
+                  <pic:blipFill>
+                    <a:blip r:embed="rId10"/>
+                    <a:stretch>
+                      <a:fillRect/>
+                    </a:stretch>
+                  </pic:blipFill>
+                  <pic:spPr>
+                    <a:xfrm>
+                      <a:off x="0" y="0"/>
+                      <a:ext cx="2878369" cy="5619301"/>
                     </a:xfrm>
                     <a:prstGeom prst="rect">
                       <a:avLst/>
@@ -1546,155 +1761,12 @@
           </wp:inline>
         </w:drawing>
       </w:r>
-    </w:p>
-    <w:p>
-      <w:pPr>
-        <w:rPr>
-          <w:bCs/>
-          <w:noProof/>
-          <w:sz w:val="20"/>
-          <w:szCs w:val="20"/>
-        </w:rPr>
-      </w:pPr>
-    </w:p>
-    <w:p>
-      <w:pPr>
-        <w:rPr>
-          <w:bCs/>
-          <w:noProof/>
-          <w:sz w:val="20"/>
-          <w:szCs w:val="20"/>
-        </w:rPr>
-      </w:pPr>
-      <w:r>
-        <w:rPr>
-          <w:bCs/>
-          <w:noProof/>
-          <w:sz w:val="20"/>
-          <w:szCs w:val="20"/>
-        </w:rPr>
-        <w:tab/>
-      </w:r>
-      <w:r>
-        <w:rPr>
-          <w:bCs/>
-          <w:noProof/>
-          <w:sz w:val="20"/>
-          <w:szCs w:val="20"/>
-        </w:rPr>
-        <w:tab/>
-      </w:r>
-      <w:r>
-        <w:rPr>
-          <w:bCs/>
-          <w:noProof/>
-          <w:sz w:val="20"/>
-          <w:szCs w:val="20"/>
-        </w:rPr>
-        <w:tab/>
-      </w:r>
-      <w:r>
-        <w:rPr>
-          <w:bCs/>
-          <w:noProof/>
-          <w:sz w:val="20"/>
-          <w:szCs w:val="20"/>
-        </w:rPr>
-        <w:tab/>
-      </w:r>
-    </w:p>
-    <w:p>
-      <w:pPr>
-        <w:pStyle w:val="ListParagraph"/>
-        <w:numPr>
-          <w:ilvl w:val="0"/>
-          <w:numId w:val="3"/>
-        </w:numPr>
-        <w:rPr>
-          <w:bCs/>
-          <w:noProof/>
-          <w:sz w:val="20"/>
-          <w:szCs w:val="20"/>
-        </w:rPr>
-      </w:pPr>
-      <w:r>
-        <w:rPr>
-          <w:bCs/>
-          <w:noProof/>
-          <w:sz w:val="20"/>
-          <w:szCs w:val="20"/>
-        </w:rPr>
-        <w:t>Input Form Validation:</w:t>
-      </w:r>
-      <w:r>
-        <w:rPr>
-          <w:bCs/>
-          <w:noProof/>
-          <w:sz w:val="20"/>
-          <w:szCs w:val="20"/>
-        </w:rPr>
-        <w:t xml:space="preserve">      </w:t>
-      </w:r>
-    </w:p>
-    <w:p>
-      <w:pPr>
-        <w:rPr>
-          <w:bCs/>
-          <w:noProof/>
-          <w:sz w:val="20"/>
-          <w:szCs w:val="20"/>
-        </w:rPr>
-      </w:pPr>
-    </w:p>
-    <w:p>
-      <w:pPr>
-        <w:rPr>
-          <w:bCs/>
-          <w:noProof/>
-          <w:sz w:val="20"/>
-          <w:szCs w:val="20"/>
-        </w:rPr>
-      </w:pPr>
-      <w:r>
-        <w:rPr>
-          <w:bCs/>
-          <w:noProof/>
-          <w:sz w:val="20"/>
-          <w:szCs w:val="20"/>
-        </w:rPr>
-        <w:t xml:space="preserve">                                                                                  </w:t>
-      </w:r>
-    </w:p>
-    <w:p>
-      <w:pPr>
-        <w:rPr>
-          <w:bCs/>
-          <w:noProof/>
-          <w:sz w:val="20"/>
-          <w:szCs w:val="20"/>
-        </w:rPr>
-      </w:pPr>
-      <w:r>
-        <w:rPr>
-          <w:bCs/>
-          <w:noProof/>
-          <w:sz w:val="20"/>
-          <w:szCs w:val="20"/>
-        </w:rPr>
-        <w:t xml:space="preserve">            </w:t>
-      </w:r>
-      <w:r>
-        <w:rPr>
-          <w:bCs/>
-          <w:noProof/>
-          <w:sz w:val="20"/>
-          <w:szCs w:val="20"/>
-        </w:rPr>
+      <w:r>
         <w:drawing>
-          <wp:inline distT="0" distB="0" distL="0" distR="0">
-            <wp:extent cx="2624610" cy="2941092"/>
-            <wp:effectExtent l="19050" t="19050" r="23495" b="12065"/>
-            <wp:docPr id="2" name="Picture 2"/>
+          <wp:inline distT="0" distB="0" distL="0" distR="0" wp14:anchorId="1C6DB90F" wp14:editId="36197382">
+            <wp:extent cx="3028950" cy="5477772"/>
+            <wp:effectExtent l="19050" t="19050" r="19050" b="27940"/>
+            <wp:docPr id="19" name="Picture 19"/>
             <wp:cNvGraphicFramePr>
               <a:graphicFrameLocks xmlns:a="http://schemas.openxmlformats.org/drawingml/2006/main" noChangeAspect="1"/>
             </wp:cNvGraphicFramePr>
@@ -1702,33 +1774,23 @@
               <a:graphicData uri="http://schemas.openxmlformats.org/drawingml/2006/picture">
                 <pic:pic xmlns:pic="http://schemas.openxmlformats.org/drawingml/2006/picture">
                   <pic:nvPicPr>
-                    <pic:cNvPr id="0" name="Picture 1"/>
-                    <pic:cNvPicPr>
-                      <a:picLocks noChangeAspect="1" noChangeArrowheads="1"/>
-                    </pic:cNvPicPr>
+                    <pic:cNvPr id="1" name=""/>
+                    <pic:cNvPicPr/>
                   </pic:nvPicPr>
                   <pic:blipFill>
-                    <a:blip r:embed="rId10">
-                      <a:extLst>
-                        <a:ext uri="{28A0092B-C50C-407E-A947-70E740481C1C}">
-                          <a14:useLocalDpi xmlns:a14="http://schemas.microsoft.com/office/drawing/2010/main" val="0"/>
-                        </a:ext>
-                      </a:extLst>
-                    </a:blip>
-                    <a:srcRect/>
+                    <a:blip r:embed="rId11"/>
                     <a:stretch>
                       <a:fillRect/>
                     </a:stretch>
                   </pic:blipFill>
-                  <pic:spPr bwMode="auto">
+                  <pic:spPr>
                     <a:xfrm>
                       <a:off x="0" y="0"/>
-                      <a:ext cx="2643904" cy="2962713"/>
+                      <a:ext cx="3036975" cy="5492285"/>
                     </a:xfrm>
                     <a:prstGeom prst="rect">
                       <a:avLst/>
                     </a:prstGeom>
-                    <a:noFill/>
                     <a:ln>
                       <a:solidFill>
                         <a:schemeClr val="accent1"/>
@@ -1741,62 +1803,12 @@
           </wp:inline>
         </w:drawing>
       </w:r>
-      <w:r>
-        <w:rPr>
-          <w:noProof/>
-        </w:rPr>
-        <w:drawing>
-          <wp:inline distT="0" distB="0" distL="0" distR="0" wp14:anchorId="35240ACA" wp14:editId="42BEC20C">
-            <wp:extent cx="2680324" cy="2967706"/>
-            <wp:effectExtent l="19050" t="19050" r="25400" b="23495"/>
-            <wp:docPr id="4" name="Picture 4"/>
-            <wp:cNvGraphicFramePr>
-              <a:graphicFrameLocks xmlns:a="http://schemas.openxmlformats.org/drawingml/2006/main" noChangeAspect="1"/>
-            </wp:cNvGraphicFramePr>
-            <a:graphic xmlns:a="http://schemas.openxmlformats.org/drawingml/2006/main">
-              <a:graphicData uri="http://schemas.openxmlformats.org/drawingml/2006/picture">
-                <pic:pic xmlns:pic="http://schemas.openxmlformats.org/drawingml/2006/picture">
-                  <pic:nvPicPr>
-                    <pic:cNvPr id="0" name="Picture 3"/>
-                    <pic:cNvPicPr>
-                      <a:picLocks noChangeAspect="1" noChangeArrowheads="1"/>
-                    </pic:cNvPicPr>
-                  </pic:nvPicPr>
-                  <pic:blipFill>
-                    <a:blip r:embed="rId11">
-                      <a:extLst>
-                        <a:ext uri="{28A0092B-C50C-407E-A947-70E740481C1C}">
-                          <a14:useLocalDpi xmlns:a14="http://schemas.microsoft.com/office/drawing/2010/main" val="0"/>
-                        </a:ext>
-                      </a:extLst>
-                    </a:blip>
-                    <a:srcRect/>
-                    <a:stretch>
-                      <a:fillRect/>
-                    </a:stretch>
-                  </pic:blipFill>
-                  <pic:spPr bwMode="auto">
-                    <a:xfrm>
-                      <a:off x="0" y="0"/>
-                      <a:ext cx="2716639" cy="3007915"/>
-                    </a:xfrm>
-                    <a:prstGeom prst="rect">
-                      <a:avLst/>
-                    </a:prstGeom>
-                    <a:noFill/>
-                    <a:ln>
-                      <a:solidFill>
-                        <a:schemeClr val="accent1"/>
-                      </a:solidFill>
-                    </a:ln>
-                  </pic:spPr>
-                </pic:pic>
-              </a:graphicData>
-            </a:graphic>
-          </wp:inline>
-        </w:drawing>
-      </w:r>
-    </w:p>
+    </w:p>
+    <w:p/>
+    <w:p/>
+    <w:p/>
+    <w:p/>
+    <w:p/>
     <w:p/>
     <w:p/>
     <w:p>
@@ -1804,32 +1816,25 @@
         <w:pStyle w:val="ListParagraph"/>
         <w:numPr>
           <w:ilvl w:val="0"/>
-          <w:numId w:val="3"/>
+          <w:numId w:val="9"/>
         </w:numPr>
       </w:pPr>
       <w:r>
-        <w:t>Username and Password Validation:</w:t>
-      </w:r>
-    </w:p>
-    <w:p>
-      <w:pPr>
-        <w:pStyle w:val="ListParagraph"/>
-      </w:pPr>
-    </w:p>
-    <w:p>
-      <w:pPr>
-        <w:pStyle w:val="ListParagraph"/>
-        <w:jc w:val="center"/>
-      </w:pPr>
-      <w:r>
-        <w:rPr>
-          <w:noProof/>
-        </w:rPr>
+        <w:lastRenderedPageBreak/>
+        <w:t>Existing Account validation with email</w:t>
+      </w:r>
+    </w:p>
+    <w:p/>
+    <w:p>
+      <w:r>
+        <w:t xml:space="preserve">                           </w:t>
+      </w:r>
+      <w:r>
         <w:drawing>
-          <wp:inline distT="0" distB="0" distL="0" distR="0" wp14:anchorId="20C28F51" wp14:editId="314B6936">
-            <wp:extent cx="2844455" cy="3316406"/>
-            <wp:effectExtent l="19050" t="19050" r="13335" b="17780"/>
-            <wp:docPr id="5" name="Picture 5"/>
+          <wp:inline distT="0" distB="0" distL="0" distR="0" wp14:anchorId="08140A82" wp14:editId="03E3C697">
+            <wp:extent cx="3848433" cy="6256562"/>
+            <wp:effectExtent l="0" t="0" r="0" b="0"/>
+            <wp:docPr id="26" name="Picture 26"/>
             <wp:cNvGraphicFramePr>
               <a:graphicFrameLocks xmlns:a="http://schemas.openxmlformats.org/drawingml/2006/main" noChangeAspect="1"/>
             </wp:cNvGraphicFramePr>
@@ -1849,16 +1854,11 @@
                   <pic:spPr>
                     <a:xfrm>
                       <a:off x="0" y="0"/>
-                      <a:ext cx="2851155" cy="3324218"/>
+                      <a:ext cx="3848433" cy="6256562"/>
                     </a:xfrm>
                     <a:prstGeom prst="rect">
                       <a:avLst/>
                     </a:prstGeom>
-                    <a:ln>
-                      <a:solidFill>
-                        <a:schemeClr val="accent1"/>
-                      </a:solidFill>
-                    </a:ln>
                   </pic:spPr>
                 </pic:pic>
               </a:graphicData>
@@ -1870,46 +1870,163 @@
     <w:p/>
     <w:p>
       <w:pPr>
+        <w:rPr>
+          <w:bCs/>
+          <w:noProof/>
+          <w:sz w:val="20"/>
+          <w:szCs w:val="20"/>
+        </w:rPr>
+      </w:pPr>
+    </w:p>
+    <w:p>
+      <w:pPr>
+        <w:rPr>
+          <w:bCs/>
+          <w:noProof/>
+          <w:sz w:val="20"/>
+          <w:szCs w:val="20"/>
+        </w:rPr>
+      </w:pPr>
+    </w:p>
+    <w:p>
+      <w:pPr>
+        <w:rPr>
+          <w:bCs/>
+          <w:noProof/>
+          <w:sz w:val="20"/>
+          <w:szCs w:val="20"/>
+        </w:rPr>
+      </w:pPr>
+    </w:p>
+    <w:p>
+      <w:pPr>
+        <w:rPr>
+          <w:bCs/>
+          <w:noProof/>
+          <w:sz w:val="20"/>
+          <w:szCs w:val="20"/>
+        </w:rPr>
+      </w:pPr>
+    </w:p>
+    <w:p>
+      <w:pPr>
+        <w:rPr>
+          <w:bCs/>
+          <w:noProof/>
+          <w:sz w:val="20"/>
+          <w:szCs w:val="20"/>
+        </w:rPr>
+      </w:pPr>
+    </w:p>
+    <w:p>
+      <w:pPr>
+        <w:rPr>
+          <w:bCs/>
+          <w:noProof/>
+          <w:sz w:val="20"/>
+          <w:szCs w:val="20"/>
+        </w:rPr>
+      </w:pPr>
+    </w:p>
+    <w:p>
+      <w:pPr>
+        <w:rPr>
+          <w:bCs/>
+          <w:noProof/>
+          <w:sz w:val="20"/>
+          <w:szCs w:val="20"/>
+        </w:rPr>
+      </w:pPr>
+    </w:p>
+    <w:p>
+      <w:pPr>
+        <w:pStyle w:val="Heading1"/>
+        <w:numPr>
+          <w:ilvl w:val="0"/>
+          <w:numId w:val="8"/>
+        </w:numPr>
+        <w:rPr>
+          <w:rFonts w:ascii="Times New Roman" w:hAnsi="Times New Roman" w:cs="Times New Roman"/>
+          <w:b/>
+          <w:noProof/>
+          <w:color w:val="auto"/>
+        </w:rPr>
+      </w:pPr>
+      <w:bookmarkStart w:id="4" w:name="_Toc54225971"/>
+      <w:r>
+        <w:rPr>
+          <w:rFonts w:ascii="Times New Roman" w:hAnsi="Times New Roman" w:cs="Times New Roman"/>
+          <w:b/>
+          <w:noProof/>
+          <w:color w:val="auto"/>
+        </w:rPr>
+        <w:lastRenderedPageBreak/>
+        <w:t>Login Screen</w:t>
+      </w:r>
+      <w:bookmarkEnd w:id="4"/>
+      <w:r>
+        <w:rPr>
+          <w:rFonts w:ascii="Times New Roman" w:hAnsi="Times New Roman" w:cs="Times New Roman"/>
+          <w:b/>
+          <w:noProof/>
+          <w:color w:val="auto"/>
+        </w:rPr>
+        <w:t xml:space="preserve"> </w:t>
+      </w:r>
+    </w:p>
+    <w:p>
+      <w:pPr>
+        <w:rPr>
+          <w:bCs/>
+          <w:noProof/>
+          <w:sz w:val="20"/>
+          <w:szCs w:val="20"/>
+        </w:rPr>
+      </w:pPr>
+    </w:p>
+    <w:p>
+      <w:pPr>
         <w:pStyle w:val="ListParagraph"/>
         <w:numPr>
           <w:ilvl w:val="0"/>
           <w:numId w:val="3"/>
         </w:numPr>
-      </w:pPr>
-      <w:r>
-        <w:t>Sign out:</w:t>
-      </w:r>
-    </w:p>
-    <w:p>
-      <w:r>
-        <w:t xml:space="preserve">                        </w:t>
-      </w:r>
-    </w:p>
-    <w:p>
-      <w:pPr>
-        <w:jc w:val="center"/>
-        <w:rPr>
-          <w:noProof/>
-        </w:rPr>
-      </w:pPr>
-      <w:r>
-        <w:t xml:space="preserve">        </w:t>
-      </w:r>
-      <w:r>
-        <w:rPr>
-          <w:noProof/>
-        </w:rPr>
-        <w:t xml:space="preserve">     </w:t>
-      </w:r>
-      <w:r>
-        <w:rPr>
-          <w:noProof/>
-        </w:rPr>
+        <w:rPr>
+          <w:bCs/>
+          <w:noProof/>
+          <w:szCs w:val="20"/>
+        </w:rPr>
+      </w:pPr>
+      <w:r>
+        <w:rPr>
+          <w:bCs/>
+          <w:noProof/>
+          <w:szCs w:val="20"/>
+        </w:rPr>
+        <w:t>Initial login Screen:</w:t>
+      </w:r>
+    </w:p>
+    <w:p>
+      <w:pPr>
+        <w:pStyle w:val="ListParagraph"/>
+        <w:rPr>
+          <w:bCs/>
+          <w:noProof/>
+          <w:szCs w:val="20"/>
+        </w:rPr>
+      </w:pPr>
+      <w:r>
+        <w:t xml:space="preserve">              </w:t>
+      </w:r>
+      <w:r>
+        <w:t xml:space="preserve">          </w:t>
+      </w:r>
+      <w:r>
         <w:drawing>
-          <wp:inline distT="0" distB="0" distL="0" distR="0" wp14:anchorId="4A956207" wp14:editId="776B7033">
-            <wp:extent cx="2881853" cy="3336200"/>
-            <wp:effectExtent l="19050" t="19050" r="13970" b="17145"/>
-            <wp:docPr id="6" name="Picture 6"/>
+          <wp:inline distT="0" distB="0" distL="0" distR="0" wp14:anchorId="3E91273F" wp14:editId="63BAFB91">
+            <wp:extent cx="3200400" cy="3565246"/>
+            <wp:effectExtent l="0" t="0" r="0" b="0"/>
+            <wp:docPr id="34" name="Picture 34"/>
             <wp:cNvGraphicFramePr>
               <a:graphicFrameLocks xmlns:a="http://schemas.openxmlformats.org/drawingml/2006/main" noChangeAspect="1"/>
             </wp:cNvGraphicFramePr>
@@ -1929,7 +2046,222 @@
                   <pic:spPr>
                     <a:xfrm>
                       <a:off x="0" y="0"/>
-                      <a:ext cx="2892500" cy="3348525"/>
+                      <a:ext cx="3216033" cy="3582661"/>
+                    </a:xfrm>
+                    <a:prstGeom prst="rect">
+                      <a:avLst/>
+                    </a:prstGeom>
+                  </pic:spPr>
+                </pic:pic>
+              </a:graphicData>
+            </a:graphic>
+          </wp:inline>
+        </w:drawing>
+      </w:r>
+    </w:p>
+    <w:p>
+      <w:pPr>
+        <w:pStyle w:val="ListParagraph"/>
+        <w:rPr>
+          <w:bCs/>
+          <w:noProof/>
+          <w:szCs w:val="20"/>
+        </w:rPr>
+      </w:pPr>
+    </w:p>
+    <w:p>
+      <w:pPr>
+        <w:jc w:val="center"/>
+        <w:rPr>
+          <w:bCs/>
+          <w:noProof/>
+          <w:sz w:val="20"/>
+          <w:szCs w:val="20"/>
+        </w:rPr>
+      </w:pPr>
+      <w:r>
+        <w:rPr>
+          <w:noProof/>
+        </w:rPr>
+        <w:t xml:space="preserve">     </w:t>
+      </w:r>
+    </w:p>
+    <w:p>
+      <w:pPr>
+        <w:rPr>
+          <w:bCs/>
+          <w:noProof/>
+          <w:sz w:val="20"/>
+          <w:szCs w:val="20"/>
+        </w:rPr>
+      </w:pPr>
+    </w:p>
+    <w:p>
+      <w:pPr>
+        <w:rPr>
+          <w:bCs/>
+          <w:noProof/>
+          <w:sz w:val="20"/>
+          <w:szCs w:val="20"/>
+        </w:rPr>
+      </w:pPr>
+      <w:r>
+        <w:rPr>
+          <w:bCs/>
+          <w:noProof/>
+          <w:sz w:val="20"/>
+          <w:szCs w:val="20"/>
+        </w:rPr>
+        <w:tab/>
+      </w:r>
+      <w:r>
+        <w:rPr>
+          <w:bCs/>
+          <w:noProof/>
+          <w:sz w:val="20"/>
+          <w:szCs w:val="20"/>
+        </w:rPr>
+        <w:tab/>
+      </w:r>
+      <w:r>
+        <w:rPr>
+          <w:bCs/>
+          <w:noProof/>
+          <w:sz w:val="20"/>
+          <w:szCs w:val="20"/>
+        </w:rPr>
+        <w:tab/>
+      </w:r>
+      <w:r>
+        <w:rPr>
+          <w:bCs/>
+          <w:noProof/>
+          <w:sz w:val="20"/>
+          <w:szCs w:val="20"/>
+        </w:rPr>
+        <w:tab/>
+      </w:r>
+    </w:p>
+    <w:p>
+      <w:pPr>
+        <w:pStyle w:val="ListParagraph"/>
+        <w:numPr>
+          <w:ilvl w:val="0"/>
+          <w:numId w:val="3"/>
+        </w:numPr>
+        <w:rPr>
+          <w:bCs/>
+          <w:noProof/>
+          <w:sz w:val="20"/>
+          <w:szCs w:val="20"/>
+        </w:rPr>
+      </w:pPr>
+      <w:r>
+        <w:rPr>
+          <w:bCs/>
+          <w:noProof/>
+          <w:sz w:val="20"/>
+          <w:szCs w:val="20"/>
+        </w:rPr>
+        <w:t>Input Form Validation</w:t>
+      </w:r>
+      <w:r>
+        <w:rPr>
+          <w:bCs/>
+          <w:noProof/>
+          <w:sz w:val="20"/>
+          <w:szCs w:val="20"/>
+        </w:rPr>
+        <w:t xml:space="preserve">  </w:t>
+      </w:r>
+      <w:r>
+        <w:rPr>
+          <w:bCs/>
+          <w:noProof/>
+          <w:sz w:val="20"/>
+          <w:szCs w:val="20"/>
+        </w:rPr>
+        <w:t>for username and password</w:t>
+      </w:r>
+      <w:r>
+        <w:rPr>
+          <w:bCs/>
+          <w:noProof/>
+          <w:sz w:val="20"/>
+          <w:szCs w:val="20"/>
+        </w:rPr>
+        <w:t xml:space="preserve">                      </w:t>
+      </w:r>
+    </w:p>
+    <w:p>
+      <w:pPr>
+        <w:rPr>
+          <w:bCs/>
+          <w:noProof/>
+          <w:sz w:val="20"/>
+          <w:szCs w:val="20"/>
+        </w:rPr>
+      </w:pPr>
+      <w:r>
+        <w:rPr>
+          <w:bCs/>
+          <w:noProof/>
+          <w:sz w:val="20"/>
+          <w:szCs w:val="20"/>
+        </w:rPr>
+        <w:t xml:space="preserve">     </w:t>
+      </w:r>
+    </w:p>
+    <w:p>
+      <w:pPr>
+        <w:rPr>
+          <w:bCs/>
+          <w:noProof/>
+          <w:sz w:val="20"/>
+          <w:szCs w:val="20"/>
+        </w:rPr>
+      </w:pPr>
+      <w:r>
+        <w:rPr>
+          <w:bCs/>
+          <w:noProof/>
+          <w:sz w:val="20"/>
+          <w:szCs w:val="20"/>
+        </w:rPr>
+        <w:t xml:space="preserve">            </w:t>
+      </w:r>
+      <w:r>
+        <w:rPr>
+          <w:bCs/>
+          <w:noProof/>
+          <w:sz w:val="20"/>
+          <w:szCs w:val="20"/>
+        </w:rPr>
+        <w:drawing>
+          <wp:inline distT="0" distB="0" distL="0" distR="0" wp14:anchorId="5D575B16" wp14:editId="3851F690">
+            <wp:extent cx="2640076" cy="3143250"/>
+            <wp:effectExtent l="19050" t="19050" r="27305" b="19050"/>
+            <wp:docPr id="35" name="Picture 35"/>
+            <wp:cNvGraphicFramePr>
+              <a:graphicFrameLocks xmlns:a="http://schemas.openxmlformats.org/drawingml/2006/main" noChangeAspect="1"/>
+            </wp:cNvGraphicFramePr>
+            <a:graphic xmlns:a="http://schemas.openxmlformats.org/drawingml/2006/main">
+              <a:graphicData uri="http://schemas.openxmlformats.org/drawingml/2006/picture">
+                <pic:pic xmlns:pic="http://schemas.openxmlformats.org/drawingml/2006/picture">
+                  <pic:nvPicPr>
+                    <pic:cNvPr id="1" name=""/>
+                    <pic:cNvPicPr/>
+                  </pic:nvPicPr>
+                  <pic:blipFill>
+                    <a:blip r:embed="rId14"/>
+                    <a:stretch>
+                      <a:fillRect/>
+                    </a:stretch>
+                  </pic:blipFill>
+                  <pic:spPr>
+                    <a:xfrm>
+                      <a:off x="0" y="0"/>
+                      <a:ext cx="2683399" cy="3194830"/>
                     </a:xfrm>
                     <a:prstGeom prst="rect">
                       <a:avLst/>
@@ -1946,14 +2278,205 @@
           </wp:inline>
         </w:drawing>
       </w:r>
-    </w:p>
-    <w:p>
-      <w:pPr>
+      <w:r>
+        <w:rPr>
+          <w:bCs/>
+          <w:noProof/>
+          <w:sz w:val="20"/>
+          <w:szCs w:val="20"/>
+        </w:rPr>
+        <w:drawing>
+          <wp:inline distT="0" distB="0" distL="0" distR="0" wp14:anchorId="6E454708" wp14:editId="4DD87B79">
+            <wp:extent cx="2811780" cy="3145573"/>
+            <wp:effectExtent l="19050" t="19050" r="26670" b="17145"/>
+            <wp:docPr id="36" name="Picture 36"/>
+            <wp:cNvGraphicFramePr>
+              <a:graphicFrameLocks xmlns:a="http://schemas.openxmlformats.org/drawingml/2006/main" noChangeAspect="1"/>
+            </wp:cNvGraphicFramePr>
+            <a:graphic xmlns:a="http://schemas.openxmlformats.org/drawingml/2006/main">
+              <a:graphicData uri="http://schemas.openxmlformats.org/drawingml/2006/picture">
+                <pic:pic xmlns:pic="http://schemas.openxmlformats.org/drawingml/2006/picture">
+                  <pic:nvPicPr>
+                    <pic:cNvPr id="1" name=""/>
+                    <pic:cNvPicPr/>
+                  </pic:nvPicPr>
+                  <pic:blipFill>
+                    <a:blip r:embed="rId15"/>
+                    <a:stretch>
+                      <a:fillRect/>
+                    </a:stretch>
+                  </pic:blipFill>
+                  <pic:spPr>
+                    <a:xfrm>
+                      <a:off x="0" y="0"/>
+                      <a:ext cx="2827383" cy="3163028"/>
+                    </a:xfrm>
+                    <a:prstGeom prst="rect">
+                      <a:avLst/>
+                    </a:prstGeom>
+                    <a:ln>
+                      <a:solidFill>
+                        <a:schemeClr val="accent1"/>
+                      </a:solidFill>
+                    </a:ln>
+                  </pic:spPr>
+                </pic:pic>
+              </a:graphicData>
+            </a:graphic>
+          </wp:inline>
+        </w:drawing>
+      </w:r>
+    </w:p>
+    <w:p/>
+    <w:p/>
+    <w:p>
+      <w:pPr>
+        <w:pStyle w:val="ListParagraph"/>
+        <w:numPr>
+          <w:ilvl w:val="0"/>
+          <w:numId w:val="3"/>
+        </w:numPr>
+      </w:pPr>
+      <w:r>
+        <w:t>User</w:t>
+      </w:r>
+      <w:r>
+        <w:t xml:space="preserve"> </w:t>
+      </w:r>
+      <w:r>
+        <w:t>Validation:</w:t>
+      </w:r>
+    </w:p>
+    <w:p>
+      <w:pPr>
+        <w:pStyle w:val="ListParagraph"/>
+      </w:pPr>
+    </w:p>
+    <w:p>
+      <w:pPr>
+        <w:pStyle w:val="ListParagraph"/>
         <w:jc w:val="center"/>
-        <w:rPr>
-          <w:noProof/>
-        </w:rPr>
-      </w:pPr>
+      </w:pPr>
+      <w:r>
+        <w:rPr>
+          <w:noProof/>
+        </w:rPr>
+        <w:drawing>
+          <wp:inline distT="0" distB="0" distL="0" distR="0" wp14:anchorId="071ED919" wp14:editId="4050945F">
+            <wp:extent cx="2750470" cy="3497580"/>
+            <wp:effectExtent l="19050" t="19050" r="12065" b="26670"/>
+            <wp:docPr id="37" name="Picture 37"/>
+            <wp:cNvGraphicFramePr>
+              <a:graphicFrameLocks xmlns:a="http://schemas.openxmlformats.org/drawingml/2006/main" noChangeAspect="1"/>
+            </wp:cNvGraphicFramePr>
+            <a:graphic xmlns:a="http://schemas.openxmlformats.org/drawingml/2006/main">
+              <a:graphicData uri="http://schemas.openxmlformats.org/drawingml/2006/picture">
+                <pic:pic xmlns:pic="http://schemas.openxmlformats.org/drawingml/2006/picture">
+                  <pic:nvPicPr>
+                    <pic:cNvPr id="1" name=""/>
+                    <pic:cNvPicPr/>
+                  </pic:nvPicPr>
+                  <pic:blipFill>
+                    <a:blip r:embed="rId16"/>
+                    <a:stretch>
+                      <a:fillRect/>
+                    </a:stretch>
+                  </pic:blipFill>
+                  <pic:spPr>
+                    <a:xfrm>
+                      <a:off x="0" y="0"/>
+                      <a:ext cx="2761265" cy="3511307"/>
+                    </a:xfrm>
+                    <a:prstGeom prst="rect">
+                      <a:avLst/>
+                    </a:prstGeom>
+                    <a:ln>
+                      <a:solidFill>
+                        <a:schemeClr val="accent1"/>
+                      </a:solidFill>
+                    </a:ln>
+                  </pic:spPr>
+                </pic:pic>
+              </a:graphicData>
+            </a:graphic>
+          </wp:inline>
+        </w:drawing>
+      </w:r>
+    </w:p>
+    <w:p/>
+    <w:p>
+      <w:pPr>
+        <w:pStyle w:val="ListParagraph"/>
+        <w:numPr>
+          <w:ilvl w:val="0"/>
+          <w:numId w:val="3"/>
+        </w:numPr>
+      </w:pPr>
+      <w:r>
+        <w:t>Sign out</w:t>
+      </w:r>
+    </w:p>
+    <w:p>
+      <w:pPr>
+        <w:jc w:val="center"/>
+        <w:rPr>
+          <w:noProof/>
+        </w:rPr>
+      </w:pPr>
+      <w:r>
+        <w:t xml:space="preserve">        </w:t>
+      </w:r>
+      <w:r>
+        <w:rPr>
+          <w:noProof/>
+        </w:rPr>
+        <w:t xml:space="preserve">     </w:t>
+      </w:r>
+      <w:r>
+        <w:rPr>
+          <w:noProof/>
+        </w:rPr>
+        <w:drawing>
+          <wp:inline distT="0" distB="0" distL="0" distR="0" wp14:anchorId="217A4D5F" wp14:editId="23DF72D3">
+            <wp:extent cx="2743200" cy="3510413"/>
+            <wp:effectExtent l="19050" t="19050" r="19050" b="13970"/>
+            <wp:docPr id="38" name="Picture 38"/>
+            <wp:cNvGraphicFramePr>
+              <a:graphicFrameLocks xmlns:a="http://schemas.openxmlformats.org/drawingml/2006/main" noChangeAspect="1"/>
+            </wp:cNvGraphicFramePr>
+            <a:graphic xmlns:a="http://schemas.openxmlformats.org/drawingml/2006/main">
+              <a:graphicData uri="http://schemas.openxmlformats.org/drawingml/2006/picture">
+                <pic:pic xmlns:pic="http://schemas.openxmlformats.org/drawingml/2006/picture">
+                  <pic:nvPicPr>
+                    <pic:cNvPr id="1" name=""/>
+                    <pic:cNvPicPr/>
+                  </pic:nvPicPr>
+                  <pic:blipFill>
+                    <a:blip r:embed="rId17"/>
+                    <a:stretch>
+                      <a:fillRect/>
+                    </a:stretch>
+                  </pic:blipFill>
+                  <pic:spPr>
+                    <a:xfrm>
+                      <a:off x="0" y="0"/>
+                      <a:ext cx="2761260" cy="3533524"/>
+                    </a:xfrm>
+                    <a:prstGeom prst="rect">
+                      <a:avLst/>
+                    </a:prstGeom>
+                    <a:ln>
+                      <a:solidFill>
+                        <a:schemeClr val="accent1"/>
+                      </a:solidFill>
+                    </a:ln>
+                  </pic:spPr>
+                </pic:pic>
+              </a:graphicData>
+            </a:graphic>
+          </wp:inline>
+        </w:drawing>
+      </w:r>
     </w:p>
     <w:p>
       <w:pPr>
@@ -1973,7 +2496,7 @@
           <w:color w:val="auto"/>
         </w:rPr>
       </w:pPr>
-      <w:bookmarkStart w:id="4" w:name="_Toc53959395"/>
+      <w:bookmarkStart w:id="5" w:name="_Toc54225972"/>
       <w:r>
         <w:rPr>
           <w:rFonts w:ascii="Times New Roman" w:hAnsi="Times New Roman" w:cs="Times New Roman"/>
@@ -1981,7 +2504,6 @@
           <w:noProof/>
           <w:color w:val="auto"/>
         </w:rPr>
-        <w:lastRenderedPageBreak/>
         <w:t xml:space="preserve">2.0  </w:t>
       </w:r>
       <w:r>
@@ -2002,7 +2524,7 @@
         </w:rPr>
         <w:t xml:space="preserve"> Screens</w:t>
       </w:r>
-      <w:bookmarkEnd w:id="4"/>
+      <w:bookmarkEnd w:id="5"/>
     </w:p>
     <w:p>
       <w:pPr>
@@ -2042,7 +2564,7 @@
           <w:noProof/>
         </w:rPr>
         <w:drawing>
-          <wp:inline distT="0" distB="0" distL="0" distR="0" wp14:anchorId="09C0038E" wp14:editId="029B4EE3">
+          <wp:inline distT="0" distB="0" distL="0" distR="0" wp14:anchorId="3ACA7A78" wp14:editId="04C92ACF">
             <wp:extent cx="3152633" cy="3550200"/>
             <wp:effectExtent l="19050" t="19050" r="10160" b="12700"/>
             <wp:docPr id="7" name="Picture 7"/>
@@ -2057,7 +2579,7 @@
                     <pic:cNvPicPr/>
                   </pic:nvPicPr>
                   <pic:blipFill>
-                    <a:blip r:embed="rId14"/>
+                    <a:blip r:embed="rId18"/>
                     <a:stretch>
                       <a:fillRect/>
                     </a:stretch>
@@ -2109,7 +2631,7 @@
           <w:noProof/>
         </w:rPr>
         <w:drawing>
-          <wp:inline distT="0" distB="0" distL="0" distR="0" wp14:anchorId="171403D4" wp14:editId="7F31D415">
+          <wp:inline distT="0" distB="0" distL="0" distR="0" wp14:anchorId="347BF92D" wp14:editId="1313131C">
             <wp:extent cx="5943600" cy="2706370"/>
             <wp:effectExtent l="19050" t="19050" r="19050" b="17780"/>
             <wp:docPr id="29" name="Picture 29"/>
@@ -2124,7 +2646,7 @@
                     <pic:cNvPicPr/>
                   </pic:nvPicPr>
                   <pic:blipFill>
-                    <a:blip r:embed="rId15"/>
+                    <a:blip r:embed="rId19"/>
                     <a:stretch>
                       <a:fillRect/>
                     </a:stretch>
@@ -2150,9 +2672,11 @@
         </w:drawing>
       </w:r>
     </w:p>
-    <w:p/>
-    <w:p/>
-    <w:p/>
+    <w:p>
+      <w:pPr>
+        <w:pStyle w:val="ListParagraph"/>
+      </w:pPr>
+    </w:p>
     <w:p>
       <w:pPr>
         <w:pStyle w:val="ListParagraph"/>
@@ -2177,286 +2701,10 @@
           <w:noProof/>
         </w:rPr>
         <w:drawing>
-          <wp:inline distT="0" distB="0" distL="0" distR="0" wp14:anchorId="1F7EBDD9" wp14:editId="2C9BA185">
-            <wp:extent cx="5943600" cy="2814320"/>
-            <wp:effectExtent l="19050" t="19050" r="19050" b="24130"/>
+          <wp:inline distT="0" distB="0" distL="0" distR="0" wp14:anchorId="5DD0D1E4" wp14:editId="02AB12B6">
+            <wp:extent cx="5943600" cy="3699510"/>
+            <wp:effectExtent l="19050" t="19050" r="19050" b="15240"/>
             <wp:docPr id="31" name="Picture 31"/>
-            <wp:cNvGraphicFramePr>
-              <a:graphicFrameLocks xmlns:a="http://schemas.openxmlformats.org/drawingml/2006/main" noChangeAspect="1"/>
-            </wp:cNvGraphicFramePr>
-            <a:graphic xmlns:a="http://schemas.openxmlformats.org/drawingml/2006/main">
-              <a:graphicData uri="http://schemas.openxmlformats.org/drawingml/2006/picture">
-                <pic:pic xmlns:pic="http://schemas.openxmlformats.org/drawingml/2006/picture">
-                  <pic:nvPicPr>
-                    <pic:cNvPr id="1" name=""/>
-                    <pic:cNvPicPr/>
-                  </pic:nvPicPr>
-                  <pic:blipFill>
-                    <a:blip r:embed="rId16"/>
-                    <a:stretch>
-                      <a:fillRect/>
-                    </a:stretch>
-                  </pic:blipFill>
-                  <pic:spPr>
-                    <a:xfrm>
-                      <a:off x="0" y="0"/>
-                      <a:ext cx="5943600" cy="2814320"/>
-                    </a:xfrm>
-                    <a:prstGeom prst="rect">
-                      <a:avLst/>
-                    </a:prstGeom>
-                    <a:ln>
-                      <a:solidFill>
-                        <a:schemeClr val="accent1"/>
-                      </a:solidFill>
-                    </a:ln>
-                  </pic:spPr>
-                </pic:pic>
-              </a:graphicData>
-            </a:graphic>
-          </wp:inline>
-        </w:drawing>
-      </w:r>
-    </w:p>
-    <w:p/>
-    <w:p/>
-    <w:p>
-      <w:pPr>
-        <w:pStyle w:val="ListParagraph"/>
-        <w:numPr>
-          <w:ilvl w:val="0"/>
-          <w:numId w:val="4"/>
-        </w:numPr>
-      </w:pPr>
-      <w:r>
-        <w:t>Delete Feedback by Admin:</w:t>
-      </w:r>
-    </w:p>
-    <w:p>
-      <w:r>
-        <w:t xml:space="preserve">                           </w:t>
-      </w:r>
-      <w:r>
-        <w:rPr>
-          <w:noProof/>
-        </w:rPr>
-        <w:drawing>
-          <wp:inline distT="0" distB="0" distL="0" distR="0" wp14:anchorId="6681AAA5" wp14:editId="177C5BED">
-            <wp:extent cx="3514298" cy="1284964"/>
-            <wp:effectExtent l="19050" t="19050" r="10160" b="10795"/>
-            <wp:docPr id="27" name="Picture 27"/>
-            <wp:cNvGraphicFramePr>
-              <a:graphicFrameLocks xmlns:a="http://schemas.openxmlformats.org/drawingml/2006/main" noChangeAspect="1"/>
-            </wp:cNvGraphicFramePr>
-            <a:graphic xmlns:a="http://schemas.openxmlformats.org/drawingml/2006/main">
-              <a:graphicData uri="http://schemas.openxmlformats.org/drawingml/2006/picture">
-                <pic:pic xmlns:pic="http://schemas.openxmlformats.org/drawingml/2006/picture">
-                  <pic:nvPicPr>
-                    <pic:cNvPr id="1" name=""/>
-                    <pic:cNvPicPr/>
-                  </pic:nvPicPr>
-                  <pic:blipFill>
-                    <a:blip r:embed="rId17"/>
-                    <a:stretch>
-                      <a:fillRect/>
-                    </a:stretch>
-                  </pic:blipFill>
-                  <pic:spPr>
-                    <a:xfrm>
-                      <a:off x="0" y="0"/>
-                      <a:ext cx="3532255" cy="1291530"/>
-                    </a:xfrm>
-                    <a:prstGeom prst="rect">
-                      <a:avLst/>
-                    </a:prstGeom>
-                    <a:ln>
-                      <a:solidFill>
-                        <a:schemeClr val="accent1"/>
-                      </a:solidFill>
-                    </a:ln>
-                  </pic:spPr>
-                </pic:pic>
-              </a:graphicData>
-            </a:graphic>
-          </wp:inline>
-        </w:drawing>
-      </w:r>
-    </w:p>
-    <w:p/>
-    <w:p/>
-    <w:p>
-      <w:pPr>
-        <w:pStyle w:val="ListParagraph"/>
-        <w:numPr>
-          <w:ilvl w:val="0"/>
-          <w:numId w:val="4"/>
-        </w:numPr>
-      </w:pPr>
-      <w:r>
-        <w:t>After Deleting the Feedback:</w:t>
-      </w:r>
-    </w:p>
-    <w:p>
-      <w:r>
-        <w:rPr>
-          <w:noProof/>
-        </w:rPr>
-        <w:drawing>
-          <wp:inline distT="0" distB="0" distL="0" distR="0" wp14:anchorId="6B6D4499" wp14:editId="39E1F38B">
-            <wp:extent cx="5943600" cy="2435860"/>
-            <wp:effectExtent l="19050" t="19050" r="19050" b="21590"/>
-            <wp:docPr id="32" name="Picture 32"/>
-            <wp:cNvGraphicFramePr>
-              <a:graphicFrameLocks xmlns:a="http://schemas.openxmlformats.org/drawingml/2006/main" noChangeAspect="1"/>
-            </wp:cNvGraphicFramePr>
-            <a:graphic xmlns:a="http://schemas.openxmlformats.org/drawingml/2006/main">
-              <a:graphicData uri="http://schemas.openxmlformats.org/drawingml/2006/picture">
-                <pic:pic xmlns:pic="http://schemas.openxmlformats.org/drawingml/2006/picture">
-                  <pic:nvPicPr>
-                    <pic:cNvPr id="1" name=""/>
-                    <pic:cNvPicPr/>
-                  </pic:nvPicPr>
-                  <pic:blipFill>
-                    <a:blip r:embed="rId18"/>
-                    <a:stretch>
-                      <a:fillRect/>
-                    </a:stretch>
-                  </pic:blipFill>
-                  <pic:spPr>
-                    <a:xfrm>
-                      <a:off x="0" y="0"/>
-                      <a:ext cx="5943600" cy="2435860"/>
-                    </a:xfrm>
-                    <a:prstGeom prst="rect">
-                      <a:avLst/>
-                    </a:prstGeom>
-                    <a:ln>
-                      <a:solidFill>
-                        <a:schemeClr val="accent1"/>
-                      </a:solidFill>
-                    </a:ln>
-                  </pic:spPr>
-                </pic:pic>
-              </a:graphicData>
-            </a:graphic>
-          </wp:inline>
-        </w:drawing>
-      </w:r>
-    </w:p>
-    <w:p/>
-    <w:p/>
-    <w:p>
-      <w:pPr>
-        <w:pStyle w:val="ListParagraph"/>
-        <w:numPr>
-          <w:ilvl w:val="0"/>
-          <w:numId w:val="4"/>
-        </w:numPr>
-        <w:rPr>
-          <w:noProof/>
-        </w:rPr>
-      </w:pPr>
-      <w:r>
-        <w:t>Edit Feedback by Admin:</w:t>
-      </w:r>
-      <w:r>
-        <w:rPr>
-          <w:noProof/>
-        </w:rPr>
-        <w:t xml:space="preserve">         </w:t>
-      </w:r>
-    </w:p>
-    <w:p>
-      <w:pPr>
-        <w:pStyle w:val="ListParagraph"/>
-        <w:rPr>
-          <w:noProof/>
-        </w:rPr>
-      </w:pPr>
-    </w:p>
-    <w:p>
-      <w:pPr>
-        <w:pStyle w:val="ListParagraph"/>
-        <w:jc w:val="center"/>
-      </w:pPr>
-      <w:r>
-        <w:rPr>
-          <w:noProof/>
-        </w:rPr>
-        <w:drawing>
-          <wp:inline distT="0" distB="0" distL="0" distR="0" wp14:anchorId="4FDECB3C" wp14:editId="1CA15282">
-            <wp:extent cx="4276725" cy="1733550"/>
-            <wp:effectExtent l="19050" t="19050" r="28575" b="19050"/>
-            <wp:docPr id="28" name="Picture 28"/>
-            <wp:cNvGraphicFramePr>
-              <a:graphicFrameLocks xmlns:a="http://schemas.openxmlformats.org/drawingml/2006/main" noChangeAspect="1"/>
-            </wp:cNvGraphicFramePr>
-            <a:graphic xmlns:a="http://schemas.openxmlformats.org/drawingml/2006/main">
-              <a:graphicData uri="http://schemas.openxmlformats.org/drawingml/2006/picture">
-                <pic:pic xmlns:pic="http://schemas.openxmlformats.org/drawingml/2006/picture">
-                  <pic:nvPicPr>
-                    <pic:cNvPr id="1" name=""/>
-                    <pic:cNvPicPr/>
-                  </pic:nvPicPr>
-                  <pic:blipFill>
-                    <a:blip r:embed="rId19"/>
-                    <a:stretch>
-                      <a:fillRect/>
-                    </a:stretch>
-                  </pic:blipFill>
-                  <pic:spPr>
-                    <a:xfrm>
-                      <a:off x="0" y="0"/>
-                      <a:ext cx="4276725" cy="1733550"/>
-                    </a:xfrm>
-                    <a:prstGeom prst="rect">
-                      <a:avLst/>
-                    </a:prstGeom>
-                    <a:ln>
-                      <a:solidFill>
-                        <a:schemeClr val="accent1"/>
-                      </a:solidFill>
-                    </a:ln>
-                  </pic:spPr>
-                </pic:pic>
-              </a:graphicData>
-            </a:graphic>
-          </wp:inline>
-        </w:drawing>
-      </w:r>
-    </w:p>
-    <w:p/>
-    <w:p>
-      <w:pPr>
-        <w:pStyle w:val="ListParagraph"/>
-        <w:numPr>
-          <w:ilvl w:val="0"/>
-          <w:numId w:val="4"/>
-        </w:numPr>
-      </w:pPr>
-      <w:r>
-        <w:t>Edit feedback form for Admin:</w:t>
-      </w:r>
-    </w:p>
-    <w:p>
-      <w:pPr>
-        <w:pStyle w:val="ListParagraph"/>
-      </w:pPr>
-    </w:p>
-    <w:p>
-      <w:pPr>
-        <w:pStyle w:val="ListParagraph"/>
-        <w:jc w:val="center"/>
-      </w:pPr>
-      <w:r>
-        <w:rPr>
-          <w:noProof/>
-        </w:rPr>
-        <w:drawing>
-          <wp:inline distT="0" distB="0" distL="0" distR="0" wp14:anchorId="19A22D3A" wp14:editId="1CB77985">
-            <wp:extent cx="3156228" cy="3684896"/>
-            <wp:effectExtent l="0" t="0" r="6350" b="0"/>
-            <wp:docPr id="13" name="Picture 13"/>
             <wp:cNvGraphicFramePr>
               <a:graphicFrameLocks xmlns:a="http://schemas.openxmlformats.org/drawingml/2006/main" noChangeAspect="1"/>
             </wp:cNvGraphicFramePr>
@@ -2476,11 +2724,16 @@
                   <pic:spPr>
                     <a:xfrm>
                       <a:off x="0" y="0"/>
-                      <a:ext cx="3162242" cy="3691917"/>
+                      <a:ext cx="5943600" cy="3699510"/>
                     </a:xfrm>
                     <a:prstGeom prst="rect">
                       <a:avLst/>
                     </a:prstGeom>
+                    <a:ln>
+                      <a:solidFill>
+                        <a:schemeClr val="accent1"/>
+                      </a:solidFill>
+                    </a:ln>
                   </pic:spPr>
                 </pic:pic>
               </a:graphicData>
@@ -2488,114 +2741,44 @@
           </wp:inline>
         </w:drawing>
       </w:r>
-    </w:p>
-    <w:p>
-      <w:pPr>
-        <w:pStyle w:val="ListParagraph"/>
-        <w:jc w:val="center"/>
-      </w:pPr>
-    </w:p>
-    <w:p>
-      <w:pPr>
-        <w:pStyle w:val="ListParagraph"/>
-        <w:jc w:val="center"/>
-      </w:pPr>
-    </w:p>
-    <w:p>
-      <w:pPr>
-        <w:pStyle w:val="ListParagraph"/>
-        <w:jc w:val="center"/>
-      </w:pPr>
-    </w:p>
-    <w:p>
-      <w:pPr>
-        <w:pStyle w:val="ListParagraph"/>
-        <w:jc w:val="center"/>
-      </w:pPr>
-    </w:p>
-    <w:p>
-      <w:pPr>
-        <w:pStyle w:val="ListParagraph"/>
-        <w:jc w:val="center"/>
-      </w:pPr>
-    </w:p>
-    <w:p>
-      <w:pPr>
-        <w:pStyle w:val="ListParagraph"/>
-        <w:jc w:val="center"/>
-      </w:pPr>
-    </w:p>
-    <w:p>
-      <w:pPr>
-        <w:pStyle w:val="ListParagraph"/>
-        <w:jc w:val="center"/>
-      </w:pPr>
-    </w:p>
-    <w:p>
-      <w:pPr>
-        <w:pStyle w:val="ListParagraph"/>
-        <w:jc w:val="center"/>
-      </w:pPr>
-    </w:p>
-    <w:p>
-      <w:pPr>
-        <w:pStyle w:val="ListParagraph"/>
-        <w:jc w:val="center"/>
-      </w:pPr>
-    </w:p>
-    <w:p>
-      <w:pPr>
-        <w:pStyle w:val="ListParagraph"/>
-        <w:jc w:val="center"/>
-      </w:pPr>
-    </w:p>
-    <w:p>
-      <w:pPr>
-        <w:pStyle w:val="Heading1"/>
-        <w:rPr>
-          <w:rFonts w:ascii="Times New Roman" w:hAnsi="Times New Roman" w:cs="Times New Roman"/>
-          <w:b/>
-          <w:color w:val="auto"/>
-        </w:rPr>
-      </w:pPr>
-      <w:bookmarkStart w:id="5" w:name="_Toc53959396"/>
-      <w:r>
-        <w:rPr>
-          <w:rFonts w:ascii="Times New Roman" w:hAnsi="Times New Roman" w:cs="Times New Roman"/>
-          <w:b/>
-          <w:color w:val="auto"/>
-        </w:rPr>
-        <w:t>3.0 User Screens</w:t>
-      </w:r>
-      <w:bookmarkEnd w:id="5"/>
-    </w:p>
+      <w:r>
+        <w:t xml:space="preserve">                           </w:t>
+      </w:r>
+    </w:p>
+    <w:p/>
     <w:p/>
     <w:p>
       <w:pPr>
         <w:pStyle w:val="ListParagraph"/>
         <w:numPr>
           <w:ilvl w:val="0"/>
-          <w:numId w:val="5"/>
+          <w:numId w:val="4"/>
         </w:numPr>
       </w:pPr>
       <w:r>
-        <w:t>Welcome User:</w:t>
-      </w:r>
-    </w:p>
-    <w:p/>
-    <w:p>
-      <w:pPr>
-        <w:jc w:val="center"/>
-      </w:pPr>
+        <w:t>After Deleting the Feedback:</w:t>
+      </w:r>
+      <w:r>
+        <w:t xml:space="preserve"> </w:t>
+      </w:r>
+      <w:r>
+        <w:rPr>
+          <w:b/>
+          <w:bCs/>
+        </w:rPr>
+        <w:t>Id no 9 entry is deleted</w:t>
+      </w:r>
+    </w:p>
+    <w:p>
       <w:r>
         <w:rPr>
           <w:noProof/>
         </w:rPr>
         <w:drawing>
-          <wp:inline distT="0" distB="0" distL="0" distR="0" wp14:anchorId="7F9F8C68" wp14:editId="348B92E3">
-            <wp:extent cx="3091218" cy="3508396"/>
-            <wp:effectExtent l="0" t="0" r="0" b="0"/>
-            <wp:docPr id="16" name="Picture 16"/>
+          <wp:inline distT="0" distB="0" distL="0" distR="0" wp14:anchorId="01DD100E" wp14:editId="25679EF6">
+            <wp:extent cx="6031230" cy="3371850"/>
+            <wp:effectExtent l="19050" t="19050" r="26670" b="19050"/>
+            <wp:docPr id="32" name="Picture 32"/>
             <wp:cNvGraphicFramePr>
               <a:graphicFrameLocks xmlns:a="http://schemas.openxmlformats.org/drawingml/2006/main" noChangeAspect="1"/>
             </wp:cNvGraphicFramePr>
@@ -2615,88 +2798,11 @@
                   <pic:spPr>
                     <a:xfrm>
                       <a:off x="0" y="0"/>
-                      <a:ext cx="3103700" cy="3522563"/>
+                      <a:ext cx="6031230" cy="3371850"/>
                     </a:xfrm>
                     <a:prstGeom prst="rect">
                       <a:avLst/>
                     </a:prstGeom>
-                  </pic:spPr>
-                </pic:pic>
-              </a:graphicData>
-            </a:graphic>
-          </wp:inline>
-        </w:drawing>
-      </w:r>
-    </w:p>
-    <w:p>
-      <w:pPr>
-        <w:jc w:val="center"/>
-      </w:pPr>
-    </w:p>
-    <w:p>
-      <w:pPr>
-        <w:pStyle w:val="ListParagraph"/>
-        <w:numPr>
-          <w:ilvl w:val="0"/>
-          <w:numId w:val="5"/>
-        </w:numPr>
-      </w:pPr>
-      <w:r>
-        <w:t>Add Feedback User:</w:t>
-      </w:r>
-    </w:p>
-    <w:p>
-      <w:pPr>
-        <w:jc w:val="center"/>
-      </w:pPr>
-    </w:p>
-    <w:p>
-      <w:pPr>
-        <w:pStyle w:val="ListParagraph"/>
-      </w:pPr>
-      <w:r>
-        <w:rPr>
-          <w:noProof/>
-        </w:rPr>
-        <w:drawing>
-          <wp:inline distT="0" distB="0" distL="0" distR="0">
-            <wp:extent cx="2566035" cy="2954600"/>
-            <wp:effectExtent l="19050" t="19050" r="24765" b="17780"/>
-            <wp:docPr id="20" name="Picture 20"/>
-            <wp:cNvGraphicFramePr>
-              <a:graphicFrameLocks xmlns:a="http://schemas.openxmlformats.org/drawingml/2006/main" noChangeAspect="1"/>
-            </wp:cNvGraphicFramePr>
-            <a:graphic xmlns:a="http://schemas.openxmlformats.org/drawingml/2006/main">
-              <a:graphicData uri="http://schemas.openxmlformats.org/drawingml/2006/picture">
-                <pic:pic xmlns:pic="http://schemas.openxmlformats.org/drawingml/2006/picture">
-                  <pic:nvPicPr>
-                    <pic:cNvPr id="0" name="Picture 6"/>
-                    <pic:cNvPicPr>
-                      <a:picLocks noChangeAspect="1" noChangeArrowheads="1"/>
-                    </pic:cNvPicPr>
-                  </pic:nvPicPr>
-                  <pic:blipFill>
-                    <a:blip r:embed="rId22">
-                      <a:extLst>
-                        <a:ext uri="{28A0092B-C50C-407E-A947-70E740481C1C}">
-                          <a14:useLocalDpi xmlns:a14="http://schemas.microsoft.com/office/drawing/2010/main" val="0"/>
-                        </a:ext>
-                      </a:extLst>
-                    </a:blip>
-                    <a:srcRect/>
-                    <a:stretch>
-                      <a:fillRect/>
-                    </a:stretch>
-                  </pic:blipFill>
-                  <pic:spPr bwMode="auto">
-                    <a:xfrm>
-                      <a:off x="0" y="0"/>
-                      <a:ext cx="2579379" cy="2969965"/>
-                    </a:xfrm>
-                    <a:prstGeom prst="rect">
-                      <a:avLst/>
-                    </a:prstGeom>
-                    <a:noFill/>
                     <a:ln>
                       <a:solidFill>
                         <a:schemeClr val="accent1"/>
@@ -2709,21 +2815,136 @@
           </wp:inline>
         </w:drawing>
       </w:r>
-      <w:r>
-        <w:rPr>
-          <w:noProof/>
-        </w:rPr>
-        <w:t xml:space="preserve">          </w:t>
-      </w:r>
+    </w:p>
+    <w:p/>
+    <w:p>
+      <w:pPr>
+        <w:pStyle w:val="ListParagraph"/>
+        <w:numPr>
+          <w:ilvl w:val="0"/>
+          <w:numId w:val="4"/>
+        </w:numPr>
+      </w:pPr>
+      <w:r>
+        <w:lastRenderedPageBreak/>
+        <w:t>Edit feedback form for Admin:</w:t>
+      </w:r>
+      <w:r>
+        <w:t xml:space="preserve"> Here existing feedback from user is shown which can be either Image file or Text.</w:t>
+      </w:r>
+    </w:p>
+    <w:p>
+      <w:pPr>
+        <w:pStyle w:val="ListParagraph"/>
+      </w:pPr>
+      <w:r>
+        <w:t xml:space="preserve">Admin can edit both the feedbacks items </w:t>
+      </w:r>
+      <w:proofErr w:type="gramStart"/>
+      <w:r>
+        <w:t>or</w:t>
+      </w:r>
+      <w:proofErr w:type="gramEnd"/>
+      <w:r>
+        <w:t xml:space="preserve"> one of them, if clicks submit without editing then Error message will be shown to him</w:t>
+      </w:r>
+    </w:p>
+    <w:p/>
+    <w:p/>
+    <w:p>
+      <w:pPr>
+        <w:pStyle w:val="ListParagraph"/>
+        <w:jc w:val="center"/>
+      </w:pPr>
       <w:r>
         <w:rPr>
           <w:noProof/>
         </w:rPr>
         <w:drawing>
-          <wp:inline distT="0" distB="0" distL="0" distR="0" wp14:anchorId="6D5369A9" wp14:editId="3409730E">
-            <wp:extent cx="2455414" cy="2953849"/>
-            <wp:effectExtent l="19050" t="19050" r="21590" b="18415"/>
-            <wp:docPr id="18" name="Picture 18"/>
+          <wp:inline distT="0" distB="0" distL="0" distR="0" wp14:anchorId="790506C0" wp14:editId="56586A9A">
+            <wp:extent cx="3850587" cy="6099957"/>
+            <wp:effectExtent l="19050" t="19050" r="17145" b="15240"/>
+            <wp:docPr id="39" name="Picture 39"/>
+            <wp:cNvGraphicFramePr>
+              <a:graphicFrameLocks xmlns:a="http://schemas.openxmlformats.org/drawingml/2006/main" noChangeAspect="1"/>
+            </wp:cNvGraphicFramePr>
+            <a:graphic xmlns:a="http://schemas.openxmlformats.org/drawingml/2006/main">
+              <a:graphicData uri="http://schemas.openxmlformats.org/drawingml/2006/picture">
+                <pic:pic xmlns:pic="http://schemas.openxmlformats.org/drawingml/2006/picture">
+                  <pic:nvPicPr>
+                    <pic:cNvPr id="1" name=""/>
+                    <pic:cNvPicPr/>
+                  </pic:nvPicPr>
+                  <pic:blipFill>
+                    <a:blip r:embed="rId22"/>
+                    <a:stretch>
+                      <a:fillRect/>
+                    </a:stretch>
+                  </pic:blipFill>
+                  <pic:spPr>
+                    <a:xfrm>
+                      <a:off x="0" y="0"/>
+                      <a:ext cx="3979250" cy="6303781"/>
+                    </a:xfrm>
+                    <a:prstGeom prst="rect">
+                      <a:avLst/>
+                    </a:prstGeom>
+                    <a:ln>
+                      <a:solidFill>
+                        <a:schemeClr val="accent1"/>
+                      </a:solidFill>
+                    </a:ln>
+                  </pic:spPr>
+                </pic:pic>
+              </a:graphicData>
+            </a:graphic>
+          </wp:inline>
+        </w:drawing>
+      </w:r>
+    </w:p>
+    <w:p>
+      <w:pPr>
+        <w:pStyle w:val="ListParagraph"/>
+        <w:jc w:val="center"/>
+      </w:pPr>
+    </w:p>
+    <w:p>
+      <w:pPr>
+        <w:pStyle w:val="ListParagraph"/>
+        <w:jc w:val="center"/>
+      </w:pPr>
+    </w:p>
+    <w:p/>
+    <w:p/>
+    <w:p/>
+    <w:p/>
+    <w:p>
+      <w:pPr>
+        <w:pStyle w:val="ListParagraph"/>
+        <w:numPr>
+          <w:ilvl w:val="0"/>
+          <w:numId w:val="4"/>
+        </w:numPr>
+      </w:pPr>
+      <w:r>
+        <w:t>Edit form validations</w:t>
+      </w:r>
+    </w:p>
+    <w:p/>
+    <w:p>
+      <w:pPr>
+        <w:pStyle w:val="ListParagraph"/>
+        <w:jc w:val="center"/>
+      </w:pPr>
+      <w:r>
+        <w:rPr>
+          <w:noProof/>
+        </w:rPr>
+        <w:drawing>
+          <wp:inline distT="0" distB="0" distL="0" distR="0" wp14:anchorId="4B69B34E" wp14:editId="06558152">
+            <wp:extent cx="4442460" cy="6637020"/>
+            <wp:effectExtent l="0" t="0" r="0" b="0"/>
+            <wp:docPr id="40" name="Picture 40"/>
             <wp:cNvGraphicFramePr>
               <a:graphicFrameLocks xmlns:a="http://schemas.openxmlformats.org/drawingml/2006/main" noChangeAspect="1"/>
             </wp:cNvGraphicFramePr>
@@ -2743,16 +2964,11 @@
                   <pic:spPr>
                     <a:xfrm>
                       <a:off x="0" y="0"/>
-                      <a:ext cx="2509996" cy="3019511"/>
+                      <a:ext cx="4516810" cy="6748098"/>
                     </a:xfrm>
                     <a:prstGeom prst="rect">
                       <a:avLst/>
                     </a:prstGeom>
-                    <a:ln>
-                      <a:solidFill>
-                        <a:schemeClr val="accent1"/>
-                      </a:solidFill>
-                    </a:ln>
                   </pic:spPr>
                 </pic:pic>
               </a:graphicData>
@@ -2763,14 +2979,57 @@
     </w:p>
     <w:p>
       <w:pPr>
-        <w:ind w:left="720"/>
-      </w:pPr>
-    </w:p>
-    <w:p>
-      <w:pPr>
-        <w:ind w:left="720"/>
-      </w:pPr>
-    </w:p>
+        <w:pStyle w:val="ListParagraph"/>
+        <w:jc w:val="center"/>
+      </w:pPr>
+    </w:p>
+    <w:p>
+      <w:pPr>
+        <w:pStyle w:val="ListParagraph"/>
+        <w:jc w:val="center"/>
+      </w:pPr>
+    </w:p>
+    <w:p>
+      <w:pPr>
+        <w:pStyle w:val="ListParagraph"/>
+        <w:jc w:val="center"/>
+      </w:pPr>
+    </w:p>
+    <w:p>
+      <w:pPr>
+        <w:pStyle w:val="ListParagraph"/>
+        <w:jc w:val="center"/>
+      </w:pPr>
+    </w:p>
+    <w:p>
+      <w:pPr>
+        <w:pStyle w:val="ListParagraph"/>
+        <w:jc w:val="center"/>
+      </w:pPr>
+    </w:p>
+    <w:p/>
+    <w:p>
+      <w:pPr>
+        <w:pStyle w:val="Heading1"/>
+        <w:rPr>
+          <w:rFonts w:ascii="Times New Roman" w:hAnsi="Times New Roman" w:cs="Times New Roman"/>
+          <w:b/>
+          <w:color w:val="auto"/>
+        </w:rPr>
+      </w:pPr>
+      <w:bookmarkStart w:id="6" w:name="_Toc54225973"/>
+      <w:r>
+        <w:rPr>
+          <w:rFonts w:ascii="Times New Roman" w:hAnsi="Times New Roman" w:cs="Times New Roman"/>
+          <w:b/>
+          <w:color w:val="auto"/>
+        </w:rPr>
+        <w:lastRenderedPageBreak/>
+        <w:t>3.0 User Screens</w:t>
+      </w:r>
+      <w:bookmarkEnd w:id="6"/>
+    </w:p>
+    <w:p/>
     <w:p>
       <w:pPr>
         <w:pStyle w:val="ListParagraph"/>
@@ -2780,32 +3039,22 @@
         </w:numPr>
       </w:pPr>
       <w:r>
-        <w:t xml:space="preserve">File upload user / validation (Only jpg and </w:t>
-      </w:r>
-      <w:proofErr w:type="spellStart"/>
-      <w:r>
-        <w:t>png</w:t>
-      </w:r>
-      <w:proofErr w:type="spellEnd"/>
-      <w:r>
-        <w:t xml:space="preserve"> files are allowed)</w:t>
-      </w:r>
-    </w:p>
-    <w:p>
-      <w:pPr>
-        <w:pStyle w:val="ListParagraph"/>
-      </w:pPr>
-    </w:p>
-    <w:p>
+        <w:t>Welcome User:</w:t>
+      </w:r>
+    </w:p>
+    <w:p>
+      <w:pPr>
+        <w:jc w:val="center"/>
+      </w:pPr>
       <w:r>
         <w:rPr>
           <w:noProof/>
         </w:rPr>
         <w:drawing>
-          <wp:inline distT="0" distB="0" distL="0" distR="0" wp14:anchorId="48816234" wp14:editId="13777788">
-            <wp:extent cx="2552065" cy="1391401"/>
-            <wp:effectExtent l="19050" t="19050" r="19685" b="18415"/>
-            <wp:docPr id="21" name="Picture 21"/>
+          <wp:inline distT="0" distB="0" distL="0" distR="0" wp14:anchorId="62A7519A" wp14:editId="47F25BD5">
+            <wp:extent cx="3091218" cy="3508396"/>
+            <wp:effectExtent l="0" t="0" r="0" b="0"/>
+            <wp:docPr id="16" name="Picture 16"/>
             <wp:cNvGraphicFramePr>
               <a:graphicFrameLocks xmlns:a="http://schemas.openxmlformats.org/drawingml/2006/main" noChangeAspect="1"/>
             </wp:cNvGraphicFramePr>
@@ -2825,11 +3074,113 @@
                   <pic:spPr>
                     <a:xfrm>
                       <a:off x="0" y="0"/>
-                      <a:ext cx="2599147" cy="1417070"/>
+                      <a:ext cx="3103700" cy="3522563"/>
                     </a:xfrm>
                     <a:prstGeom prst="rect">
                       <a:avLst/>
                     </a:prstGeom>
+                  </pic:spPr>
+                </pic:pic>
+              </a:graphicData>
+            </a:graphic>
+          </wp:inline>
+        </w:drawing>
+      </w:r>
+    </w:p>
+    <w:p>
+      <w:pPr>
+        <w:jc w:val="center"/>
+      </w:pPr>
+    </w:p>
+    <w:p>
+      <w:pPr>
+        <w:jc w:val="center"/>
+      </w:pPr>
+    </w:p>
+    <w:p>
+      <w:pPr>
+        <w:pStyle w:val="ListParagraph"/>
+        <w:numPr>
+          <w:ilvl w:val="0"/>
+          <w:numId w:val="5"/>
+        </w:numPr>
+      </w:pPr>
+      <w:r>
+        <w:t>Add Feedback User:</w:t>
+      </w:r>
+      <w:r>
+        <w:t xml:space="preserve"> Use can add feedback either in the form of Image or Text. Which can be selected with the help of dropdown.</w:t>
+      </w:r>
+    </w:p>
+    <w:p>
+      <w:pPr>
+        <w:rPr>
+          <w:noProof/>
+        </w:rPr>
+      </w:pPr>
+      <w:r>
+        <w:rPr>
+          <w:noProof/>
+        </w:rPr>
+        <w:t xml:space="preserve">           </w:t>
+      </w:r>
+      <w:r>
+        <w:rPr>
+          <w:noProof/>
+        </w:rPr>
+        <w:br/>
+      </w:r>
+    </w:p>
+    <w:p>
+      <w:r>
+        <w:rPr>
+          <w:noProof/>
+        </w:rPr>
+        <w:t xml:space="preserve">                    </w:t>
+      </w:r>
+      <w:r>
+        <w:rPr>
+          <w:noProof/>
+        </w:rPr>
+        <w:drawing>
+          <wp:inline distT="0" distB="0" distL="0" distR="0" wp14:anchorId="2FC5544A" wp14:editId="7F901A69">
+            <wp:extent cx="3867150" cy="2915893"/>
+            <wp:effectExtent l="19050" t="19050" r="19050" b="18415"/>
+            <wp:docPr id="41" name="Picture 41"/>
+            <wp:cNvGraphicFramePr>
+              <a:graphicFrameLocks xmlns:a="http://schemas.openxmlformats.org/drawingml/2006/main" noChangeAspect="1"/>
+            </wp:cNvGraphicFramePr>
+            <a:graphic xmlns:a="http://schemas.openxmlformats.org/drawingml/2006/main">
+              <a:graphicData uri="http://schemas.openxmlformats.org/drawingml/2006/picture">
+                <pic:pic xmlns:pic="http://schemas.openxmlformats.org/drawingml/2006/picture">
+                  <pic:nvPicPr>
+                    <pic:cNvPr id="0" name="Picture 1"/>
+                    <pic:cNvPicPr>
+                      <a:picLocks noChangeAspect="1" noChangeArrowheads="1"/>
+                    </pic:cNvPicPr>
+                  </pic:nvPicPr>
+                  <pic:blipFill>
+                    <a:blip r:embed="rId25">
+                      <a:extLst>
+                        <a:ext uri="{28A0092B-C50C-407E-A947-70E740481C1C}">
+                          <a14:useLocalDpi xmlns:a14="http://schemas.microsoft.com/office/drawing/2010/main" val="0"/>
+                        </a:ext>
+                      </a:extLst>
+                    </a:blip>
+                    <a:srcRect/>
+                    <a:stretch>
+                      <a:fillRect/>
+                    </a:stretch>
+                  </pic:blipFill>
+                  <pic:spPr bwMode="auto">
+                    <a:xfrm>
+                      <a:off x="0" y="0"/>
+                      <a:ext cx="3872942" cy="2920260"/>
+                    </a:xfrm>
+                    <a:prstGeom prst="rect">
+                      <a:avLst/>
+                    </a:prstGeom>
+                    <a:noFill/>
                     <a:ln>
                       <a:solidFill>
                         <a:schemeClr val="accent1"/>
@@ -2842,56 +3193,7 @@
           </wp:inline>
         </w:drawing>
       </w:r>
-      <w:r>
-        <w:t xml:space="preserve">   </w:t>
-      </w:r>
-      <w:r>
-        <w:rPr>
-          <w:noProof/>
-        </w:rPr>
-        <w:drawing>
-          <wp:inline distT="0" distB="0" distL="0" distR="0" wp14:anchorId="7394A4BA" wp14:editId="21BB7A4B">
-            <wp:extent cx="2518012" cy="1381903"/>
-            <wp:effectExtent l="19050" t="19050" r="15875" b="27940"/>
-            <wp:docPr id="22" name="Picture 22"/>
-            <wp:cNvGraphicFramePr>
-              <a:graphicFrameLocks xmlns:a="http://schemas.openxmlformats.org/drawingml/2006/main" noChangeAspect="1"/>
-            </wp:cNvGraphicFramePr>
-            <a:graphic xmlns:a="http://schemas.openxmlformats.org/drawingml/2006/main">
-              <a:graphicData uri="http://schemas.openxmlformats.org/drawingml/2006/picture">
-                <pic:pic xmlns:pic="http://schemas.openxmlformats.org/drawingml/2006/picture">
-                  <pic:nvPicPr>
-                    <pic:cNvPr id="1" name=""/>
-                    <pic:cNvPicPr/>
-                  </pic:nvPicPr>
-                  <pic:blipFill>
-                    <a:blip r:embed="rId25"/>
-                    <a:stretch>
-                      <a:fillRect/>
-                    </a:stretch>
-                  </pic:blipFill>
-                  <pic:spPr>
-                    <a:xfrm>
-                      <a:off x="0" y="0"/>
-                      <a:ext cx="2562816" cy="1406492"/>
-                    </a:xfrm>
-                    <a:prstGeom prst="rect">
-                      <a:avLst/>
-                    </a:prstGeom>
-                    <a:ln>
-                      <a:solidFill>
-                        <a:schemeClr val="accent1"/>
-                      </a:solidFill>
-                    </a:ln>
-                  </pic:spPr>
-                </pic:pic>
-              </a:graphicData>
-            </a:graphic>
-          </wp:inline>
-        </w:drawing>
-      </w:r>
-    </w:p>
-    <w:p/>
+    </w:p>
     <w:p>
       <w:pPr>
         <w:pStyle w:val="ListParagraph"/>
@@ -2901,20 +3203,41 @@
         </w:numPr>
       </w:pPr>
       <w:r>
-        <w:t>User feedback pending for Admin approval:</w:t>
-      </w:r>
-    </w:p>
-    <w:p/>
-    <w:p>
-      <w:r>
-        <w:rPr>
-          <w:noProof/>
-        </w:rPr>
+        <w:lastRenderedPageBreak/>
+        <w:t>Text or image feedback</w:t>
+      </w:r>
+    </w:p>
+    <w:p>
+      <w:pPr>
+        <w:pStyle w:val="ListParagraph"/>
+      </w:pPr>
+      <w:r>
+        <w:rPr>
+          <w:noProof/>
+        </w:rPr>
+        <w:t xml:space="preserve">          </w:t>
+      </w:r>
+    </w:p>
+    <w:p>
+      <w:pPr>
+        <w:ind w:left="720"/>
+      </w:pPr>
+    </w:p>
+    <w:p>
+      <w:pPr>
+        <w:ind w:left="720"/>
+      </w:pPr>
+    </w:p>
+    <w:p>
+      <w:pPr>
+        <w:pStyle w:val="ListParagraph"/>
+      </w:pPr>
+      <w:r>
         <w:drawing>
-          <wp:inline distT="0" distB="0" distL="0" distR="0" wp14:anchorId="7BAC4506" wp14:editId="70EC3142">
-            <wp:extent cx="5622895" cy="1972102"/>
-            <wp:effectExtent l="19050" t="19050" r="16510" b="28575"/>
-            <wp:docPr id="23" name="Picture 23"/>
+          <wp:inline distT="0" distB="0" distL="0" distR="0" wp14:anchorId="1EE8634F" wp14:editId="7C910F20">
+            <wp:extent cx="2651623" cy="3481705"/>
+            <wp:effectExtent l="19050" t="19050" r="15875" b="23495"/>
+            <wp:docPr id="44" name="Picture 44"/>
             <wp:cNvGraphicFramePr>
               <a:graphicFrameLocks xmlns:a="http://schemas.openxmlformats.org/drawingml/2006/main" noChangeAspect="1"/>
             </wp:cNvGraphicFramePr>
@@ -2934,7 +3257,7 @@
                   <pic:spPr>
                     <a:xfrm>
                       <a:off x="0" y="0"/>
-                      <a:ext cx="5645099" cy="1979890"/>
+                      <a:ext cx="2728531" cy="3582689"/>
                     </a:xfrm>
                     <a:prstGeom prst="rect">
                       <a:avLst/>
@@ -2951,35 +3274,12 @@
           </wp:inline>
         </w:drawing>
       </w:r>
-    </w:p>
-    <w:p>
-      <w:pPr>
-        <w:pStyle w:val="ListParagraph"/>
-      </w:pPr>
-    </w:p>
-    <w:p>
-      <w:pPr>
-        <w:pStyle w:val="ListParagraph"/>
-        <w:numPr>
-          <w:ilvl w:val="0"/>
-          <w:numId w:val="5"/>
-        </w:numPr>
-      </w:pPr>
-      <w:r>
-        <w:t>After admin approval:</w:t>
-      </w:r>
-    </w:p>
-    <w:p/>
-    <w:p>
-      <w:r>
-        <w:rPr>
-          <w:noProof/>
-        </w:rPr>
+      <w:r>
         <w:drawing>
-          <wp:inline distT="0" distB="0" distL="0" distR="0" wp14:anchorId="332D9E14" wp14:editId="5EFC915B">
-            <wp:extent cx="5614189" cy="2190465"/>
-            <wp:effectExtent l="19050" t="19050" r="24765" b="19685"/>
-            <wp:docPr id="24" name="Picture 24"/>
+          <wp:inline distT="0" distB="0" distL="0" distR="0" wp14:anchorId="4203E1D3" wp14:editId="37DFC715">
+            <wp:extent cx="2745105" cy="3473623"/>
+            <wp:effectExtent l="19050" t="19050" r="17145" b="12700"/>
+            <wp:docPr id="45" name="Picture 45"/>
             <wp:cNvGraphicFramePr>
               <a:graphicFrameLocks xmlns:a="http://schemas.openxmlformats.org/drawingml/2006/main" noChangeAspect="1"/>
             </wp:cNvGraphicFramePr>
@@ -2999,7 +3299,7 @@
                   <pic:spPr>
                     <a:xfrm>
                       <a:off x="0" y="0"/>
-                      <a:ext cx="5633740" cy="2198093"/>
+                      <a:ext cx="2777644" cy="3514798"/>
                     </a:xfrm>
                     <a:prstGeom prst="rect">
                       <a:avLst/>
@@ -3017,11 +3317,16 @@
         </w:drawing>
       </w:r>
     </w:p>
-    <w:p/>
-    <w:p/>
-    <w:p/>
-    <w:p/>
-    <w:p/>
+    <w:p>
+      <w:pPr>
+        <w:pStyle w:val="ListParagraph"/>
+      </w:pPr>
+    </w:p>
+    <w:p>
+      <w:r>
+        <w:t xml:space="preserve">   </w:t>
+      </w:r>
+    </w:p>
     <w:p/>
     <w:p>
       <w:pPr>
@@ -3032,7 +3337,160 @@
         </w:numPr>
       </w:pPr>
       <w:r>
-        <w:t>Download the attached feedback image:</w:t>
+        <w:t>After</w:t>
+      </w:r>
+      <w:r>
+        <w:t xml:space="preserve"> feedback</w:t>
+      </w:r>
+      <w:r>
+        <w:t xml:space="preserve"> is added it goes for</w:t>
+      </w:r>
+      <w:r>
+        <w:t xml:space="preserve"> Admin approval:</w:t>
+      </w:r>
+    </w:p>
+    <w:p/>
+    <w:p>
+      <w:r>
+        <w:rPr>
+          <w:noProof/>
+        </w:rPr>
+        <w:drawing>
+          <wp:inline distT="0" distB="0" distL="0" distR="0" wp14:anchorId="6F14E389" wp14:editId="6007926F">
+            <wp:extent cx="6149813" cy="2891790"/>
+            <wp:effectExtent l="19050" t="19050" r="22860" b="22860"/>
+            <wp:docPr id="23" name="Picture 23"/>
+            <wp:cNvGraphicFramePr>
+              <a:graphicFrameLocks xmlns:a="http://schemas.openxmlformats.org/drawingml/2006/main" noChangeAspect="1"/>
+            </wp:cNvGraphicFramePr>
+            <a:graphic xmlns:a="http://schemas.openxmlformats.org/drawingml/2006/main">
+              <a:graphicData uri="http://schemas.openxmlformats.org/drawingml/2006/picture">
+                <pic:pic xmlns:pic="http://schemas.openxmlformats.org/drawingml/2006/picture">
+                  <pic:nvPicPr>
+                    <pic:cNvPr id="1" name=""/>
+                    <pic:cNvPicPr/>
+                  </pic:nvPicPr>
+                  <pic:blipFill>
+                    <a:blip r:embed="rId28"/>
+                    <a:stretch>
+                      <a:fillRect/>
+                    </a:stretch>
+                  </pic:blipFill>
+                  <pic:spPr>
+                    <a:xfrm>
+                      <a:off x="0" y="0"/>
+                      <a:ext cx="6257869" cy="2942601"/>
+                    </a:xfrm>
+                    <a:prstGeom prst="rect">
+                      <a:avLst/>
+                    </a:prstGeom>
+                    <a:ln>
+                      <a:solidFill>
+                        <a:schemeClr val="accent1"/>
+                      </a:solidFill>
+                    </a:ln>
+                  </pic:spPr>
+                </pic:pic>
+              </a:graphicData>
+            </a:graphic>
+          </wp:inline>
+        </w:drawing>
+      </w:r>
+    </w:p>
+    <w:p>
+      <w:pPr>
+        <w:pStyle w:val="ListParagraph"/>
+      </w:pPr>
+    </w:p>
+    <w:p>
+      <w:pPr>
+        <w:pStyle w:val="ListParagraph"/>
+      </w:pPr>
+    </w:p>
+    <w:p>
+      <w:pPr>
+        <w:pStyle w:val="ListParagraph"/>
+      </w:pPr>
+    </w:p>
+    <w:p>
+      <w:pPr>
+        <w:pStyle w:val="ListParagraph"/>
+      </w:pPr>
+    </w:p>
+    <w:p>
+      <w:pPr>
+        <w:pStyle w:val="ListParagraph"/>
+        <w:numPr>
+          <w:ilvl w:val="0"/>
+          <w:numId w:val="5"/>
+        </w:numPr>
+      </w:pPr>
+      <w:r>
+        <w:t>After admin approval:</w:t>
+      </w:r>
+    </w:p>
+    <w:p/>
+    <w:p>
+      <w:r>
+        <w:rPr>
+          <w:noProof/>
+        </w:rPr>
+        <w:drawing>
+          <wp:inline distT="0" distB="0" distL="0" distR="0" wp14:anchorId="6F33D5F7" wp14:editId="7BBDB444">
+            <wp:extent cx="5933440" cy="3387090"/>
+            <wp:effectExtent l="19050" t="19050" r="10160" b="22860"/>
+            <wp:docPr id="24" name="Picture 24"/>
+            <wp:cNvGraphicFramePr>
+              <a:graphicFrameLocks xmlns:a="http://schemas.openxmlformats.org/drawingml/2006/main" noChangeAspect="1"/>
+            </wp:cNvGraphicFramePr>
+            <a:graphic xmlns:a="http://schemas.openxmlformats.org/drawingml/2006/main">
+              <a:graphicData uri="http://schemas.openxmlformats.org/drawingml/2006/picture">
+                <pic:pic xmlns:pic="http://schemas.openxmlformats.org/drawingml/2006/picture">
+                  <pic:nvPicPr>
+                    <pic:cNvPr id="1" name=""/>
+                    <pic:cNvPicPr/>
+                  </pic:nvPicPr>
+                  <pic:blipFill>
+                    <a:blip r:embed="rId29"/>
+                    <a:stretch>
+                      <a:fillRect/>
+                    </a:stretch>
+                  </pic:blipFill>
+                  <pic:spPr>
+                    <a:xfrm>
+                      <a:off x="0" y="0"/>
+                      <a:ext cx="5995033" cy="3422250"/>
+                    </a:xfrm>
+                    <a:prstGeom prst="rect">
+                      <a:avLst/>
+                    </a:prstGeom>
+                    <a:ln>
+                      <a:solidFill>
+                        <a:schemeClr val="accent1"/>
+                      </a:solidFill>
+                    </a:ln>
+                  </pic:spPr>
+                </pic:pic>
+              </a:graphicData>
+            </a:graphic>
+          </wp:inline>
+        </w:drawing>
+      </w:r>
+    </w:p>
+    <w:p/>
+    <w:p/>
+    <w:p/>
+    <w:p/>
+    <w:p>
+      <w:pPr>
+        <w:pStyle w:val="ListParagraph"/>
+        <w:numPr>
+          <w:ilvl w:val="0"/>
+          <w:numId w:val="5"/>
+        </w:numPr>
+      </w:pPr>
+      <w:r>
+        <w:t>Use or Amin can download the image files attached in feedback by clicking on them</w:t>
       </w:r>
     </w:p>
     <w:p>
@@ -3047,9 +3505,9 @@
           <w:noProof/>
         </w:rPr>
         <w:drawing>
-          <wp:inline distT="0" distB="0" distL="0" distR="0">
-            <wp:extent cx="5934075" cy="2638425"/>
-            <wp:effectExtent l="19050" t="19050" r="28575" b="28575"/>
+          <wp:inline distT="0" distB="0" distL="0" distR="0" wp14:anchorId="64C738EA" wp14:editId="37A26C25">
+            <wp:extent cx="5934075" cy="2815590"/>
+            <wp:effectExtent l="19050" t="19050" r="28575" b="22860"/>
             <wp:docPr id="33" name="Picture 33"/>
             <wp:cNvGraphicFramePr>
               <a:graphicFrameLocks xmlns:a="http://schemas.openxmlformats.org/drawingml/2006/main" noChangeAspect="1"/>
@@ -3064,7 +3522,7 @@
                     </pic:cNvPicPr>
                   </pic:nvPicPr>
                   <pic:blipFill>
-                    <a:blip r:embed="rId28">
+                    <a:blip r:embed="rId30">
                       <a:extLst>
                         <a:ext uri="{28A0092B-C50C-407E-A947-70E740481C1C}">
                           <a14:useLocalDpi xmlns:a14="http://schemas.microsoft.com/office/drawing/2010/main" val="0"/>
@@ -3079,7 +3537,7 @@
                   <pic:spPr bwMode="auto">
                     <a:xfrm>
                       <a:off x="0" y="0"/>
-                      <a:ext cx="5934075" cy="2638425"/>
+                      <a:ext cx="5934075" cy="2815590"/>
                     </a:xfrm>
                     <a:prstGeom prst="rect">
                       <a:avLst/>
@@ -3099,12 +3557,7 @@
       </w:r>
     </w:p>
     <w:sectPr>
-      <w:headerReference w:type="even" r:id="rId29"/>
-      <w:headerReference w:type="default" r:id="rId30"/>
-      <w:footerReference w:type="even" r:id="rId31"/>
-      <w:footerReference w:type="default" r:id="rId32"/>
-      <w:headerReference w:type="first" r:id="rId33"/>
-      <w:footerReference w:type="first" r:id="rId34"/>
+      <w:headerReference w:type="default" r:id="rId31"/>
       <w:pgSz w:w="12240" w:h="15840"/>
       <w:pgMar w:top="1440" w:right="1440" w:bottom="1440" w:left="1440" w:header="720" w:footer="720" w:gutter="0"/>
       <w:cols w:space="720"/>
@@ -3115,7 +3568,7 @@
 </file>
 
 <file path=word/endnotes.xml><?xml version="1.0" encoding="utf-8"?>
-<w:endnotes xmlns:wpc="http://schemas.microsoft.com/office/word/2010/wordprocessingCanvas" xmlns:cx="http://schemas.microsoft.com/office/drawing/2014/chartex" xmlns:cx1="http://schemas.microsoft.com/office/drawing/2015/9/8/chartex" xmlns:mc="http://schemas.openxmlformats.org/markup-compatibility/2006" xmlns:o="urn:schemas-microsoft-com:office:office" xmlns:r="http://schemas.openxmlformats.org/officeDocument/2006/relationships" xmlns:m="http://schemas.openxmlformats.org/officeDocument/2006/math" xmlns:v="urn:schemas-microsoft-com:vml" xmlns:wp14="http://schemas.microsoft.com/office/word/2010/wordprocessingDrawing" xmlns:wp="http://schemas.openxmlformats.org/drawingml/2006/wordprocessingDrawing" xmlns:w10="urn:schemas-microsoft-com:office:word" xmlns:w="http://schemas.openxmlformats.org/wordprocessingml/2006/main" xmlns:w14="http://schemas.microsoft.com/office/word/2010/wordml" xmlns:w15="http://schemas.microsoft.com/office/word/2012/wordml" xmlns:w16se="http://schemas.microsoft.com/office/word/2015/wordml/symex" xmlns:wpg="http://schemas.microsoft.com/office/word/2010/wordprocessingGroup" xmlns:wpi="http://schemas.microsoft.com/office/word/2010/wordprocessingInk" xmlns:wne="http://schemas.microsoft.com/office/word/2006/wordml" xmlns:wps="http://schemas.microsoft.com/office/word/2010/wordprocessingShape" mc:Ignorable="w14 w15 w16se wp14">
+<w:endnotes xmlns:wpc="http://schemas.microsoft.com/office/word/2010/wordprocessingCanvas" xmlns:cx="http://schemas.microsoft.com/office/drawing/2014/chartex" xmlns:cx1="http://schemas.microsoft.com/office/drawing/2015/9/8/chartex" xmlns:cx2="http://schemas.microsoft.com/office/drawing/2015/10/21/chartex" xmlns:cx3="http://schemas.microsoft.com/office/drawing/2016/5/9/chartex" xmlns:cx4="http://schemas.microsoft.com/office/drawing/2016/5/10/chartex" xmlns:cx5="http://schemas.microsoft.com/office/drawing/2016/5/11/chartex" xmlns:cx6="http://schemas.microsoft.com/office/drawing/2016/5/12/chartex" xmlns:cx7="http://schemas.microsoft.com/office/drawing/2016/5/13/chartex" xmlns:cx8="http://schemas.microsoft.com/office/drawing/2016/5/14/chartex" xmlns:mc="http://schemas.openxmlformats.org/markup-compatibility/2006" xmlns:aink="http://schemas.microsoft.com/office/drawing/2016/ink" xmlns:am3d="http://schemas.microsoft.com/office/drawing/2017/model3d" xmlns:o="urn:schemas-microsoft-com:office:office" xmlns:r="http://schemas.openxmlformats.org/officeDocument/2006/relationships" xmlns:m="http://schemas.openxmlformats.org/officeDocument/2006/math" xmlns:v="urn:schemas-microsoft-com:vml" xmlns:wp14="http://schemas.microsoft.com/office/word/2010/wordprocessingDrawing" xmlns:wp="http://schemas.openxmlformats.org/drawingml/2006/wordprocessingDrawing" xmlns:w10="urn:schemas-microsoft-com:office:word" xmlns:w="http://schemas.openxmlformats.org/wordprocessingml/2006/main" xmlns:w14="http://schemas.microsoft.com/office/word/2010/wordml" xmlns:w15="http://schemas.microsoft.com/office/word/2012/wordml" xmlns:w16cid="http://schemas.microsoft.com/office/word/2016/wordml/cid" xmlns:w16se="http://schemas.microsoft.com/office/word/2015/wordml/symex" xmlns:wpg="http://schemas.microsoft.com/office/word/2010/wordprocessingGroup" xmlns:wpi="http://schemas.microsoft.com/office/word/2010/wordprocessingInk" xmlns:wne="http://schemas.microsoft.com/office/word/2006/wordml" xmlns:wps="http://schemas.microsoft.com/office/word/2010/wordprocessingShape" mc:Ignorable="w14 w15 w16se w16cid wp14">
   <w:endnote w:type="separator" w:id="-1">
     <w:p>
       <w:r>
@@ -3133,38 +3586,8 @@
 </w:endnotes>
 </file>
 
-<file path=word/footer1.xml><?xml version="1.0" encoding="utf-8"?>
-<w:ftr xmlns:wpc="http://schemas.microsoft.com/office/word/2010/wordprocessingCanvas" xmlns:cx="http://schemas.microsoft.com/office/drawing/2014/chartex" xmlns:cx1="http://schemas.microsoft.com/office/drawing/2015/9/8/chartex" xmlns:mc="http://schemas.openxmlformats.org/markup-compatibility/2006" xmlns:o="urn:schemas-microsoft-com:office:office" xmlns:r="http://schemas.openxmlformats.org/officeDocument/2006/relationships" xmlns:m="http://schemas.openxmlformats.org/officeDocument/2006/math" xmlns:v="urn:schemas-microsoft-com:vml" xmlns:wp14="http://schemas.microsoft.com/office/word/2010/wordprocessingDrawing" xmlns:wp="http://schemas.openxmlformats.org/drawingml/2006/wordprocessingDrawing" xmlns:w10="urn:schemas-microsoft-com:office:word" xmlns:w="http://schemas.openxmlformats.org/wordprocessingml/2006/main" xmlns:w14="http://schemas.microsoft.com/office/word/2010/wordml" xmlns:w15="http://schemas.microsoft.com/office/word/2012/wordml" xmlns:w16se="http://schemas.microsoft.com/office/word/2015/wordml/symex" xmlns:wpg="http://schemas.microsoft.com/office/word/2010/wordprocessingGroup" xmlns:wpi="http://schemas.microsoft.com/office/word/2010/wordprocessingInk" xmlns:wne="http://schemas.microsoft.com/office/word/2006/wordml" xmlns:wps="http://schemas.microsoft.com/office/word/2010/wordprocessingShape" mc:Ignorable="w14 w15 w16se wp14">
-  <w:p>
-    <w:pPr>
-      <w:pStyle w:val="Footer"/>
-    </w:pPr>
-  </w:p>
-</w:ftr>
-</file>
-
-<file path=word/footer2.xml><?xml version="1.0" encoding="utf-8"?>
-<w:ftr xmlns:wpc="http://schemas.microsoft.com/office/word/2010/wordprocessingCanvas" xmlns:cx="http://schemas.microsoft.com/office/drawing/2014/chartex" xmlns:cx1="http://schemas.microsoft.com/office/drawing/2015/9/8/chartex" xmlns:mc="http://schemas.openxmlformats.org/markup-compatibility/2006" xmlns:o="urn:schemas-microsoft-com:office:office" xmlns:r="http://schemas.openxmlformats.org/officeDocument/2006/relationships" xmlns:m="http://schemas.openxmlformats.org/officeDocument/2006/math" xmlns:v="urn:schemas-microsoft-com:vml" xmlns:wp14="http://schemas.microsoft.com/office/word/2010/wordprocessingDrawing" xmlns:wp="http://schemas.openxmlformats.org/drawingml/2006/wordprocessingDrawing" xmlns:w10="urn:schemas-microsoft-com:office:word" xmlns:w="http://schemas.openxmlformats.org/wordprocessingml/2006/main" xmlns:w14="http://schemas.microsoft.com/office/word/2010/wordml" xmlns:w15="http://schemas.microsoft.com/office/word/2012/wordml" xmlns:w16se="http://schemas.microsoft.com/office/word/2015/wordml/symex" xmlns:wpg="http://schemas.microsoft.com/office/word/2010/wordprocessingGroup" xmlns:wpi="http://schemas.microsoft.com/office/word/2010/wordprocessingInk" xmlns:wne="http://schemas.microsoft.com/office/word/2006/wordml" xmlns:wps="http://schemas.microsoft.com/office/word/2010/wordprocessingShape" mc:Ignorable="w14 w15 w16se wp14">
-  <w:p>
-    <w:pPr>
-      <w:pStyle w:val="Footer"/>
-    </w:pPr>
-  </w:p>
-</w:ftr>
-</file>
-
-<file path=word/footer3.xml><?xml version="1.0" encoding="utf-8"?>
-<w:ftr xmlns:wpc="http://schemas.microsoft.com/office/word/2010/wordprocessingCanvas" xmlns:cx="http://schemas.microsoft.com/office/drawing/2014/chartex" xmlns:cx1="http://schemas.microsoft.com/office/drawing/2015/9/8/chartex" xmlns:mc="http://schemas.openxmlformats.org/markup-compatibility/2006" xmlns:o="urn:schemas-microsoft-com:office:office" xmlns:r="http://schemas.openxmlformats.org/officeDocument/2006/relationships" xmlns:m="http://schemas.openxmlformats.org/officeDocument/2006/math" xmlns:v="urn:schemas-microsoft-com:vml" xmlns:wp14="http://schemas.microsoft.com/office/word/2010/wordprocessingDrawing" xmlns:wp="http://schemas.openxmlformats.org/drawingml/2006/wordprocessingDrawing" xmlns:w10="urn:schemas-microsoft-com:office:word" xmlns:w="http://schemas.openxmlformats.org/wordprocessingml/2006/main" xmlns:w14="http://schemas.microsoft.com/office/word/2010/wordml" xmlns:w15="http://schemas.microsoft.com/office/word/2012/wordml" xmlns:w16se="http://schemas.microsoft.com/office/word/2015/wordml/symex" xmlns:wpg="http://schemas.microsoft.com/office/word/2010/wordprocessingGroup" xmlns:wpi="http://schemas.microsoft.com/office/word/2010/wordprocessingInk" xmlns:wne="http://schemas.microsoft.com/office/word/2006/wordml" xmlns:wps="http://schemas.microsoft.com/office/word/2010/wordprocessingShape" mc:Ignorable="w14 w15 w16se wp14">
-  <w:p>
-    <w:pPr>
-      <w:pStyle w:val="Footer"/>
-    </w:pPr>
-  </w:p>
-</w:ftr>
-</file>
-
 <file path=word/footnotes.xml><?xml version="1.0" encoding="utf-8"?>
-<w:footnotes xmlns:wpc="http://schemas.microsoft.com/office/word/2010/wordprocessingCanvas" xmlns:cx="http://schemas.microsoft.com/office/drawing/2014/chartex" xmlns:cx1="http://schemas.microsoft.com/office/drawing/2015/9/8/chartex" xmlns:mc="http://schemas.openxmlformats.org/markup-compatibility/2006" xmlns:o="urn:schemas-microsoft-com:office:office" xmlns:r="http://schemas.openxmlformats.org/officeDocument/2006/relationships" xmlns:m="http://schemas.openxmlformats.org/officeDocument/2006/math" xmlns:v="urn:schemas-microsoft-com:vml" xmlns:wp14="http://schemas.microsoft.com/office/word/2010/wordprocessingDrawing" xmlns:wp="http://schemas.openxmlformats.org/drawingml/2006/wordprocessingDrawing" xmlns:w10="urn:schemas-microsoft-com:office:word" xmlns:w="http://schemas.openxmlformats.org/wordprocessingml/2006/main" xmlns:w14="http://schemas.microsoft.com/office/word/2010/wordml" xmlns:w15="http://schemas.microsoft.com/office/word/2012/wordml" xmlns:w16se="http://schemas.microsoft.com/office/word/2015/wordml/symex" xmlns:wpg="http://schemas.microsoft.com/office/word/2010/wordprocessingGroup" xmlns:wpi="http://schemas.microsoft.com/office/word/2010/wordprocessingInk" xmlns:wne="http://schemas.microsoft.com/office/word/2006/wordml" xmlns:wps="http://schemas.microsoft.com/office/word/2010/wordprocessingShape" mc:Ignorable="w14 w15 w16se wp14">
+<w:footnotes xmlns:wpc="http://schemas.microsoft.com/office/word/2010/wordprocessingCanvas" xmlns:cx="http://schemas.microsoft.com/office/drawing/2014/chartex" xmlns:cx1="http://schemas.microsoft.com/office/drawing/2015/9/8/chartex" xmlns:cx2="http://schemas.microsoft.com/office/drawing/2015/10/21/chartex" xmlns:cx3="http://schemas.microsoft.com/office/drawing/2016/5/9/chartex" xmlns:cx4="http://schemas.microsoft.com/office/drawing/2016/5/10/chartex" xmlns:cx5="http://schemas.microsoft.com/office/drawing/2016/5/11/chartex" xmlns:cx6="http://schemas.microsoft.com/office/drawing/2016/5/12/chartex" xmlns:cx7="http://schemas.microsoft.com/office/drawing/2016/5/13/chartex" xmlns:cx8="http://schemas.microsoft.com/office/drawing/2016/5/14/chartex" xmlns:mc="http://schemas.openxmlformats.org/markup-compatibility/2006" xmlns:aink="http://schemas.microsoft.com/office/drawing/2016/ink" xmlns:am3d="http://schemas.microsoft.com/office/drawing/2017/model3d" xmlns:o="urn:schemas-microsoft-com:office:office" xmlns:r="http://schemas.openxmlformats.org/officeDocument/2006/relationships" xmlns:m="http://schemas.openxmlformats.org/officeDocument/2006/math" xmlns:v="urn:schemas-microsoft-com:vml" xmlns:wp14="http://schemas.microsoft.com/office/word/2010/wordprocessingDrawing" xmlns:wp="http://schemas.openxmlformats.org/drawingml/2006/wordprocessingDrawing" xmlns:w10="urn:schemas-microsoft-com:office:word" xmlns:w="http://schemas.openxmlformats.org/wordprocessingml/2006/main" xmlns:w14="http://schemas.microsoft.com/office/word/2010/wordml" xmlns:w15="http://schemas.microsoft.com/office/word/2012/wordml" xmlns:w16cid="http://schemas.microsoft.com/office/word/2016/wordml/cid" xmlns:w16se="http://schemas.microsoft.com/office/word/2015/wordml/symex" xmlns:wpg="http://schemas.microsoft.com/office/word/2010/wordprocessingGroup" xmlns:wpi="http://schemas.microsoft.com/office/word/2010/wordprocessingInk" xmlns:wne="http://schemas.microsoft.com/office/word/2006/wordml" xmlns:wps="http://schemas.microsoft.com/office/word/2010/wordprocessingShape" mc:Ignorable="w14 w15 w16se w16cid wp14">
   <w:footnote w:type="separator" w:id="-1">
     <w:p>
       <w:r>
@@ -3183,17 +3606,7 @@
 </file>
 
 <file path=word/header1.xml><?xml version="1.0" encoding="utf-8"?>
-<w:hdr xmlns:wpc="http://schemas.microsoft.com/office/word/2010/wordprocessingCanvas" xmlns:cx="http://schemas.microsoft.com/office/drawing/2014/chartex" xmlns:cx1="http://schemas.microsoft.com/office/drawing/2015/9/8/chartex" xmlns:mc="http://schemas.openxmlformats.org/markup-compatibility/2006" xmlns:o="urn:schemas-microsoft-com:office:office" xmlns:r="http://schemas.openxmlformats.org/officeDocument/2006/relationships" xmlns:m="http://schemas.openxmlformats.org/officeDocument/2006/math" xmlns:v="urn:schemas-microsoft-com:vml" xmlns:wp14="http://schemas.microsoft.com/office/word/2010/wordprocessingDrawing" xmlns:wp="http://schemas.openxmlformats.org/drawingml/2006/wordprocessingDrawing" xmlns:w10="urn:schemas-microsoft-com:office:word" xmlns:w="http://schemas.openxmlformats.org/wordprocessingml/2006/main" xmlns:w14="http://schemas.microsoft.com/office/word/2010/wordml" xmlns:w15="http://schemas.microsoft.com/office/word/2012/wordml" xmlns:w16se="http://schemas.microsoft.com/office/word/2015/wordml/symex" xmlns:wpg="http://schemas.microsoft.com/office/word/2010/wordprocessingGroup" xmlns:wpi="http://schemas.microsoft.com/office/word/2010/wordprocessingInk" xmlns:wne="http://schemas.microsoft.com/office/word/2006/wordml" xmlns:wps="http://schemas.microsoft.com/office/word/2010/wordprocessingShape" mc:Ignorable="w14 w15 w16se wp14">
-  <w:p>
-    <w:pPr>
-      <w:pStyle w:val="Header"/>
-    </w:pPr>
-  </w:p>
-</w:hdr>
-</file>
-
-<file path=word/header2.xml><?xml version="1.0" encoding="utf-8"?>
-<w:hdr xmlns:wpc="http://schemas.microsoft.com/office/word/2010/wordprocessingCanvas" xmlns:cx="http://schemas.microsoft.com/office/drawing/2014/chartex" xmlns:cx1="http://schemas.microsoft.com/office/drawing/2015/9/8/chartex" xmlns:mc="http://schemas.openxmlformats.org/markup-compatibility/2006" xmlns:o="urn:schemas-microsoft-com:office:office" xmlns:r="http://schemas.openxmlformats.org/officeDocument/2006/relationships" xmlns:m="http://schemas.openxmlformats.org/officeDocument/2006/math" xmlns:v="urn:schemas-microsoft-com:vml" xmlns:wp14="http://schemas.microsoft.com/office/word/2010/wordprocessingDrawing" xmlns:wp="http://schemas.openxmlformats.org/drawingml/2006/wordprocessingDrawing" xmlns:w10="urn:schemas-microsoft-com:office:word" xmlns:w="http://schemas.openxmlformats.org/wordprocessingml/2006/main" xmlns:w14="http://schemas.microsoft.com/office/word/2010/wordml" xmlns:w15="http://schemas.microsoft.com/office/word/2012/wordml" xmlns:w16se="http://schemas.microsoft.com/office/word/2015/wordml/symex" xmlns:wpg="http://schemas.microsoft.com/office/word/2010/wordprocessingGroup" xmlns:wpi="http://schemas.microsoft.com/office/word/2010/wordprocessingInk" xmlns:wne="http://schemas.microsoft.com/office/word/2006/wordml" xmlns:wps="http://schemas.microsoft.com/office/word/2010/wordprocessingShape" mc:Ignorable="w14 w15 w16se wp14">
+<w:hdr xmlns:wpc="http://schemas.microsoft.com/office/word/2010/wordprocessingCanvas" xmlns:cx="http://schemas.microsoft.com/office/drawing/2014/chartex" xmlns:cx1="http://schemas.microsoft.com/office/drawing/2015/9/8/chartex" xmlns:cx2="http://schemas.microsoft.com/office/drawing/2015/10/21/chartex" xmlns:cx3="http://schemas.microsoft.com/office/drawing/2016/5/9/chartex" xmlns:cx4="http://schemas.microsoft.com/office/drawing/2016/5/10/chartex" xmlns:cx5="http://schemas.microsoft.com/office/drawing/2016/5/11/chartex" xmlns:cx6="http://schemas.microsoft.com/office/drawing/2016/5/12/chartex" xmlns:cx7="http://schemas.microsoft.com/office/drawing/2016/5/13/chartex" xmlns:cx8="http://schemas.microsoft.com/office/drawing/2016/5/14/chartex" xmlns:mc="http://schemas.openxmlformats.org/markup-compatibility/2006" xmlns:aink="http://schemas.microsoft.com/office/drawing/2016/ink" xmlns:am3d="http://schemas.microsoft.com/office/drawing/2017/model3d" xmlns:o="urn:schemas-microsoft-com:office:office" xmlns:r="http://schemas.openxmlformats.org/officeDocument/2006/relationships" xmlns:m="http://schemas.openxmlformats.org/officeDocument/2006/math" xmlns:v="urn:schemas-microsoft-com:vml" xmlns:wp14="http://schemas.microsoft.com/office/word/2010/wordprocessingDrawing" xmlns:wp="http://schemas.openxmlformats.org/drawingml/2006/wordprocessingDrawing" xmlns:w10="urn:schemas-microsoft-com:office:word" xmlns:w="http://schemas.openxmlformats.org/wordprocessingml/2006/main" xmlns:w14="http://schemas.microsoft.com/office/word/2010/wordml" xmlns:w15="http://schemas.microsoft.com/office/word/2012/wordml" xmlns:w16cid="http://schemas.microsoft.com/office/word/2016/wordml/cid" xmlns:w16se="http://schemas.microsoft.com/office/word/2015/wordml/symex" xmlns:wpg="http://schemas.microsoft.com/office/word/2010/wordprocessingGroup" xmlns:wpi="http://schemas.microsoft.com/office/word/2010/wordprocessingInk" xmlns:wne="http://schemas.microsoft.com/office/word/2006/wordml" xmlns:wps="http://schemas.microsoft.com/office/word/2010/wordprocessingShape" mc:Ignorable="w14 w15 w16se w16cid wp14">
   <w:p>
     <w:pPr>
       <w:spacing w:line="264" w:lineRule="auto"/>
@@ -3206,7 +3619,7 @@
       <mc:AlternateContent>
         <mc:Choice Requires="wps">
           <w:drawing>
-            <wp:anchor distT="0" distB="0" distL="114300" distR="114300" simplePos="0" relativeHeight="251659264" behindDoc="0" locked="0" layoutInCell="1" allowOverlap="1">
+            <wp:anchor distT="0" distB="0" distL="114300" distR="114300" simplePos="0" relativeHeight="251659264" behindDoc="0" locked="0" layoutInCell="1" allowOverlap="1" wp14:anchorId="4270AFFE" wp14:editId="781C758B">
               <wp:simplePos x="0" y="0"/>
               <wp:positionH relativeFrom="page">
                 <wp:align>center</wp:align>
@@ -3319,18 +3732,8 @@
 </w:hdr>
 </file>
 
-<file path=word/header3.xml><?xml version="1.0" encoding="utf-8"?>
-<w:hdr xmlns:wpc="http://schemas.microsoft.com/office/word/2010/wordprocessingCanvas" xmlns:cx="http://schemas.microsoft.com/office/drawing/2014/chartex" xmlns:cx1="http://schemas.microsoft.com/office/drawing/2015/9/8/chartex" xmlns:mc="http://schemas.openxmlformats.org/markup-compatibility/2006" xmlns:o="urn:schemas-microsoft-com:office:office" xmlns:r="http://schemas.openxmlformats.org/officeDocument/2006/relationships" xmlns:m="http://schemas.openxmlformats.org/officeDocument/2006/math" xmlns:v="urn:schemas-microsoft-com:vml" xmlns:wp14="http://schemas.microsoft.com/office/word/2010/wordprocessingDrawing" xmlns:wp="http://schemas.openxmlformats.org/drawingml/2006/wordprocessingDrawing" xmlns:w10="urn:schemas-microsoft-com:office:word" xmlns:w="http://schemas.openxmlformats.org/wordprocessingml/2006/main" xmlns:w14="http://schemas.microsoft.com/office/word/2010/wordml" xmlns:w15="http://schemas.microsoft.com/office/word/2012/wordml" xmlns:w16se="http://schemas.microsoft.com/office/word/2015/wordml/symex" xmlns:wpg="http://schemas.microsoft.com/office/word/2010/wordprocessingGroup" xmlns:wpi="http://schemas.microsoft.com/office/word/2010/wordprocessingInk" xmlns:wne="http://schemas.microsoft.com/office/word/2006/wordml" xmlns:wps="http://schemas.microsoft.com/office/word/2010/wordprocessingShape" mc:Ignorable="w14 w15 w16se wp14">
-  <w:p>
-    <w:pPr>
-      <w:pStyle w:val="Header"/>
-    </w:pPr>
-  </w:p>
-</w:hdr>
-</file>
-
 <file path=word/numbering.xml><?xml version="1.0" encoding="utf-8"?>
-<w:numbering xmlns:wpc="http://schemas.microsoft.com/office/word/2010/wordprocessingCanvas" xmlns:cx="http://schemas.microsoft.com/office/drawing/2014/chartex" xmlns:cx1="http://schemas.microsoft.com/office/drawing/2015/9/8/chartex" xmlns:mc="http://schemas.openxmlformats.org/markup-compatibility/2006" xmlns:o="urn:schemas-microsoft-com:office:office" xmlns:r="http://schemas.openxmlformats.org/officeDocument/2006/relationships" xmlns:m="http://schemas.openxmlformats.org/officeDocument/2006/math" xmlns:v="urn:schemas-microsoft-com:vml" xmlns:wp14="http://schemas.microsoft.com/office/word/2010/wordprocessingDrawing" xmlns:wp="http://schemas.openxmlformats.org/drawingml/2006/wordprocessingDrawing" xmlns:w10="urn:schemas-microsoft-com:office:word" xmlns:w="http://schemas.openxmlformats.org/wordprocessingml/2006/main" xmlns:w14="http://schemas.microsoft.com/office/word/2010/wordml" xmlns:w15="http://schemas.microsoft.com/office/word/2012/wordml" xmlns:w16se="http://schemas.microsoft.com/office/word/2015/wordml/symex" xmlns:wpg="http://schemas.microsoft.com/office/word/2010/wordprocessingGroup" xmlns:wpi="http://schemas.microsoft.com/office/word/2010/wordprocessingInk" xmlns:wne="http://schemas.microsoft.com/office/word/2006/wordml" xmlns:wps="http://schemas.microsoft.com/office/word/2010/wordprocessingShape" mc:Ignorable="w14 w15 w16se wp14">
+<w:numbering xmlns:wpc="http://schemas.microsoft.com/office/word/2010/wordprocessingCanvas" xmlns:cx="http://schemas.microsoft.com/office/drawing/2014/chartex" xmlns:cx1="http://schemas.microsoft.com/office/drawing/2015/9/8/chartex" xmlns:cx2="http://schemas.microsoft.com/office/drawing/2015/10/21/chartex" xmlns:cx3="http://schemas.microsoft.com/office/drawing/2016/5/9/chartex" xmlns:cx4="http://schemas.microsoft.com/office/drawing/2016/5/10/chartex" xmlns:cx5="http://schemas.microsoft.com/office/drawing/2016/5/11/chartex" xmlns:cx6="http://schemas.microsoft.com/office/drawing/2016/5/12/chartex" xmlns:cx7="http://schemas.microsoft.com/office/drawing/2016/5/13/chartex" xmlns:cx8="http://schemas.microsoft.com/office/drawing/2016/5/14/chartex" xmlns:mc="http://schemas.openxmlformats.org/markup-compatibility/2006" xmlns:aink="http://schemas.microsoft.com/office/drawing/2016/ink" xmlns:am3d="http://schemas.microsoft.com/office/drawing/2017/model3d" xmlns:o="urn:schemas-microsoft-com:office:office" xmlns:r="http://schemas.openxmlformats.org/officeDocument/2006/relationships" xmlns:m="http://schemas.openxmlformats.org/officeDocument/2006/math" xmlns:v="urn:schemas-microsoft-com:vml" xmlns:wp14="http://schemas.microsoft.com/office/word/2010/wordprocessingDrawing" xmlns:wp="http://schemas.openxmlformats.org/drawingml/2006/wordprocessingDrawing" xmlns:w10="urn:schemas-microsoft-com:office:word" xmlns:w="http://schemas.openxmlformats.org/wordprocessingml/2006/main" xmlns:w14="http://schemas.microsoft.com/office/word/2010/wordml" xmlns:w15="http://schemas.microsoft.com/office/word/2012/wordml" xmlns:w16cid="http://schemas.microsoft.com/office/word/2016/wordml/cid" xmlns:w16se="http://schemas.microsoft.com/office/word/2015/wordml/symex" xmlns:wpg="http://schemas.microsoft.com/office/word/2010/wordprocessingGroup" xmlns:wpi="http://schemas.microsoft.com/office/word/2010/wordprocessingInk" xmlns:wne="http://schemas.microsoft.com/office/word/2006/wordml" xmlns:wps="http://schemas.microsoft.com/office/word/2010/wordprocessingShape" mc:Ignorable="w14 w15 w16se w16cid wp14">
   <w:abstractNum w:abstractNumId="0" w15:restartNumberingAfterBreak="0">
     <w:nsid w:val="1AAF69C0"/>
     <w:multiLevelType w:val="hybridMultilevel"/>
@@ -3825,6 +4228,95 @@
     </w:lvl>
   </w:abstractNum>
   <w:abstractNum w:abstractNumId="5" w15:restartNumberingAfterBreak="0">
+    <w:nsid w:val="5F3D6CEE"/>
+    <w:multiLevelType w:val="hybridMultilevel"/>
+    <w:tmpl w:val="709A43D4"/>
+    <w:lvl w:ilvl="0" w:tplc="40090011">
+      <w:start w:val="1"/>
+      <w:numFmt w:val="decimal"/>
+      <w:lvlText w:val="%1)"/>
+      <w:lvlJc w:val="left"/>
+      <w:pPr>
+        <w:ind w:left="720" w:hanging="360"/>
+      </w:pPr>
+      <w:rPr>
+        <w:rFonts w:hint="default"/>
+      </w:rPr>
+    </w:lvl>
+    <w:lvl w:ilvl="1" w:tplc="40090019" w:tentative="1">
+      <w:start w:val="1"/>
+      <w:numFmt w:val="lowerLetter"/>
+      <w:lvlText w:val="%2."/>
+      <w:lvlJc w:val="left"/>
+      <w:pPr>
+        <w:ind w:left="1440" w:hanging="360"/>
+      </w:pPr>
+    </w:lvl>
+    <w:lvl w:ilvl="2" w:tplc="4009001B" w:tentative="1">
+      <w:start w:val="1"/>
+      <w:numFmt w:val="lowerRoman"/>
+      <w:lvlText w:val="%3."/>
+      <w:lvlJc w:val="right"/>
+      <w:pPr>
+        <w:ind w:left="2160" w:hanging="180"/>
+      </w:pPr>
+    </w:lvl>
+    <w:lvl w:ilvl="3" w:tplc="4009000F" w:tentative="1">
+      <w:start w:val="1"/>
+      <w:numFmt w:val="decimal"/>
+      <w:lvlText w:val="%4."/>
+      <w:lvlJc w:val="left"/>
+      <w:pPr>
+        <w:ind w:left="2880" w:hanging="360"/>
+      </w:pPr>
+    </w:lvl>
+    <w:lvl w:ilvl="4" w:tplc="40090019" w:tentative="1">
+      <w:start w:val="1"/>
+      <w:numFmt w:val="lowerLetter"/>
+      <w:lvlText w:val="%5."/>
+      <w:lvlJc w:val="left"/>
+      <w:pPr>
+        <w:ind w:left="3600" w:hanging="360"/>
+      </w:pPr>
+    </w:lvl>
+    <w:lvl w:ilvl="5" w:tplc="4009001B" w:tentative="1">
+      <w:start w:val="1"/>
+      <w:numFmt w:val="lowerRoman"/>
+      <w:lvlText w:val="%6."/>
+      <w:lvlJc w:val="right"/>
+      <w:pPr>
+        <w:ind w:left="4320" w:hanging="180"/>
+      </w:pPr>
+    </w:lvl>
+    <w:lvl w:ilvl="6" w:tplc="4009000F" w:tentative="1">
+      <w:start w:val="1"/>
+      <w:numFmt w:val="decimal"/>
+      <w:lvlText w:val="%7."/>
+      <w:lvlJc w:val="left"/>
+      <w:pPr>
+        <w:ind w:left="5040" w:hanging="360"/>
+      </w:pPr>
+    </w:lvl>
+    <w:lvl w:ilvl="7" w:tplc="40090019" w:tentative="1">
+      <w:start w:val="1"/>
+      <w:numFmt w:val="lowerLetter"/>
+      <w:lvlText w:val="%8."/>
+      <w:lvlJc w:val="left"/>
+      <w:pPr>
+        <w:ind w:left="5760" w:hanging="360"/>
+      </w:pPr>
+    </w:lvl>
+    <w:lvl w:ilvl="8" w:tplc="4009001B" w:tentative="1">
+      <w:start w:val="1"/>
+      <w:numFmt w:val="lowerRoman"/>
+      <w:lvlText w:val="%9."/>
+      <w:lvlJc w:val="right"/>
+      <w:pPr>
+        <w:ind w:left="6480" w:hanging="180"/>
+      </w:pPr>
+    </w:lvl>
+  </w:abstractNum>
+  <w:abstractNum w:abstractNumId="6" w15:restartNumberingAfterBreak="0">
     <w:nsid w:val="6BF573DC"/>
     <w:multiLevelType w:val="multilevel"/>
     <w:tmpl w:val="1EBC8116"/>
@@ -3937,7 +4429,7 @@
       </w:rPr>
     </w:lvl>
   </w:abstractNum>
-  <w:abstractNum w:abstractNumId="6" w15:restartNumberingAfterBreak="0">
+  <w:abstractNum w:abstractNumId="7" w15:restartNumberingAfterBreak="0">
     <w:nsid w:val="779025CD"/>
     <w:multiLevelType w:val="hybridMultilevel"/>
     <w:tmpl w:val="81F62E9C"/>
@@ -4026,7 +4518,7 @@
       </w:pPr>
     </w:lvl>
   </w:abstractNum>
-  <w:abstractNum w:abstractNumId="7" w15:restartNumberingAfterBreak="0">
+  <w:abstractNum w:abstractNumId="8" w15:restartNumberingAfterBreak="0">
     <w:nsid w:val="7F2C1113"/>
     <w:multiLevelType w:val="hybridMultilevel"/>
     <w:tmpl w:val="650CE3BE"/>
@@ -4146,7 +4638,7 @@
     <w:abstractNumId w:val="0"/>
   </w:num>
   <w:num w:numId="3">
-    <w:abstractNumId w:val="6"/>
+    <w:abstractNumId w:val="7"/>
   </w:num>
   <w:num w:numId="4">
     <w:abstractNumId w:val="3"/>
@@ -4155,19 +4647,22 @@
     <w:abstractNumId w:val="2"/>
   </w:num>
   <w:num w:numId="6">
-    <w:abstractNumId w:val="5"/>
+    <w:abstractNumId w:val="6"/>
   </w:num>
   <w:num w:numId="7">
-    <w:abstractNumId w:val="7"/>
+    <w:abstractNumId w:val="8"/>
   </w:num>
   <w:num w:numId="8">
     <w:abstractNumId w:val="1"/>
+  </w:num>
+  <w:num w:numId="9">
+    <w:abstractNumId w:val="5"/>
   </w:num>
 </w:numbering>
 </file>
 
 <file path=word/styles.xml><?xml version="1.0" encoding="utf-8"?>
-<w:styles xmlns:mc="http://schemas.openxmlformats.org/markup-compatibility/2006" xmlns:r="http://schemas.openxmlformats.org/officeDocument/2006/relationships" xmlns:w="http://schemas.openxmlformats.org/wordprocessingml/2006/main" xmlns:w14="http://schemas.microsoft.com/office/word/2010/wordml" xmlns:w15="http://schemas.microsoft.com/office/word/2012/wordml" xmlns:w16se="http://schemas.microsoft.com/office/word/2015/wordml/symex" mc:Ignorable="w14 w15 w16se">
+<w:styles xmlns:mc="http://schemas.openxmlformats.org/markup-compatibility/2006" xmlns:r="http://schemas.openxmlformats.org/officeDocument/2006/relationships" xmlns:w="http://schemas.openxmlformats.org/wordprocessingml/2006/main" xmlns:w14="http://schemas.microsoft.com/office/word/2010/wordml" xmlns:w15="http://schemas.microsoft.com/office/word/2012/wordml" xmlns:w16cid="http://schemas.microsoft.com/office/word/2016/wordml/cid" xmlns:w16se="http://schemas.microsoft.com/office/word/2015/wordml/symex" mc:Ignorable="w14 w15 w16se w16cid">
   <w:docDefaults>
     <w:rPrDefault>
       <w:rPr>
@@ -4183,7 +4678,7 @@
       </w:pPr>
     </w:pPrDefault>
   </w:docDefaults>
-  <w:latentStyles w:defLockedState="0" w:defUIPriority="99" w:defSemiHidden="0" w:defUnhideWhenUsed="0" w:defQFormat="0" w:count="371">
+  <w:latentStyles w:defLockedState="0" w:defUIPriority="99" w:defSemiHidden="0" w:defUnhideWhenUsed="0" w:defQFormat="0" w:count="377">
     <w:lsdException w:name="Normal" w:uiPriority="0" w:qFormat="1"/>
     <w:lsdException w:name="heading 1" w:uiPriority="9" w:qFormat="1"/>
     <w:lsdException w:name="heading 2" w:semiHidden="1" w:uiPriority="9" w:unhideWhenUsed="1" w:qFormat="1"/>
@@ -4331,11 +4826,8 @@
     <w:lsdException w:name="Table 3D effects 3" w:semiHidden="1" w:unhideWhenUsed="1"/>
     <w:lsdException w:name="Table Contemporary" w:semiHidden="1" w:unhideWhenUsed="1"/>
     <w:lsdException w:name="Table Elegant" w:semiHidden="1" w:unhideWhenUsed="1"/>
-    <w:lsdException w:name="Table Professional" w:semiHidden="1" w:unhideWhenUsed="1"/>
     <w:lsdException w:name="Table Subtle 1" w:semiHidden="1" w:unhideWhenUsed="1"/>
     <w:lsdException w:name="Table Subtle 2" w:semiHidden="1" w:unhideWhenUsed="1"/>
-    <w:lsdException w:name="Table Web 1" w:semiHidden="1" w:unhideWhenUsed="1"/>
-    <w:lsdException w:name="Table Web 2" w:semiHidden="1" w:unhideWhenUsed="1"/>
     <w:lsdException w:name="Table Web 3" w:semiHidden="1" w:unhideWhenUsed="1"/>
     <w:lsdException w:name="Balloon Text" w:semiHidden="1" w:unhideWhenUsed="1"/>
     <w:lsdException w:name="Table Grid" w:uiPriority="39"/>
@@ -4555,6 +5047,12 @@
     <w:lsdException w:name="List Table 5 Dark Accent 6" w:uiPriority="50"/>
     <w:lsdException w:name="List Table 6 Colorful Accent 6" w:uiPriority="51"/>
     <w:lsdException w:name="List Table 7 Colorful Accent 6" w:uiPriority="52"/>
+    <w:lsdException w:name="Mention" w:semiHidden="1" w:unhideWhenUsed="1"/>
+    <w:lsdException w:name="Smart Hyperlink" w:semiHidden="1" w:unhideWhenUsed="1"/>
+    <w:lsdException w:name="Hashtag" w:semiHidden="1" w:unhideWhenUsed="1"/>
+    <w:lsdException w:name="Unresolved Mention" w:semiHidden="1" w:unhideWhenUsed="1"/>
+    <w:lsdException w:name="Smart Link" w:semiHidden="1" w:unhideWhenUsed="1"/>
+    <w:lsdException w:name="Smart Link Error" w:semiHidden="1" w:unhideWhenUsed="1"/>
   </w:latentStyles>
   <w:style w:type="paragraph" w:default="1" w:styleId="Normal">
     <w:name w:val="Normal"/>
@@ -4760,7 +5258,7 @@
 </file>
 
 <file path=word/glossary/document.xml><?xml version="1.0" encoding="utf-8"?>
-<w:glossaryDocument xmlns:wpc="http://schemas.microsoft.com/office/word/2010/wordprocessingCanvas" xmlns:cx="http://schemas.microsoft.com/office/drawing/2014/chartex" xmlns:cx1="http://schemas.microsoft.com/office/drawing/2015/9/8/chartex" xmlns:mc="http://schemas.openxmlformats.org/markup-compatibility/2006" xmlns:o="urn:schemas-microsoft-com:office:office" xmlns:r="http://schemas.openxmlformats.org/officeDocument/2006/relationships" xmlns:m="http://schemas.openxmlformats.org/officeDocument/2006/math" xmlns:v="urn:schemas-microsoft-com:vml" xmlns:wp14="http://schemas.microsoft.com/office/word/2010/wordprocessingDrawing" xmlns:wp="http://schemas.openxmlformats.org/drawingml/2006/wordprocessingDrawing" xmlns:w10="urn:schemas-microsoft-com:office:word" xmlns:w="http://schemas.openxmlformats.org/wordprocessingml/2006/main" xmlns:w14="http://schemas.microsoft.com/office/word/2010/wordml" xmlns:w15="http://schemas.microsoft.com/office/word/2012/wordml" xmlns:w16se="http://schemas.microsoft.com/office/word/2015/wordml/symex" xmlns:wpg="http://schemas.microsoft.com/office/word/2010/wordprocessingGroup" xmlns:wpi="http://schemas.microsoft.com/office/word/2010/wordprocessingInk" xmlns:wne="http://schemas.microsoft.com/office/word/2006/wordml" xmlns:wps="http://schemas.microsoft.com/office/word/2010/wordprocessingShape" mc:Ignorable="w14 w15 w16se wp14">
+<w:glossaryDocument xmlns:wpc="http://schemas.microsoft.com/office/word/2010/wordprocessingCanvas" xmlns:cx="http://schemas.microsoft.com/office/drawing/2014/chartex" xmlns:cx1="http://schemas.microsoft.com/office/drawing/2015/9/8/chartex" xmlns:cx2="http://schemas.microsoft.com/office/drawing/2015/10/21/chartex" xmlns:cx3="http://schemas.microsoft.com/office/drawing/2016/5/9/chartex" xmlns:cx4="http://schemas.microsoft.com/office/drawing/2016/5/10/chartex" xmlns:cx5="http://schemas.microsoft.com/office/drawing/2016/5/11/chartex" xmlns:cx6="http://schemas.microsoft.com/office/drawing/2016/5/12/chartex" xmlns:cx7="http://schemas.microsoft.com/office/drawing/2016/5/13/chartex" xmlns:cx8="http://schemas.microsoft.com/office/drawing/2016/5/14/chartex" xmlns:mc="http://schemas.openxmlformats.org/markup-compatibility/2006" xmlns:aink="http://schemas.microsoft.com/office/drawing/2016/ink" xmlns:am3d="http://schemas.microsoft.com/office/drawing/2017/model3d" xmlns:o="urn:schemas-microsoft-com:office:office" xmlns:r="http://schemas.openxmlformats.org/officeDocument/2006/relationships" xmlns:m="http://schemas.openxmlformats.org/officeDocument/2006/math" xmlns:v="urn:schemas-microsoft-com:vml" xmlns:wp14="http://schemas.microsoft.com/office/word/2010/wordprocessingDrawing" xmlns:wp="http://schemas.openxmlformats.org/drawingml/2006/wordprocessingDrawing" xmlns:w10="urn:schemas-microsoft-com:office:word" xmlns:w="http://schemas.openxmlformats.org/wordprocessingml/2006/main" xmlns:w14="http://schemas.microsoft.com/office/word/2010/wordml" xmlns:w15="http://schemas.microsoft.com/office/word/2012/wordml" xmlns:w16cid="http://schemas.microsoft.com/office/word/2016/wordml/cid" xmlns:w16se="http://schemas.microsoft.com/office/word/2015/wordml/symex" xmlns:wpg="http://schemas.microsoft.com/office/word/2010/wordprocessingGroup" xmlns:wpi="http://schemas.microsoft.com/office/word/2010/wordprocessingInk" xmlns:wne="http://schemas.microsoft.com/office/word/2006/wordml" xmlns:wps="http://schemas.microsoft.com/office/word/2010/wordprocessingShape" mc:Ignorable="w14 w15 w16se w16cid wp14">
   <w:docParts>
     <w:docPart>
       <w:docPartPr>
@@ -4784,7 +5282,7 @@
           </w:pPr>
           <w:r>
             <w:rPr>
-              <w:color w:val="5B9BD5" w:themeColor="accent1"/>
+              <w:color w:val="4472C4" w:themeColor="accent1"/>
               <w:sz w:val="20"/>
               <w:szCs w:val="20"/>
             </w:rPr>
@@ -4798,13 +5296,13 @@
 </file>
 
 <file path=word/glossary/fontTable.xml><?xml version="1.0" encoding="utf-8"?>
-<w:fonts xmlns:mc="http://schemas.openxmlformats.org/markup-compatibility/2006" xmlns:r="http://schemas.openxmlformats.org/officeDocument/2006/relationships" xmlns:w="http://schemas.openxmlformats.org/wordprocessingml/2006/main" xmlns:w14="http://schemas.microsoft.com/office/word/2010/wordml" xmlns:w15="http://schemas.microsoft.com/office/word/2012/wordml" xmlns:w16se="http://schemas.microsoft.com/office/word/2015/wordml/symex" mc:Ignorable="w14 w15 w16se">
+<w:fonts xmlns:mc="http://schemas.openxmlformats.org/markup-compatibility/2006" xmlns:r="http://schemas.openxmlformats.org/officeDocument/2006/relationships" xmlns:w="http://schemas.openxmlformats.org/wordprocessingml/2006/main" xmlns:w14="http://schemas.microsoft.com/office/word/2010/wordml" xmlns:w15="http://schemas.microsoft.com/office/word/2012/wordml" xmlns:w16cid="http://schemas.microsoft.com/office/word/2016/wordml/cid" xmlns:w16se="http://schemas.microsoft.com/office/word/2015/wordml/symex" mc:Ignorable="w14 w15 w16se w16cid">
   <w:font w:name="Times New Roman">
     <w:panose1 w:val="02020603050405020304"/>
     <w:charset w:val="00"/>
     <w:family w:val="roman"/>
     <w:pitch w:val="variable"/>
-    <w:sig w:usb0="E0002AFF" w:usb1="C0007843" w:usb2="00000009" w:usb3="00000000" w:csb0="000001FF" w:csb1="00000000"/>
+    <w:sig w:usb0="E0002EFF" w:usb1="C000785B" w:usb2="00000009" w:usb3="00000000" w:csb0="000001FF" w:csb1="00000000"/>
   </w:font>
   <w:font w:name="Symbol">
     <w:panose1 w:val="05050102010706020507"/>
@@ -4832,20 +5330,20 @@
     <w:charset w:val="00"/>
     <w:family w:val="swiss"/>
     <w:pitch w:val="variable"/>
-    <w:sig w:usb0="E00002FF" w:usb1="4000ACFF" w:usb2="00000001" w:usb3="00000000" w:csb0="0000019F" w:csb1="00000000"/>
+    <w:sig w:usb0="E4002EFF" w:usb1="C000247B" w:usb2="00000009" w:usb3="00000000" w:csb0="000001FF" w:csb1="00000000"/>
   </w:font>
   <w:font w:name="Calibri Light">
     <w:panose1 w:val="020F0302020204030204"/>
     <w:charset w:val="00"/>
     <w:family w:val="swiss"/>
     <w:pitch w:val="variable"/>
-    <w:sig w:usb0="A00002EF" w:usb1="4000207B" w:usb2="00000000" w:usb3="00000000" w:csb0="0000009F" w:csb1="00000000"/>
+    <w:sig w:usb0="E4002EFF" w:usb1="C000247B" w:usb2="00000009" w:usb3="00000000" w:csb0="000001FF" w:csb1="00000000"/>
   </w:font>
 </w:fonts>
 </file>
 
 <file path=word/glossary/settings.xml><?xml version="1.0" encoding="utf-8"?>
-<w:settings xmlns:mc="http://schemas.openxmlformats.org/markup-compatibility/2006" xmlns:o="urn:schemas-microsoft-com:office:office" xmlns:r="http://schemas.openxmlformats.org/officeDocument/2006/relationships" xmlns:m="http://schemas.openxmlformats.org/officeDocument/2006/math" xmlns:v="urn:schemas-microsoft-com:vml" xmlns:w10="urn:schemas-microsoft-com:office:word" xmlns:w="http://schemas.openxmlformats.org/wordprocessingml/2006/main" xmlns:w14="http://schemas.microsoft.com/office/word/2010/wordml" xmlns:w15="http://schemas.microsoft.com/office/word/2012/wordml" xmlns:w16se="http://schemas.microsoft.com/office/word/2015/wordml/symex" xmlns:sl="http://schemas.openxmlformats.org/schemaLibrary/2006/main" mc:Ignorable="w14 w15 w16se">
+<w:settings xmlns:mc="http://schemas.openxmlformats.org/markup-compatibility/2006" xmlns:o="urn:schemas-microsoft-com:office:office" xmlns:r="http://schemas.openxmlformats.org/officeDocument/2006/relationships" xmlns:m="http://schemas.openxmlformats.org/officeDocument/2006/math" xmlns:v="urn:schemas-microsoft-com:vml" xmlns:w10="urn:schemas-microsoft-com:office:word" xmlns:w="http://schemas.openxmlformats.org/wordprocessingml/2006/main" xmlns:w14="http://schemas.microsoft.com/office/word/2010/wordml" xmlns:w15="http://schemas.microsoft.com/office/word/2012/wordml" xmlns:w16cid="http://schemas.microsoft.com/office/word/2016/wordml/cid" xmlns:w16se="http://schemas.microsoft.com/office/word/2015/wordml/symex" xmlns:sl="http://schemas.openxmlformats.org/schemaLibrary/2006/main" mc:Ignorable="w14 w15 w16se w16cid">
   <w:view w:val="normal"/>
   <w:defaultTabStop w:val="720"/>
   <w:characterSpacingControl w:val="doNotCompress"/>
@@ -4856,6 +5354,7 @@
     <w:compatSetting w:name="enableOpenTypeFeatures" w:uri="http://schemas.microsoft.com/office/word" w:val="1"/>
     <w:compatSetting w:name="doNotFlipMirrorIndents" w:uri="http://schemas.microsoft.com/office/word" w:val="1"/>
     <w:compatSetting w:name="differentiateMultirowTableHeaders" w:uri="http://schemas.microsoft.com/office/word" w:val="1"/>
+    <w:compatSetting w:name="useWord2013TrackBottomHyphenation" w:uri="http://schemas.microsoft.com/office/word" w:val="1"/>
   </w:compat>
   <w:rsids>
     <w:rsidRoot w:val="00541D57"/>
@@ -4864,6 +5363,7 @@
     <w:rsid w:val="004C4277"/>
     <w:rsid w:val="00541D57"/>
     <w:rsid w:val="005F2EAB"/>
+    <w:rsid w:val="007C6172"/>
     <w:rsid w:val="00C101EC"/>
     <w:rsid w:val="00DA36D2"/>
   </w:rsids>
@@ -4889,7 +5389,7 @@
 </file>
 
 <file path=word/glossary/styles.xml><?xml version="1.0" encoding="utf-8"?>
-<w:styles xmlns:mc="http://schemas.openxmlformats.org/markup-compatibility/2006" xmlns:r="http://schemas.openxmlformats.org/officeDocument/2006/relationships" xmlns:w="http://schemas.openxmlformats.org/wordprocessingml/2006/main" xmlns:w14="http://schemas.microsoft.com/office/word/2010/wordml" xmlns:w15="http://schemas.microsoft.com/office/word/2012/wordml" xmlns:w16se="http://schemas.microsoft.com/office/word/2015/wordml/symex" mc:Ignorable="w14 w15 w16se">
+<w:styles xmlns:mc="http://schemas.openxmlformats.org/markup-compatibility/2006" xmlns:r="http://schemas.openxmlformats.org/officeDocument/2006/relationships" xmlns:w="http://schemas.openxmlformats.org/wordprocessingml/2006/main" xmlns:w14="http://schemas.microsoft.com/office/word/2010/wordml" xmlns:w15="http://schemas.microsoft.com/office/word/2012/wordml" xmlns:w16cid="http://schemas.microsoft.com/office/word/2016/wordml/cid" xmlns:w16se="http://schemas.microsoft.com/office/word/2015/wordml/symex" mc:Ignorable="w14 w15 w16se w16cid">
   <w:docDefaults>
     <w:rPrDefault>
       <w:rPr>
@@ -4905,7 +5405,7 @@
       </w:pPr>
     </w:pPrDefault>
   </w:docDefaults>
-  <w:latentStyles w:defLockedState="0" w:defUIPriority="99" w:defSemiHidden="0" w:defUnhideWhenUsed="0" w:defQFormat="0" w:count="371">
+  <w:latentStyles w:defLockedState="0" w:defUIPriority="99" w:defSemiHidden="0" w:defUnhideWhenUsed="0" w:defQFormat="0" w:count="377">
     <w:lsdException w:name="Normal" w:uiPriority="0" w:qFormat="1"/>
     <w:lsdException w:name="heading 1" w:uiPriority="9" w:qFormat="1"/>
     <w:lsdException w:name="heading 2" w:semiHidden="1" w:uiPriority="9" w:unhideWhenUsed="1" w:qFormat="1"/>
@@ -5053,11 +5553,8 @@
     <w:lsdException w:name="Table 3D effects 3" w:semiHidden="1" w:unhideWhenUsed="1"/>
     <w:lsdException w:name="Table Contemporary" w:semiHidden="1" w:unhideWhenUsed="1"/>
     <w:lsdException w:name="Table Elegant" w:semiHidden="1" w:unhideWhenUsed="1"/>
-    <w:lsdException w:name="Table Professional" w:semiHidden="1" w:unhideWhenUsed="1"/>
     <w:lsdException w:name="Table Subtle 1" w:semiHidden="1" w:unhideWhenUsed="1"/>
     <w:lsdException w:name="Table Subtle 2" w:semiHidden="1" w:unhideWhenUsed="1"/>
-    <w:lsdException w:name="Table Web 1" w:semiHidden="1" w:unhideWhenUsed="1"/>
-    <w:lsdException w:name="Table Web 2" w:semiHidden="1" w:unhideWhenUsed="1"/>
     <w:lsdException w:name="Table Web 3" w:semiHidden="1" w:unhideWhenUsed="1"/>
     <w:lsdException w:name="Balloon Text" w:semiHidden="1" w:unhideWhenUsed="1"/>
     <w:lsdException w:name="Table Grid" w:uiPriority="39"/>
@@ -5277,6 +5774,12 @@
     <w:lsdException w:name="List Table 5 Dark Accent 6" w:uiPriority="50"/>
     <w:lsdException w:name="List Table 6 Colorful Accent 6" w:uiPriority="51"/>
     <w:lsdException w:name="List Table 7 Colorful Accent 6" w:uiPriority="52"/>
+    <w:lsdException w:name="Mention" w:semiHidden="1" w:unhideWhenUsed="1"/>
+    <w:lsdException w:name="Smart Hyperlink" w:semiHidden="1" w:unhideWhenUsed="1"/>
+    <w:lsdException w:name="Hashtag" w:semiHidden="1" w:unhideWhenUsed="1"/>
+    <w:lsdException w:name="Unresolved Mention" w:semiHidden="1" w:unhideWhenUsed="1"/>
+    <w:lsdException w:name="Smart Link" w:semiHidden="1" w:unhideWhenUsed="1"/>
+    <w:lsdException w:name="Smart Link Error" w:semiHidden="1" w:unhideWhenUsed="1"/>
   </w:latentStyles>
   <w:style w:type="paragraph" w:default="1" w:styleId="Normal">
     <w:name w:val="Normal"/>
@@ -5317,7 +5820,7 @@
 </file>
 
 <file path=word/glossary/webSettings.xml><?xml version="1.0" encoding="utf-8"?>
-<w:webSettings xmlns:mc="http://schemas.openxmlformats.org/markup-compatibility/2006" xmlns:r="http://schemas.openxmlformats.org/officeDocument/2006/relationships" xmlns:w="http://schemas.openxmlformats.org/wordprocessingml/2006/main" xmlns:w14="http://schemas.microsoft.com/office/word/2010/wordml" xmlns:w15="http://schemas.microsoft.com/office/word/2012/wordml" xmlns:w16se="http://schemas.microsoft.com/office/word/2015/wordml/symex" mc:Ignorable="w14 w15 w16se">
+<w:webSettings xmlns:mc="http://schemas.openxmlformats.org/markup-compatibility/2006" xmlns:r="http://schemas.openxmlformats.org/officeDocument/2006/relationships" xmlns:w="http://schemas.openxmlformats.org/wordprocessingml/2006/main" xmlns:w14="http://schemas.microsoft.com/office/word/2010/wordml" xmlns:w15="http://schemas.microsoft.com/office/word/2012/wordml" xmlns:w16cid="http://schemas.microsoft.com/office/word/2016/wordml/cid" xmlns:w16se="http://schemas.microsoft.com/office/word/2015/wordml/symex" mc:Ignorable="w14 w15 w16se w16cid">
   <w:optimizeForBrowser/>
   <w:allowPNG/>
 </w:webSettings>

</xml_diff>

<commit_message>
Implemented code review comments
</commit_message>
<xml_diff>
--- a/GuestBookDemo/documents/gbStoryboard.docx
+++ b/GuestBookDemo/documents/gbStoryboard.docx
@@ -42,8 +42,6 @@
         <w:rPr>
           <w:rFonts w:asciiTheme="minorHAnsi" w:eastAsiaTheme="minorEastAsia" w:hAnsiTheme="minorHAnsi" w:cstheme="minorBidi"/>
           <w:noProof/>
-          <w:sz w:val="28"/>
-          <w:szCs w:val="28"/>
           <w:lang w:val="en-IN" w:eastAsia="en-IN"/>
         </w:rPr>
       </w:pPr>
@@ -71,15 +69,13 @@
         </w:rPr>
         <w:fldChar w:fldCharType="separate"/>
       </w:r>
-      <w:hyperlink w:anchor="_Toc54225968" w:history="1">
+      <w:hyperlink w:anchor="_Toc54397081" w:history="1">
         <w:r>
           <w:rPr>
             <w:rStyle w:val="Hyperlink"/>
             <w:rFonts w:ascii="Times New Roman" w:hAnsi="Times New Roman"/>
             <w:b/>
             <w:noProof/>
-            <w:sz w:val="28"/>
-            <w:szCs w:val="28"/>
           </w:rPr>
           <w:t>1.0</w:t>
         </w:r>
@@ -87,8 +83,6 @@
           <w:rPr>
             <w:rFonts w:asciiTheme="minorHAnsi" w:eastAsiaTheme="minorEastAsia" w:hAnsiTheme="minorHAnsi" w:cstheme="minorBidi"/>
             <w:noProof/>
-            <w:sz w:val="28"/>
-            <w:szCs w:val="28"/>
             <w:lang w:val="en-IN" w:eastAsia="en-IN"/>
           </w:rPr>
           <w:tab/>
@@ -99,8 +93,6 @@
             <w:rFonts w:ascii="Times New Roman" w:hAnsi="Times New Roman"/>
             <w:b/>
             <w:noProof/>
-            <w:sz w:val="28"/>
-            <w:szCs w:val="28"/>
           </w:rPr>
           <w:t>Introduction</w:t>
         </w:r>
@@ -108,8 +100,6 @@
           <w:rPr>
             <w:noProof/>
             <w:webHidden/>
-            <w:sz w:val="28"/>
-            <w:szCs w:val="28"/>
           </w:rPr>
           <w:tab/>
         </w:r>
@@ -117,8 +107,6 @@
           <w:rPr>
             <w:noProof/>
             <w:webHidden/>
-            <w:sz w:val="28"/>
-            <w:szCs w:val="28"/>
           </w:rPr>
           <w:fldChar w:fldCharType="begin"/>
         </w:r>
@@ -126,25 +114,19 @@
           <w:rPr>
             <w:noProof/>
             <w:webHidden/>
-            <w:sz w:val="28"/>
-            <w:szCs w:val="28"/>
           </w:rPr>
-          <w:instrText xml:space="preserve"> PAGEREF _Toc54225968 \h </w:instrText>
+          <w:instrText xml:space="preserve"> PAGEREF _Toc54397081 \h </w:instrText>
         </w:r>
         <w:r>
           <w:rPr>
             <w:noProof/>
             <w:webHidden/>
-            <w:sz w:val="28"/>
-            <w:szCs w:val="28"/>
           </w:rPr>
         </w:r>
         <w:r>
           <w:rPr>
             <w:noProof/>
             <w:webHidden/>
-            <w:sz w:val="28"/>
-            <w:szCs w:val="28"/>
           </w:rPr>
           <w:fldChar w:fldCharType="separate"/>
         </w:r>
@@ -152,17 +134,13 @@
           <w:rPr>
             <w:noProof/>
             <w:webHidden/>
-            <w:sz w:val="28"/>
-            <w:szCs w:val="28"/>
           </w:rPr>
-          <w:t>2</w:t>
+          <w:t>1</w:t>
         </w:r>
         <w:r>
           <w:rPr>
             <w:noProof/>
             <w:webHidden/>
-            <w:sz w:val="28"/>
-            <w:szCs w:val="28"/>
           </w:rPr>
           <w:fldChar w:fldCharType="end"/>
         </w:r>
@@ -178,20 +156,16 @@
         <w:rPr>
           <w:rFonts w:asciiTheme="minorHAnsi" w:eastAsiaTheme="minorEastAsia" w:hAnsiTheme="minorHAnsi" w:cstheme="minorBidi"/>
           <w:noProof/>
-          <w:sz w:val="28"/>
-          <w:szCs w:val="28"/>
           <w:lang w:val="en-IN" w:eastAsia="en-IN"/>
         </w:rPr>
       </w:pPr>
-      <w:hyperlink w:anchor="_Toc54225969" w:history="1">
+      <w:hyperlink w:anchor="_Toc54397082" w:history="1">
         <w:r>
           <w:rPr>
             <w:rStyle w:val="Hyperlink"/>
             <w:rFonts w:ascii="Times New Roman" w:hAnsi="Times New Roman"/>
             <w:b/>
             <w:noProof/>
-            <w:sz w:val="28"/>
-            <w:szCs w:val="28"/>
           </w:rPr>
           <w:t>2.0</w:t>
         </w:r>
@@ -199,8 +173,6 @@
           <w:rPr>
             <w:rFonts w:asciiTheme="minorHAnsi" w:eastAsiaTheme="minorEastAsia" w:hAnsiTheme="minorHAnsi" w:cstheme="minorBidi"/>
             <w:noProof/>
-            <w:sz w:val="28"/>
-            <w:szCs w:val="28"/>
             <w:lang w:val="en-IN" w:eastAsia="en-IN"/>
           </w:rPr>
           <w:tab/>
@@ -211,8 +183,6 @@
             <w:rFonts w:ascii="Times New Roman" w:hAnsi="Times New Roman"/>
             <w:b/>
             <w:noProof/>
-            <w:sz w:val="28"/>
-            <w:szCs w:val="28"/>
           </w:rPr>
           <w:t>Test Report</w:t>
         </w:r>
@@ -220,8 +190,6 @@
           <w:rPr>
             <w:noProof/>
             <w:webHidden/>
-            <w:sz w:val="28"/>
-            <w:szCs w:val="28"/>
           </w:rPr>
           <w:tab/>
         </w:r>
@@ -229,8 +197,6 @@
           <w:rPr>
             <w:noProof/>
             <w:webHidden/>
-            <w:sz w:val="28"/>
-            <w:szCs w:val="28"/>
           </w:rPr>
           <w:fldChar w:fldCharType="begin"/>
         </w:r>
@@ -238,25 +204,19 @@
           <w:rPr>
             <w:noProof/>
             <w:webHidden/>
-            <w:sz w:val="28"/>
-            <w:szCs w:val="28"/>
           </w:rPr>
-          <w:instrText xml:space="preserve"> PAGEREF _Toc54225969 \h </w:instrText>
+          <w:instrText xml:space="preserve"> PAGEREF _Toc54397082 \h </w:instrText>
         </w:r>
         <w:r>
           <w:rPr>
             <w:noProof/>
             <w:webHidden/>
-            <w:sz w:val="28"/>
-            <w:szCs w:val="28"/>
           </w:rPr>
         </w:r>
         <w:r>
           <w:rPr>
             <w:noProof/>
             <w:webHidden/>
-            <w:sz w:val="28"/>
-            <w:szCs w:val="28"/>
           </w:rPr>
           <w:fldChar w:fldCharType="separate"/>
         </w:r>
@@ -264,17 +224,13 @@
           <w:rPr>
             <w:noProof/>
             <w:webHidden/>
-            <w:sz w:val="28"/>
-            <w:szCs w:val="28"/>
           </w:rPr>
-          <w:t>3</w:t>
+          <w:t>2</w:t>
         </w:r>
         <w:r>
           <w:rPr>
             <w:noProof/>
             <w:webHidden/>
-            <w:sz w:val="28"/>
-            <w:szCs w:val="28"/>
           </w:rPr>
           <w:fldChar w:fldCharType="end"/>
         </w:r>
@@ -290,20 +246,16 @@
         <w:rPr>
           <w:rFonts w:asciiTheme="minorHAnsi" w:eastAsiaTheme="minorEastAsia" w:hAnsiTheme="minorHAnsi" w:cstheme="minorBidi"/>
           <w:noProof/>
-          <w:sz w:val="28"/>
-          <w:szCs w:val="28"/>
           <w:lang w:val="en-IN" w:eastAsia="en-IN"/>
         </w:rPr>
       </w:pPr>
-      <w:hyperlink w:anchor="_Toc54225970" w:history="1">
+      <w:hyperlink w:anchor="_Toc54397083" w:history="1">
         <w:r>
           <w:rPr>
             <w:rStyle w:val="Hyperlink"/>
             <w:rFonts w:ascii="Times New Roman" w:hAnsi="Times New Roman"/>
             <w:b/>
             <w:noProof/>
-            <w:sz w:val="28"/>
-            <w:szCs w:val="28"/>
           </w:rPr>
           <w:t>3.0</w:t>
         </w:r>
@@ -311,8 +263,6 @@
           <w:rPr>
             <w:rFonts w:asciiTheme="minorHAnsi" w:eastAsiaTheme="minorEastAsia" w:hAnsiTheme="minorHAnsi" w:cstheme="minorBidi"/>
             <w:noProof/>
-            <w:sz w:val="28"/>
-            <w:szCs w:val="28"/>
             <w:lang w:val="en-IN" w:eastAsia="en-IN"/>
           </w:rPr>
           <w:tab/>
@@ -323,8 +273,6 @@
             <w:rFonts w:ascii="Times New Roman" w:hAnsi="Times New Roman"/>
             <w:b/>
             <w:noProof/>
-            <w:sz w:val="28"/>
-            <w:szCs w:val="28"/>
           </w:rPr>
           <w:t>Registration  Screen</w:t>
         </w:r>
@@ -332,8 +280,6 @@
           <w:rPr>
             <w:noProof/>
             <w:webHidden/>
-            <w:sz w:val="28"/>
-            <w:szCs w:val="28"/>
           </w:rPr>
           <w:tab/>
         </w:r>
@@ -341,8 +287,6 @@
           <w:rPr>
             <w:noProof/>
             <w:webHidden/>
-            <w:sz w:val="28"/>
-            <w:szCs w:val="28"/>
           </w:rPr>
           <w:fldChar w:fldCharType="begin"/>
         </w:r>
@@ -350,25 +294,19 @@
           <w:rPr>
             <w:noProof/>
             <w:webHidden/>
-            <w:sz w:val="28"/>
-            <w:szCs w:val="28"/>
           </w:rPr>
-          <w:instrText xml:space="preserve"> PAGEREF _Toc54225970 \h </w:instrText>
+          <w:instrText xml:space="preserve"> PAGEREF _Toc54397083 \h </w:instrText>
         </w:r>
         <w:r>
           <w:rPr>
             <w:noProof/>
             <w:webHidden/>
-            <w:sz w:val="28"/>
-            <w:szCs w:val="28"/>
           </w:rPr>
         </w:r>
         <w:r>
           <w:rPr>
             <w:noProof/>
             <w:webHidden/>
-            <w:sz w:val="28"/>
-            <w:szCs w:val="28"/>
           </w:rPr>
           <w:fldChar w:fldCharType="separate"/>
         </w:r>
@@ -376,8 +314,6 @@
           <w:rPr>
             <w:noProof/>
             <w:webHidden/>
-            <w:sz w:val="28"/>
-            <w:szCs w:val="28"/>
           </w:rPr>
           <w:t>4</w:t>
         </w:r>
@@ -385,8 +321,6 @@
           <w:rPr>
             <w:noProof/>
             <w:webHidden/>
-            <w:sz w:val="28"/>
-            <w:szCs w:val="28"/>
           </w:rPr>
           <w:fldChar w:fldCharType="end"/>
         </w:r>
@@ -402,20 +336,16 @@
         <w:rPr>
           <w:rFonts w:asciiTheme="minorHAnsi" w:eastAsiaTheme="minorEastAsia" w:hAnsiTheme="minorHAnsi" w:cstheme="minorBidi"/>
           <w:noProof/>
-          <w:sz w:val="28"/>
-          <w:szCs w:val="28"/>
           <w:lang w:val="en-IN" w:eastAsia="en-IN"/>
         </w:rPr>
       </w:pPr>
-      <w:hyperlink w:anchor="_Toc54225971" w:history="1">
+      <w:hyperlink w:anchor="_Toc54397084" w:history="1">
         <w:r>
           <w:rPr>
             <w:rStyle w:val="Hyperlink"/>
             <w:rFonts w:ascii="Times New Roman" w:hAnsi="Times New Roman"/>
             <w:b/>
             <w:noProof/>
-            <w:sz w:val="28"/>
-            <w:szCs w:val="28"/>
           </w:rPr>
           <w:t>4.0</w:t>
         </w:r>
@@ -423,8 +353,6 @@
           <w:rPr>
             <w:rFonts w:asciiTheme="minorHAnsi" w:eastAsiaTheme="minorEastAsia" w:hAnsiTheme="minorHAnsi" w:cstheme="minorBidi"/>
             <w:noProof/>
-            <w:sz w:val="28"/>
-            <w:szCs w:val="28"/>
             <w:lang w:val="en-IN" w:eastAsia="en-IN"/>
           </w:rPr>
           <w:tab/>
@@ -435,8 +363,6 @@
             <w:rFonts w:ascii="Times New Roman" w:hAnsi="Times New Roman"/>
             <w:b/>
             <w:noProof/>
-            <w:sz w:val="28"/>
-            <w:szCs w:val="28"/>
           </w:rPr>
           <w:t>Login Screen</w:t>
         </w:r>
@@ -444,8 +370,6 @@
           <w:rPr>
             <w:noProof/>
             <w:webHidden/>
-            <w:sz w:val="28"/>
-            <w:szCs w:val="28"/>
           </w:rPr>
           <w:tab/>
         </w:r>
@@ -453,8 +377,6 @@
           <w:rPr>
             <w:noProof/>
             <w:webHidden/>
-            <w:sz w:val="28"/>
-            <w:szCs w:val="28"/>
           </w:rPr>
           <w:fldChar w:fldCharType="begin"/>
         </w:r>
@@ -462,25 +384,19 @@
           <w:rPr>
             <w:noProof/>
             <w:webHidden/>
-            <w:sz w:val="28"/>
-            <w:szCs w:val="28"/>
           </w:rPr>
-          <w:instrText xml:space="preserve"> PAGEREF _Toc54225971 \h </w:instrText>
+          <w:instrText xml:space="preserve"> PAGEREF _Toc54397084 \h </w:instrText>
         </w:r>
         <w:r>
           <w:rPr>
             <w:noProof/>
             <w:webHidden/>
-            <w:sz w:val="28"/>
-            <w:szCs w:val="28"/>
           </w:rPr>
         </w:r>
         <w:r>
           <w:rPr>
             <w:noProof/>
             <w:webHidden/>
-            <w:sz w:val="28"/>
-            <w:szCs w:val="28"/>
           </w:rPr>
           <w:fldChar w:fldCharType="separate"/>
         </w:r>
@@ -488,8 +404,6 @@
           <w:rPr>
             <w:noProof/>
             <w:webHidden/>
-            <w:sz w:val="28"/>
-            <w:szCs w:val="28"/>
           </w:rPr>
           <w:t>7</w:t>
         </w:r>
@@ -497,8 +411,6 @@
           <w:rPr>
             <w:noProof/>
             <w:webHidden/>
-            <w:sz w:val="28"/>
-            <w:szCs w:val="28"/>
           </w:rPr>
           <w:fldChar w:fldCharType="end"/>
         </w:r>
@@ -513,20 +425,16 @@
         <w:rPr>
           <w:rFonts w:asciiTheme="minorHAnsi" w:eastAsiaTheme="minorEastAsia" w:hAnsiTheme="minorHAnsi" w:cstheme="minorBidi"/>
           <w:noProof/>
-          <w:sz w:val="28"/>
-          <w:szCs w:val="28"/>
           <w:lang w:val="en-IN" w:eastAsia="en-IN"/>
         </w:rPr>
       </w:pPr>
-      <w:hyperlink w:anchor="_Toc54225972" w:history="1">
+      <w:hyperlink w:anchor="_Toc54397085" w:history="1">
         <w:r>
           <w:rPr>
             <w:rStyle w:val="Hyperlink"/>
             <w:rFonts w:ascii="Times New Roman" w:hAnsi="Times New Roman"/>
             <w:b/>
             <w:noProof/>
-            <w:sz w:val="28"/>
-            <w:szCs w:val="28"/>
           </w:rPr>
           <w:t>2.0  Admin Screens</w:t>
         </w:r>
@@ -534,8 +442,6 @@
           <w:rPr>
             <w:noProof/>
             <w:webHidden/>
-            <w:sz w:val="28"/>
-            <w:szCs w:val="28"/>
           </w:rPr>
           <w:tab/>
         </w:r>
@@ -543,8 +449,6 @@
           <w:rPr>
             <w:noProof/>
             <w:webHidden/>
-            <w:sz w:val="28"/>
-            <w:szCs w:val="28"/>
           </w:rPr>
           <w:fldChar w:fldCharType="begin"/>
         </w:r>
@@ -552,25 +456,19 @@
           <w:rPr>
             <w:noProof/>
             <w:webHidden/>
-            <w:sz w:val="28"/>
-            <w:szCs w:val="28"/>
           </w:rPr>
-          <w:instrText xml:space="preserve"> PAGEREF _Toc54225972 \h </w:instrText>
+          <w:instrText xml:space="preserve"> PAGEREF _Toc54397085 \h </w:instrText>
         </w:r>
         <w:r>
           <w:rPr>
             <w:noProof/>
             <w:webHidden/>
-            <w:sz w:val="28"/>
-            <w:szCs w:val="28"/>
           </w:rPr>
         </w:r>
         <w:r>
           <w:rPr>
             <w:noProof/>
             <w:webHidden/>
-            <w:sz w:val="28"/>
-            <w:szCs w:val="28"/>
           </w:rPr>
           <w:fldChar w:fldCharType="separate"/>
         </w:r>
@@ -578,8 +476,6 @@
           <w:rPr>
             <w:noProof/>
             <w:webHidden/>
-            <w:sz w:val="28"/>
-            <w:szCs w:val="28"/>
           </w:rPr>
           <w:t>9</w:t>
         </w:r>
@@ -587,8 +483,6 @@
           <w:rPr>
             <w:noProof/>
             <w:webHidden/>
-            <w:sz w:val="28"/>
-            <w:szCs w:val="28"/>
           </w:rPr>
           <w:fldChar w:fldCharType="end"/>
         </w:r>
@@ -603,20 +497,16 @@
         <w:rPr>
           <w:rFonts w:asciiTheme="minorHAnsi" w:eastAsiaTheme="minorEastAsia" w:hAnsiTheme="minorHAnsi" w:cstheme="minorBidi"/>
           <w:noProof/>
-          <w:sz w:val="28"/>
-          <w:szCs w:val="28"/>
           <w:lang w:val="en-IN" w:eastAsia="en-IN"/>
         </w:rPr>
       </w:pPr>
-      <w:hyperlink w:anchor="_Toc54225973" w:history="1">
+      <w:hyperlink w:anchor="_Toc54397086" w:history="1">
         <w:r>
           <w:rPr>
             <w:rStyle w:val="Hyperlink"/>
             <w:rFonts w:ascii="Times New Roman" w:hAnsi="Times New Roman"/>
             <w:b/>
             <w:noProof/>
-            <w:sz w:val="28"/>
-            <w:szCs w:val="28"/>
           </w:rPr>
           <w:t>3.0 User Screens</w:t>
         </w:r>
@@ -624,8 +514,6 @@
           <w:rPr>
             <w:noProof/>
             <w:webHidden/>
-            <w:sz w:val="28"/>
-            <w:szCs w:val="28"/>
           </w:rPr>
           <w:tab/>
         </w:r>
@@ -633,8 +521,6 @@
           <w:rPr>
             <w:noProof/>
             <w:webHidden/>
-            <w:sz w:val="28"/>
-            <w:szCs w:val="28"/>
           </w:rPr>
           <w:fldChar w:fldCharType="begin"/>
         </w:r>
@@ -642,25 +528,19 @@
           <w:rPr>
             <w:noProof/>
             <w:webHidden/>
-            <w:sz w:val="28"/>
-            <w:szCs w:val="28"/>
           </w:rPr>
-          <w:instrText xml:space="preserve"> PAGEREF _Toc54225973 \h </w:instrText>
+          <w:instrText xml:space="preserve"> PAGEREF _Toc54397086 \h </w:instrText>
         </w:r>
         <w:r>
           <w:rPr>
             <w:noProof/>
             <w:webHidden/>
-            <w:sz w:val="28"/>
-            <w:szCs w:val="28"/>
           </w:rPr>
         </w:r>
         <w:r>
           <w:rPr>
             <w:noProof/>
             <w:webHidden/>
-            <w:sz w:val="28"/>
-            <w:szCs w:val="28"/>
           </w:rPr>
           <w:fldChar w:fldCharType="separate"/>
         </w:r>
@@ -668,17 +548,13 @@
           <w:rPr>
             <w:noProof/>
             <w:webHidden/>
-            <w:sz w:val="28"/>
-            <w:szCs w:val="28"/>
           </w:rPr>
-          <w:t>13</w:t>
+          <w:t>14</w:t>
         </w:r>
         <w:r>
           <w:rPr>
             <w:noProof/>
             <w:webHidden/>
-            <w:sz w:val="28"/>
-            <w:szCs w:val="28"/>
           </w:rPr>
           <w:fldChar w:fldCharType="end"/>
         </w:r>
@@ -1001,7 +877,7 @@
           <w:color w:val="auto"/>
         </w:rPr>
       </w:pPr>
-      <w:bookmarkStart w:id="0" w:name="_Toc54225968"/>
+      <w:bookmarkStart w:id="0" w:name="_Toc54397081"/>
       <w:r>
         <w:rPr>
           <w:rFonts w:ascii="Times New Roman" w:hAnsi="Times New Roman" w:cs="Times New Roman"/>
@@ -1175,6 +1051,13 @@
         </w:rPr>
         <w:t>User can either add a text feedback or image feedback</w:t>
       </w:r>
+      <w:r>
+        <w:rPr>
+          <w:sz w:val="32"/>
+          <w:szCs w:val="32"/>
+        </w:rPr>
+        <w:t xml:space="preserve"> or can add both.</w:t>
+      </w:r>
     </w:p>
     <w:p>
       <w:pPr>
@@ -1393,7 +1276,7 @@
           <w:color w:val="auto"/>
         </w:rPr>
       </w:pPr>
-      <w:bookmarkStart w:id="1" w:name="_Toc54225969"/>
+      <w:bookmarkStart w:id="1" w:name="_Toc54397082"/>
       <w:r>
         <w:rPr>
           <w:rFonts w:ascii="Times New Roman" w:hAnsi="Times New Roman" w:cs="Times New Roman"/>
@@ -1425,12 +1308,18 @@
         <w:rPr>
           <w:highlight w:val="green"/>
         </w:rPr>
-        <w:t>61</w:t>
+        <w:t>6</w:t>
       </w:r>
       <w:r>
         <w:rPr>
           <w:highlight w:val="green"/>
         </w:rPr>
+        <w:t>5</w:t>
+      </w:r>
+      <w:r>
+        <w:rPr>
+          <w:highlight w:val="green"/>
+        </w:rPr>
         <w:t xml:space="preserve"> Junit tests</w:t>
       </w:r>
     </w:p>
@@ -1441,10 +1330,10 @@
           <w:noProof/>
         </w:rPr>
         <w:drawing>
-          <wp:inline distT="0" distB="0" distL="0" distR="0" wp14:anchorId="30E85A21" wp14:editId="7C9B4144">
-            <wp:extent cx="5497830" cy="2912206"/>
-            <wp:effectExtent l="19050" t="19050" r="26670" b="21590"/>
-            <wp:docPr id="10" name="Picture 10"/>
+          <wp:inline distT="0" distB="0" distL="0" distR="0" wp14:anchorId="48BECA7B" wp14:editId="6930D4AF">
+            <wp:extent cx="5684520" cy="3197543"/>
+            <wp:effectExtent l="0" t="0" r="0" b="3175"/>
+            <wp:docPr id="3" name="Picture 3"/>
             <wp:cNvGraphicFramePr>
               <a:graphicFrameLocks xmlns:a="http://schemas.openxmlformats.org/drawingml/2006/main" noChangeAspect="1"/>
             </wp:cNvGraphicFramePr>
@@ -1464,16 +1353,11 @@
                   <pic:spPr>
                     <a:xfrm>
                       <a:off x="0" y="0"/>
-                      <a:ext cx="5503464" cy="2915190"/>
+                      <a:ext cx="5694238" cy="3203010"/>
                     </a:xfrm>
                     <a:prstGeom prst="rect">
                       <a:avLst/>
                     </a:prstGeom>
-                    <a:ln>
-                      <a:solidFill>
-                        <a:schemeClr val="accent1"/>
-                      </a:solidFill>
-                    </a:ln>
                   </pic:spPr>
                 </pic:pic>
               </a:graphicData>
@@ -1508,7 +1392,13 @@
         <w:rPr>
           <w:highlight w:val="green"/>
         </w:rPr>
-        <w:t>2% Test coverage</w:t>
+        <w:t>1</w:t>
+      </w:r>
+      <w:r>
+        <w:rPr>
+          <w:highlight w:val="green"/>
+        </w:rPr>
+        <w:t>% Test coverage</w:t>
       </w:r>
     </w:p>
     <w:p/>
@@ -1518,10 +1408,10 @@
           <w:noProof/>
         </w:rPr>
         <w:drawing>
-          <wp:inline distT="0" distB="0" distL="0" distR="0" wp14:anchorId="13E38F4B" wp14:editId="55FB61E9">
-            <wp:extent cx="5676900" cy="3029500"/>
-            <wp:effectExtent l="19050" t="19050" r="19050" b="19050"/>
-            <wp:docPr id="9" name="Picture 9"/>
+          <wp:inline distT="0" distB="0" distL="0" distR="0" wp14:anchorId="087A319A" wp14:editId="760C7B07">
+            <wp:extent cx="5684520" cy="3197542"/>
+            <wp:effectExtent l="0" t="0" r="0" b="3175"/>
+            <wp:docPr id="4" name="Picture 4"/>
             <wp:cNvGraphicFramePr>
               <a:graphicFrameLocks xmlns:a="http://schemas.openxmlformats.org/drawingml/2006/main" noChangeAspect="1"/>
             </wp:cNvGraphicFramePr>
@@ -1541,16 +1431,11 @@
                   <pic:spPr>
                     <a:xfrm>
                       <a:off x="0" y="0"/>
-                      <a:ext cx="5697797" cy="3040652"/>
+                      <a:ext cx="5701978" cy="3207362"/>
                     </a:xfrm>
                     <a:prstGeom prst="rect">
                       <a:avLst/>
                     </a:prstGeom>
-                    <a:ln>
-                      <a:solidFill>
-                        <a:schemeClr val="accent1"/>
-                      </a:solidFill>
-                    </a:ln>
                   </pic:spPr>
                 </pic:pic>
               </a:graphicData>
@@ -1593,7 +1478,7 @@
           <w:color w:val="auto"/>
         </w:rPr>
       </w:pPr>
-      <w:bookmarkStart w:id="2" w:name="_Toc54225970"/>
+      <w:bookmarkStart w:id="2" w:name="_Toc54397083"/>
       <w:r>
         <w:rPr>
           <w:rFonts w:ascii="Times New Roman" w:hAnsi="Times New Roman" w:cs="Times New Roman"/>
@@ -1601,7 +1486,6 @@
           <w:noProof/>
           <w:color w:val="auto"/>
         </w:rPr>
-        <w:lastRenderedPageBreak/>
         <w:t xml:space="preserve">Registration </w:t>
       </w:r>
       <w:r>
@@ -1646,8 +1530,9 @@
       <w:r>
         <w:t xml:space="preserve">                </w:t>
       </w:r>
-    </w:p>
-    <w:p/>
+      <w:bookmarkStart w:id="3" w:name="_GoBack"/>
+      <w:bookmarkEnd w:id="3"/>
+    </w:p>
     <w:p/>
     <w:p>
       <w:r>
@@ -1829,7 +1714,6 @@
         </w:numPr>
       </w:pPr>
       <w:r>
-        <w:lastRenderedPageBreak/>
         <w:t>Existing Account validation with email</w:t>
       </w:r>
     </w:p>
@@ -1964,7 +1848,7 @@
           <w:color w:val="auto"/>
         </w:rPr>
       </w:pPr>
-      <w:bookmarkStart w:id="3" w:name="_Toc54225971"/>
+      <w:bookmarkStart w:id="4" w:name="_Toc54397084"/>
       <w:r>
         <w:rPr>
           <w:rFonts w:ascii="Times New Roman" w:hAnsi="Times New Roman" w:cs="Times New Roman"/>
@@ -1975,7 +1859,7 @@
         <w:lastRenderedPageBreak/>
         <w:t>Login Screen</w:t>
       </w:r>
-      <w:bookmarkEnd w:id="3"/>
+      <w:bookmarkEnd w:id="4"/>
       <w:r>
         <w:rPr>
           <w:rFonts w:ascii="Times New Roman" w:hAnsi="Times New Roman" w:cs="Times New Roman"/>
@@ -2511,7 +2395,7 @@
           <w:color w:val="auto"/>
         </w:rPr>
       </w:pPr>
-      <w:bookmarkStart w:id="4" w:name="_Toc54225972"/>
+      <w:bookmarkStart w:id="5" w:name="_Toc54397085"/>
       <w:r>
         <w:rPr>
           <w:rFonts w:ascii="Times New Roman" w:hAnsi="Times New Roman" w:cs="Times New Roman"/>
@@ -2539,7 +2423,7 @@
         </w:rPr>
         <w:t xml:space="preserve"> Screens</w:t>
       </w:r>
-      <w:bookmarkEnd w:id="4"/>
+      <w:bookmarkEnd w:id="5"/>
     </w:p>
     <w:p>
       <w:pPr>
@@ -2712,6 +2596,9 @@
     </w:p>
     <w:p>
       <w:r>
+        <w:rPr>
+          <w:noProof/>
+        </w:rPr>
         <w:drawing>
           <wp:inline distT="0" distB="0" distL="0" distR="0" wp14:anchorId="0A549FA0" wp14:editId="059E16AE">
             <wp:extent cx="5943600" cy="3207385"/>
@@ -2779,10 +2666,10 @@
           <w:noProof/>
         </w:rPr>
         <w:drawing>
-          <wp:inline distT="0" distB="0" distL="0" distR="0" wp14:anchorId="5DD0D1E4" wp14:editId="02AB12B6">
-            <wp:extent cx="5943600" cy="3699510"/>
-            <wp:effectExtent l="19050" t="19050" r="19050" b="15240"/>
-            <wp:docPr id="31" name="Picture 31"/>
+          <wp:inline distT="0" distB="0" distL="0" distR="0" wp14:anchorId="15666C92" wp14:editId="353097B8">
+            <wp:extent cx="6081984" cy="3348990"/>
+            <wp:effectExtent l="19050" t="19050" r="14605" b="22860"/>
+            <wp:docPr id="11" name="Picture 11"/>
             <wp:cNvGraphicFramePr>
               <a:graphicFrameLocks xmlns:a="http://schemas.openxmlformats.org/drawingml/2006/main" noChangeAspect="1"/>
             </wp:cNvGraphicFramePr>
@@ -2790,23 +2677,33 @@
               <a:graphicData uri="http://schemas.openxmlformats.org/drawingml/2006/picture">
                 <pic:pic xmlns:pic="http://schemas.openxmlformats.org/drawingml/2006/picture">
                   <pic:nvPicPr>
-                    <pic:cNvPr id="1" name=""/>
-                    <pic:cNvPicPr/>
+                    <pic:cNvPr id="0" name="Picture 4"/>
+                    <pic:cNvPicPr>
+                      <a:picLocks noChangeAspect="1" noChangeArrowheads="1"/>
+                    </pic:cNvPicPr>
                   </pic:nvPicPr>
                   <pic:blipFill>
-                    <a:blip r:embed="rId21"/>
+                    <a:blip r:embed="rId21">
+                      <a:extLst>
+                        <a:ext uri="{28A0092B-C50C-407E-A947-70E740481C1C}">
+                          <a14:useLocalDpi xmlns:a14="http://schemas.microsoft.com/office/drawing/2010/main" val="0"/>
+                        </a:ext>
+                      </a:extLst>
+                    </a:blip>
+                    <a:srcRect/>
                     <a:stretch>
                       <a:fillRect/>
                     </a:stretch>
                   </pic:blipFill>
-                  <pic:spPr>
+                  <pic:spPr bwMode="auto">
                     <a:xfrm>
                       <a:off x="0" y="0"/>
-                      <a:ext cx="5943600" cy="3699510"/>
+                      <a:ext cx="6095781" cy="3356587"/>
                     </a:xfrm>
                     <a:prstGeom prst="rect">
                       <a:avLst/>
                     </a:prstGeom>
+                    <a:noFill/>
                     <a:ln>
                       <a:solidFill>
                         <a:schemeClr val="accent1"/>
@@ -2825,6 +2722,7 @@
     </w:p>
     <w:p/>
     <w:p/>
+    <w:p/>
     <w:p>
       <w:pPr>
         <w:pStyle w:val="ListParagraph"/>
@@ -2834,18 +2732,17 @@
         </w:numPr>
       </w:pPr>
       <w:r>
+        <w:lastRenderedPageBreak/>
         <w:t>After Deleting the Feedback:</w:t>
       </w:r>
       <w:r>
         <w:t xml:space="preserve"> </w:t>
       </w:r>
-      <w:r>
-        <w:rPr>
-          <w:b/>
-          <w:bCs/>
-        </w:rPr>
-        <w:t>Id no 9 entry is deleted</w:t>
-      </w:r>
+    </w:p>
+    <w:p>
+      <w:pPr>
+        <w:pStyle w:val="ListParagraph"/>
+      </w:pPr>
     </w:p>
     <w:p>
       <w:r>
@@ -2853,10 +2750,10 @@
           <w:noProof/>
         </w:rPr>
         <w:drawing>
-          <wp:inline distT="0" distB="0" distL="0" distR="0" wp14:anchorId="01DD100E" wp14:editId="25679EF6">
-            <wp:extent cx="6031230" cy="3371850"/>
-            <wp:effectExtent l="19050" t="19050" r="26670" b="19050"/>
-            <wp:docPr id="32" name="Picture 32"/>
+          <wp:inline distT="0" distB="0" distL="0" distR="0" wp14:anchorId="56BAF7C0" wp14:editId="14BEF867">
+            <wp:extent cx="5943600" cy="2438400"/>
+            <wp:effectExtent l="19050" t="19050" r="19050" b="19050"/>
+            <wp:docPr id="12" name="Picture 12"/>
             <wp:cNvGraphicFramePr>
               <a:graphicFrameLocks xmlns:a="http://schemas.openxmlformats.org/drawingml/2006/main" noChangeAspect="1"/>
             </wp:cNvGraphicFramePr>
@@ -2864,23 +2761,33 @@
               <a:graphicData uri="http://schemas.openxmlformats.org/drawingml/2006/picture">
                 <pic:pic xmlns:pic="http://schemas.openxmlformats.org/drawingml/2006/picture">
                   <pic:nvPicPr>
-                    <pic:cNvPr id="1" name=""/>
-                    <pic:cNvPicPr/>
+                    <pic:cNvPr id="0" name="Picture 5"/>
+                    <pic:cNvPicPr>
+                      <a:picLocks noChangeAspect="1" noChangeArrowheads="1"/>
+                    </pic:cNvPicPr>
                   </pic:nvPicPr>
                   <pic:blipFill>
-                    <a:blip r:embed="rId22"/>
+                    <a:blip r:embed="rId22">
+                      <a:extLst>
+                        <a:ext uri="{28A0092B-C50C-407E-A947-70E740481C1C}">
+                          <a14:useLocalDpi xmlns:a14="http://schemas.microsoft.com/office/drawing/2010/main" val="0"/>
+                        </a:ext>
+                      </a:extLst>
+                    </a:blip>
+                    <a:srcRect/>
                     <a:stretch>
                       <a:fillRect/>
                     </a:stretch>
                   </pic:blipFill>
-                  <pic:spPr>
+                  <pic:spPr bwMode="auto">
                     <a:xfrm>
                       <a:off x="0" y="0"/>
-                      <a:ext cx="6031230" cy="3371850"/>
+                      <a:ext cx="5943600" cy="2438400"/>
                     </a:xfrm>
                     <a:prstGeom prst="rect">
                       <a:avLst/>
                     </a:prstGeom>
+                    <a:noFill/>
                     <a:ln>
                       <a:solidFill>
                         <a:schemeClr val="accent1"/>
@@ -2916,10 +2823,12 @@
     <w:p/>
     <w:p/>
     <w:p/>
-    <w:p>
-      <w:bookmarkStart w:id="5" w:name="_GoBack"/>
-      <w:bookmarkEnd w:id="5"/>
-    </w:p>
+    <w:p/>
+    <w:p/>
+    <w:p/>
+    <w:p/>
+    <w:p/>
+    <w:p/>
     <w:p/>
     <w:p>
       <w:pPr>
@@ -2942,15 +2851,7 @@
         <w:pStyle w:val="ListParagraph"/>
       </w:pPr>
       <w:r>
-        <w:t xml:space="preserve">Admin can edit both the feedbacks items </w:t>
-      </w:r>
-      <w:proofErr w:type="gramStart"/>
-      <w:r>
-        <w:t>or</w:t>
-      </w:r>
-      <w:proofErr w:type="gramEnd"/>
-      <w:r>
-        <w:t xml:space="preserve"> one of them, if clicks submit without editing then Error message will be shown to him</w:t>
+        <w:t>Admin can edit both the feedbacks items or one of them, if clicks submit without editing then Error message will be shown to him</w:t>
       </w:r>
     </w:p>
     <w:p/>
@@ -3121,7 +3022,7 @@
           <w:color w:val="auto"/>
         </w:rPr>
       </w:pPr>
-      <w:bookmarkStart w:id="6" w:name="_Toc54225973"/>
+      <w:bookmarkStart w:id="6" w:name="_Toc54397086"/>
       <w:r>
         <w:rPr>
           <w:rFonts w:ascii="Times New Roman" w:hAnsi="Times New Roman" w:cs="Times New Roman"/>
@@ -3242,15 +3143,47 @@
         </w:rPr>
         <w:t xml:space="preserve">                    </w:t>
       </w:r>
+    </w:p>
+    <w:p>
+      <w:pPr>
+        <w:pStyle w:val="ListParagraph"/>
+        <w:numPr>
+          <w:ilvl w:val="0"/>
+          <w:numId w:val="5"/>
+        </w:numPr>
+      </w:pPr>
+      <w:r>
+        <w:t>Text or image feedback</w:t>
+      </w:r>
+      <w:r>
+        <w:t xml:space="preserve"> </w:t>
+      </w:r>
+      <w:r>
+        <w:rPr>
+          <w:noProof/>
+        </w:rPr>
+        <w:t xml:space="preserve">        </w:t>
+      </w:r>
+    </w:p>
+    <w:p>
+      <w:pPr>
+        <w:ind w:left="720"/>
+      </w:pPr>
+    </w:p>
+    <w:p>
+      <w:pPr>
+        <w:ind w:left="720"/>
+        <w:jc w:val="center"/>
+      </w:pPr>
       <w:r>
         <w:rPr>
           <w:noProof/>
         </w:rPr>
         <w:drawing>
-          <wp:inline distT="0" distB="0" distL="0" distR="0" wp14:anchorId="2FC5544A" wp14:editId="7F901A69">
-            <wp:extent cx="3867150" cy="2915893"/>
-            <wp:effectExtent l="19050" t="19050" r="19050" b="18415"/>
-            <wp:docPr id="41" name="Picture 41"/>
+          <wp:inline distT="0" distB="0" distL="0" distR="0" wp14:anchorId="240044B4" wp14:editId="6DC2D8A4">
+            <wp:extent cx="3825240" cy="2407920"/>
+            <wp:effectExtent l="19050" t="19050" r="22860" b="11430"/>
+            <wp:docPr id="5" name="Picture 5"/>
             <wp:cNvGraphicFramePr>
               <a:graphicFrameLocks xmlns:a="http://schemas.openxmlformats.org/drawingml/2006/main" noChangeAspect="1"/>
             </wp:cNvGraphicFramePr>
@@ -3279,7 +3212,7 @@
                   <pic:spPr bwMode="auto">
                     <a:xfrm>
                       <a:off x="0" y="0"/>
-                      <a:ext cx="3872942" cy="2920260"/>
+                      <a:ext cx="3825240" cy="2407920"/>
                     </a:xfrm>
                     <a:prstGeom prst="rect">
                       <a:avLst/>
@@ -3301,45 +3234,12 @@
     <w:p>
       <w:pPr>
         <w:pStyle w:val="ListParagraph"/>
-        <w:numPr>
-          <w:ilvl w:val="0"/>
-          <w:numId w:val="5"/>
-        </w:numPr>
-      </w:pPr>
-      <w:r>
+      </w:pPr>
+      <w:r>
+        <w:rPr>
+          <w:noProof/>
+        </w:rPr>
         <w:lastRenderedPageBreak/>
-        <w:t>Text or image feedback</w:t>
-      </w:r>
-    </w:p>
-    <w:p>
-      <w:pPr>
-        <w:pStyle w:val="ListParagraph"/>
-      </w:pPr>
-      <w:r>
-        <w:rPr>
-          <w:noProof/>
-        </w:rPr>
-        <w:t xml:space="preserve">          </w:t>
-      </w:r>
-    </w:p>
-    <w:p>
-      <w:pPr>
-        <w:ind w:left="720"/>
-      </w:pPr>
-    </w:p>
-    <w:p>
-      <w:pPr>
-        <w:ind w:left="720"/>
-      </w:pPr>
-    </w:p>
-    <w:p>
-      <w:pPr>
-        <w:pStyle w:val="ListParagraph"/>
-      </w:pPr>
-      <w:r>
-        <w:rPr>
-          <w:noProof/>
-        </w:rPr>
         <w:drawing>
           <wp:inline distT="0" distB="0" distL="0" distR="0" wp14:anchorId="1EE8634F" wp14:editId="7C910F20">
             <wp:extent cx="2651623" cy="3481705"/>
@@ -3427,17 +3327,77 @@
         </w:drawing>
       </w:r>
     </w:p>
-    <w:p>
-      <w:pPr>
-        <w:pStyle w:val="ListParagraph"/>
-      </w:pPr>
-    </w:p>
-    <w:p>
-      <w:r>
-        <w:t xml:space="preserve">   </w:t>
-      </w:r>
-    </w:p>
-    <w:p/>
+    <w:p/>
+    <w:p>
+      <w:pPr>
+        <w:jc w:val="center"/>
+      </w:pPr>
+    </w:p>
+    <w:p>
+      <w:pPr>
+        <w:jc w:val="center"/>
+      </w:pPr>
+      <w:r>
+        <w:rPr>
+          <w:noProof/>
+        </w:rPr>
+        <w:drawing>
+          <wp:inline distT="0" distB="0" distL="0" distR="0" wp14:anchorId="25F6BBA4" wp14:editId="71C57C13">
+            <wp:extent cx="2766060" cy="4013824"/>
+            <wp:effectExtent l="19050" t="19050" r="15240" b="25400"/>
+            <wp:docPr id="6" name="Picture 6"/>
+            <wp:cNvGraphicFramePr>
+              <a:graphicFrameLocks xmlns:a="http://schemas.openxmlformats.org/drawingml/2006/main" noChangeAspect="1"/>
+            </wp:cNvGraphicFramePr>
+            <a:graphic xmlns:a="http://schemas.openxmlformats.org/drawingml/2006/main">
+              <a:graphicData uri="http://schemas.openxmlformats.org/drawingml/2006/picture">
+                <pic:pic xmlns:pic="http://schemas.openxmlformats.org/drawingml/2006/picture">
+                  <pic:nvPicPr>
+                    <pic:cNvPr id="0" name="Picture 2"/>
+                    <pic:cNvPicPr>
+                      <a:picLocks noChangeAspect="1" noChangeArrowheads="1"/>
+                    </pic:cNvPicPr>
+                  </pic:nvPicPr>
+                  <pic:blipFill>
+                    <a:blip r:embed="rId29">
+                      <a:extLst>
+                        <a:ext uri="{28A0092B-C50C-407E-A947-70E740481C1C}">
+                          <a14:useLocalDpi xmlns:a14="http://schemas.microsoft.com/office/drawing/2010/main" val="0"/>
+                        </a:ext>
+                      </a:extLst>
+                    </a:blip>
+                    <a:srcRect/>
+                    <a:stretch>
+                      <a:fillRect/>
+                    </a:stretch>
+                  </pic:blipFill>
+                  <pic:spPr bwMode="auto">
+                    <a:xfrm>
+                      <a:off x="0" y="0"/>
+                      <a:ext cx="2775409" cy="4027390"/>
+                    </a:xfrm>
+                    <a:prstGeom prst="rect">
+                      <a:avLst/>
+                    </a:prstGeom>
+                    <a:noFill/>
+                    <a:ln>
+                      <a:solidFill>
+                        <a:schemeClr val="accent1"/>
+                      </a:solidFill>
+                    </a:ln>
+                  </pic:spPr>
+                </pic:pic>
+              </a:graphicData>
+            </a:graphic>
+          </wp:inline>
+        </w:drawing>
+      </w:r>
+    </w:p>
+    <w:p>
+      <w:pPr>
+        <w:jc w:val="center"/>
+      </w:pPr>
+    </w:p>
     <w:p>
       <w:pPr>
         <w:pStyle w:val="ListParagraph"/>
@@ -3447,6 +3407,7 @@
         </w:numPr>
       </w:pPr>
       <w:r>
+        <w:lastRenderedPageBreak/>
         <w:t>After</w:t>
       </w:r>
       <w:r>
@@ -3481,7 +3442,7 @@
                     <pic:cNvPicPr/>
                   </pic:nvPicPr>
                   <pic:blipFill>
-                    <a:blip r:embed="rId29"/>
+                    <a:blip r:embed="rId30"/>
                     <a:stretch>
                       <a:fillRect/>
                     </a:stretch>
@@ -3546,10 +3507,10 @@
           <w:noProof/>
         </w:rPr>
         <w:drawing>
-          <wp:inline distT="0" distB="0" distL="0" distR="0" wp14:anchorId="6F33D5F7" wp14:editId="7BBDB444">
-            <wp:extent cx="5933440" cy="3387090"/>
-            <wp:effectExtent l="19050" t="19050" r="10160" b="22860"/>
-            <wp:docPr id="24" name="Picture 24"/>
+          <wp:inline distT="0" distB="0" distL="0" distR="0" wp14:anchorId="16E5CB96" wp14:editId="5E008DF6">
+            <wp:extent cx="5943600" cy="3055620"/>
+            <wp:effectExtent l="19050" t="19050" r="19050" b="11430"/>
+            <wp:docPr id="17" name="Picture 17"/>
             <wp:cNvGraphicFramePr>
               <a:graphicFrameLocks xmlns:a="http://schemas.openxmlformats.org/drawingml/2006/main" noChangeAspect="1"/>
             </wp:cNvGraphicFramePr>
@@ -3557,76 +3518,7 @@
               <a:graphicData uri="http://schemas.openxmlformats.org/drawingml/2006/picture">
                 <pic:pic xmlns:pic="http://schemas.openxmlformats.org/drawingml/2006/picture">
                   <pic:nvPicPr>
-                    <pic:cNvPr id="1" name=""/>
-                    <pic:cNvPicPr/>
-                  </pic:nvPicPr>
-                  <pic:blipFill>
-                    <a:blip r:embed="rId30"/>
-                    <a:stretch>
-                      <a:fillRect/>
-                    </a:stretch>
-                  </pic:blipFill>
-                  <pic:spPr>
-                    <a:xfrm>
-                      <a:off x="0" y="0"/>
-                      <a:ext cx="5995033" cy="3422250"/>
-                    </a:xfrm>
-                    <a:prstGeom prst="rect">
-                      <a:avLst/>
-                    </a:prstGeom>
-                    <a:ln>
-                      <a:solidFill>
-                        <a:schemeClr val="accent1"/>
-                      </a:solidFill>
-                    </a:ln>
-                  </pic:spPr>
-                </pic:pic>
-              </a:graphicData>
-            </a:graphic>
-          </wp:inline>
-        </w:drawing>
-      </w:r>
-    </w:p>
-    <w:p/>
-    <w:p/>
-    <w:p/>
-    <w:p/>
-    <w:p>
-      <w:pPr>
-        <w:pStyle w:val="ListParagraph"/>
-        <w:numPr>
-          <w:ilvl w:val="0"/>
-          <w:numId w:val="5"/>
-        </w:numPr>
-      </w:pPr>
-      <w:r>
-        <w:t>Use or Amin can download the image files attached in feedback by clicking on them</w:t>
-      </w:r>
-    </w:p>
-    <w:p>
-      <w:pPr>
-        <w:pStyle w:val="ListParagraph"/>
-        <w:jc w:val="center"/>
-      </w:pPr>
-    </w:p>
-    <w:p>
-      <w:r>
-        <w:rPr>
-          <w:noProof/>
-        </w:rPr>
-        <w:drawing>
-          <wp:inline distT="0" distB="0" distL="0" distR="0" wp14:anchorId="64C738EA" wp14:editId="37A26C25">
-            <wp:extent cx="5934075" cy="2815590"/>
-            <wp:effectExtent l="19050" t="19050" r="28575" b="22860"/>
-            <wp:docPr id="33" name="Picture 33"/>
-            <wp:cNvGraphicFramePr>
-              <a:graphicFrameLocks xmlns:a="http://schemas.openxmlformats.org/drawingml/2006/main" noChangeAspect="1"/>
-            </wp:cNvGraphicFramePr>
-            <a:graphic xmlns:a="http://schemas.openxmlformats.org/drawingml/2006/main">
-              <a:graphicData uri="http://schemas.openxmlformats.org/drawingml/2006/picture">
-                <pic:pic xmlns:pic="http://schemas.openxmlformats.org/drawingml/2006/picture">
-                  <pic:nvPicPr>
-                    <pic:cNvPr id="0" name="Picture 9"/>
+                    <pic:cNvPr id="0" name="Picture 8"/>
                     <pic:cNvPicPr>
                       <a:picLocks noChangeAspect="1" noChangeArrowheads="1"/>
                     </pic:cNvPicPr>
@@ -3647,7 +3539,7 @@
                   <pic:spPr bwMode="auto">
                     <a:xfrm>
                       <a:off x="0" y="0"/>
-                      <a:ext cx="5934075" cy="2815590"/>
+                      <a:ext cx="5943600" cy="3055620"/>
                     </a:xfrm>
                     <a:prstGeom prst="rect">
                       <a:avLst/>
@@ -3666,8 +3558,88 @@
         </w:drawing>
       </w:r>
     </w:p>
+    <w:p/>
+    <w:p/>
+    <w:p/>
+    <w:p/>
+    <w:p>
+      <w:pPr>
+        <w:pStyle w:val="ListParagraph"/>
+        <w:numPr>
+          <w:ilvl w:val="0"/>
+          <w:numId w:val="5"/>
+        </w:numPr>
+      </w:pPr>
+      <w:r>
+        <w:lastRenderedPageBreak/>
+        <w:t>Use or Amin can download the image files attached in feedback by clicking on them</w:t>
+      </w:r>
+    </w:p>
+    <w:p>
+      <w:pPr>
+        <w:pStyle w:val="ListParagraph"/>
+        <w:jc w:val="center"/>
+      </w:pPr>
+    </w:p>
+    <w:p>
+      <w:r>
+        <w:rPr>
+          <w:noProof/>
+        </w:rPr>
+        <w:drawing>
+          <wp:inline distT="0" distB="0" distL="0" distR="0" wp14:anchorId="45739856" wp14:editId="233DB28D">
+            <wp:extent cx="5935980" cy="2766060"/>
+            <wp:effectExtent l="19050" t="19050" r="26670" b="15240"/>
+            <wp:docPr id="14" name="Picture 14"/>
+            <wp:cNvGraphicFramePr>
+              <a:graphicFrameLocks xmlns:a="http://schemas.openxmlformats.org/drawingml/2006/main" noChangeAspect="1"/>
+            </wp:cNvGraphicFramePr>
+            <a:graphic xmlns:a="http://schemas.openxmlformats.org/drawingml/2006/main">
+              <a:graphicData uri="http://schemas.openxmlformats.org/drawingml/2006/picture">
+                <pic:pic xmlns:pic="http://schemas.openxmlformats.org/drawingml/2006/picture">
+                  <pic:nvPicPr>
+                    <pic:cNvPr id="0" name="Picture 7"/>
+                    <pic:cNvPicPr>
+                      <a:picLocks noChangeAspect="1" noChangeArrowheads="1"/>
+                    </pic:cNvPicPr>
+                  </pic:nvPicPr>
+                  <pic:blipFill>
+                    <a:blip r:embed="rId32" cstate="print">
+                      <a:extLst>
+                        <a:ext uri="{28A0092B-C50C-407E-A947-70E740481C1C}">
+                          <a14:useLocalDpi xmlns:a14="http://schemas.microsoft.com/office/drawing/2010/main" val="0"/>
+                        </a:ext>
+                      </a:extLst>
+                    </a:blip>
+                    <a:srcRect/>
+                    <a:stretch>
+                      <a:fillRect/>
+                    </a:stretch>
+                  </pic:blipFill>
+                  <pic:spPr bwMode="auto">
+                    <a:xfrm>
+                      <a:off x="0" y="0"/>
+                      <a:ext cx="5935980" cy="2766060"/>
+                    </a:xfrm>
+                    <a:prstGeom prst="rect">
+                      <a:avLst/>
+                    </a:prstGeom>
+                    <a:noFill/>
+                    <a:ln>
+                      <a:solidFill>
+                        <a:schemeClr val="accent1"/>
+                      </a:solidFill>
+                    </a:ln>
+                  </pic:spPr>
+                </pic:pic>
+              </a:graphicData>
+            </a:graphic>
+          </wp:inline>
+        </w:drawing>
+      </w:r>
+    </w:p>
     <w:sectPr>
-      <w:headerReference w:type="default" r:id="rId32"/>
+      <w:headerReference w:type="default" r:id="rId33"/>
       <w:pgSz w:w="12240" w:h="15840"/>
       <w:pgMar w:top="1440" w:right="1440" w:bottom="1440" w:left="1440" w:header="720" w:footer="720" w:gutter="0"/>
       <w:cols w:space="720"/>
@@ -5478,6 +5450,7 @@
     <w:rsid w:val="005D1BC8"/>
     <w:rsid w:val="005F2EAB"/>
     <w:rsid w:val="007C6172"/>
+    <w:rsid w:val="00A27B73"/>
     <w:rsid w:val="00C101EC"/>
     <w:rsid w:val="00DA36D2"/>
   </w:rsids>

</xml_diff>